<commit_message>
Translation für sales und directsales und manual fehler beseitigt
</commit_message>
<xml_diff>
--- a/Manual/Manual gesamt v3.docx
+++ b/Manual/Manual gesamt v3.docx
@@ -1,6 +1,6 @@
 
 <file path=word/document.xml><?xml version="1.0" encoding="utf-8"?>
-<w:document xmlns:ve="http://schemas.openxmlformats.org/markup-compatibility/2006" xmlns:o="urn:schemas-microsoft-com:office:office" xmlns:r="http://schemas.openxmlformats.org/officeDocument/2006/relationships" xmlns:m="http://schemas.openxmlformats.org/officeDocument/2006/math" xmlns:v="urn:schemas-microsoft-com:vml" xmlns:wp="http://schemas.openxmlformats.org/drawingml/2006/wordprocessingDrawing" xmlns:w10="urn:schemas-microsoft-com:office:word" xmlns:w="http://schemas.openxmlformats.org/wordprocessingml/2006/main" xmlns:wne="http://schemas.microsoft.com/office/word/2006/wordml">
+<w:document xmlns:wpc="http://schemas.microsoft.com/office/word/2010/wordprocessingCanvas" xmlns:mc="http://schemas.openxmlformats.org/markup-compatibility/2006" xmlns:o="urn:schemas-microsoft-com:office:office" xmlns:r="http://schemas.openxmlformats.org/officeDocument/2006/relationships" xmlns:m="http://schemas.openxmlformats.org/officeDocument/2006/math" xmlns:v="urn:schemas-microsoft-com:vml" xmlns:wp14="http://schemas.microsoft.com/office/word/2010/wordprocessingDrawing" xmlns:wp="http://schemas.openxmlformats.org/drawingml/2006/wordprocessingDrawing" xmlns:w10="urn:schemas-microsoft-com:office:word" xmlns:w="http://schemas.openxmlformats.org/wordprocessingml/2006/main" xmlns:w14="http://schemas.microsoft.com/office/word/2010/wordml" xmlns:w15="http://schemas.microsoft.com/office/word/2012/wordml" xmlns:wpg="http://schemas.microsoft.com/office/word/2010/wordprocessingGroup" xmlns:wpi="http://schemas.microsoft.com/office/word/2010/wordprocessingInk" xmlns:wne="http://schemas.microsoft.com/office/word/2006/wordml" xmlns:wps="http://schemas.microsoft.com/office/word/2010/wordprocessingShape" mc:Ignorable="w14 w15 wp14">
   <w:body>
     <w:p>
       <w:pPr>
@@ -151,7 +151,7 @@
           <w:r>
             <w:fldChar w:fldCharType="separate"/>
           </w:r>
-          <w:hyperlink w:anchor="_Toc440309761" w:history="1">
+          <w:hyperlink w:anchor="_Toc440315189" w:history="1">
             <w:r>
               <w:rPr>
                 <w:rStyle w:val="Hyperlink"/>
@@ -178,7 +178,7 @@
                 <w:noProof/>
                 <w:webHidden/>
               </w:rPr>
-              <w:instrText xml:space="preserve"> PAGEREF _Toc440309761 \h </w:instrText>
+              <w:instrText xml:space="preserve"> PAGEREF _Toc440315189 \h </w:instrText>
             </w:r>
             <w:r>
               <w:rPr>
@@ -220,7 +220,7 @@
               <w:sz w:val="22"/>
             </w:rPr>
           </w:pPr>
-          <w:hyperlink w:anchor="_Toc440309762" w:history="1">
+          <w:hyperlink w:anchor="_Toc440315190" w:history="1">
             <w:r>
               <w:rPr>
                 <w:rStyle w:val="Hyperlink"/>
@@ -247,7 +247,7 @@
                 <w:noProof/>
                 <w:webHidden/>
               </w:rPr>
-              <w:instrText xml:space="preserve"> PAGEREF _Toc440309762 \h </w:instrText>
+              <w:instrText xml:space="preserve"> PAGEREF _Toc440315190 \h </w:instrText>
             </w:r>
             <w:r>
               <w:rPr>
@@ -289,7 +289,7 @@
               <w:sz w:val="22"/>
             </w:rPr>
           </w:pPr>
-          <w:hyperlink w:anchor="_Toc440309763" w:history="1">
+          <w:hyperlink w:anchor="_Toc440315191" w:history="1">
             <w:r>
               <w:rPr>
                 <w:rStyle w:val="Hyperlink"/>
@@ -316,7 +316,7 @@
                 <w:noProof/>
                 <w:webHidden/>
               </w:rPr>
-              <w:instrText xml:space="preserve"> PAGEREF _Toc440309763 \h </w:instrText>
+              <w:instrText xml:space="preserve"> PAGEREF _Toc440315191 \h </w:instrText>
             </w:r>
             <w:r>
               <w:rPr>
@@ -358,7 +358,7 @@
               <w:sz w:val="22"/>
             </w:rPr>
           </w:pPr>
-          <w:hyperlink w:anchor="_Toc440309764" w:history="1">
+          <w:hyperlink w:anchor="_Toc440315192" w:history="1">
             <w:r>
               <w:rPr>
                 <w:rStyle w:val="Hyperlink"/>
@@ -385,7 +385,7 @@
                 <w:noProof/>
                 <w:webHidden/>
               </w:rPr>
-              <w:instrText xml:space="preserve"> PAGEREF _Toc440309764 \h </w:instrText>
+              <w:instrText xml:space="preserve"> PAGEREF _Toc440315192 \h </w:instrText>
             </w:r>
             <w:r>
               <w:rPr>
@@ -427,7 +427,7 @@
               <w:sz w:val="22"/>
             </w:rPr>
           </w:pPr>
-          <w:hyperlink w:anchor="_Toc440309765" w:history="1">
+          <w:hyperlink w:anchor="_Toc440315193" w:history="1">
             <w:r>
               <w:rPr>
                 <w:rStyle w:val="Hyperlink"/>
@@ -454,7 +454,7 @@
                 <w:noProof/>
                 <w:webHidden/>
               </w:rPr>
-              <w:instrText xml:space="preserve"> PAGEREF _Toc440309765 \h </w:instrText>
+              <w:instrText xml:space="preserve"> PAGEREF _Toc440315193 \h </w:instrText>
             </w:r>
             <w:r>
               <w:rPr>
@@ -496,7 +496,7 @@
               <w:sz w:val="22"/>
             </w:rPr>
           </w:pPr>
-          <w:hyperlink w:anchor="_Toc440309766" w:history="1">
+          <w:hyperlink w:anchor="_Toc440315194" w:history="1">
             <w:r>
               <w:rPr>
                 <w:rStyle w:val="Hyperlink"/>
@@ -523,7 +523,7 @@
                 <w:noProof/>
                 <w:webHidden/>
               </w:rPr>
-              <w:instrText xml:space="preserve"> PAGEREF _Toc440309766 \h </w:instrText>
+              <w:instrText xml:space="preserve"> PAGEREF _Toc440315194 \h </w:instrText>
             </w:r>
             <w:r>
               <w:rPr>
@@ -565,7 +565,7 @@
               <w:sz w:val="22"/>
             </w:rPr>
           </w:pPr>
-          <w:hyperlink w:anchor="_Toc440309767" w:history="1">
+          <w:hyperlink w:anchor="_Toc440315195" w:history="1">
             <w:r>
               <w:rPr>
                 <w:rStyle w:val="Hyperlink"/>
@@ -592,7 +592,7 @@
                 <w:noProof/>
                 <w:webHidden/>
               </w:rPr>
-              <w:instrText xml:space="preserve"> PAGEREF _Toc440309767 \h </w:instrText>
+              <w:instrText xml:space="preserve"> PAGEREF _Toc440315195 \h </w:instrText>
             </w:r>
             <w:r>
               <w:rPr>
@@ -634,7 +634,7 @@
               <w:sz w:val="22"/>
             </w:rPr>
           </w:pPr>
-          <w:hyperlink w:anchor="_Toc440309768" w:history="1">
+          <w:hyperlink w:anchor="_Toc440315196" w:history="1">
             <w:r>
               <w:rPr>
                 <w:rStyle w:val="Hyperlink"/>
@@ -661,7 +661,7 @@
                 <w:noProof/>
                 <w:webHidden/>
               </w:rPr>
-              <w:instrText xml:space="preserve"> PAGEREF _Toc440309768 \h </w:instrText>
+              <w:instrText xml:space="preserve"> PAGEREF _Toc440315196 \h </w:instrText>
             </w:r>
             <w:r>
               <w:rPr>
@@ -703,7 +703,7 @@
               <w:sz w:val="22"/>
             </w:rPr>
           </w:pPr>
-          <w:hyperlink w:anchor="_Toc440309769" w:history="1">
+          <w:hyperlink w:anchor="_Toc440315197" w:history="1">
             <w:r>
               <w:rPr>
                 <w:rStyle w:val="Hyperlink"/>
@@ -730,7 +730,7 @@
                 <w:noProof/>
                 <w:webHidden/>
               </w:rPr>
-              <w:instrText xml:space="preserve"> PAGEREF _Toc440309769 \h </w:instrText>
+              <w:instrText xml:space="preserve"> PAGEREF _Toc440315197 \h </w:instrText>
             </w:r>
             <w:r>
               <w:rPr>
@@ -772,7 +772,7 @@
               <w:sz w:val="22"/>
             </w:rPr>
           </w:pPr>
-          <w:hyperlink w:anchor="_Toc440309770" w:history="1">
+          <w:hyperlink w:anchor="_Toc440315198" w:history="1">
             <w:r>
               <w:rPr>
                 <w:rStyle w:val="Hyperlink"/>
@@ -799,7 +799,7 @@
                 <w:noProof/>
                 <w:webHidden/>
               </w:rPr>
-              <w:instrText xml:space="preserve"> PAGEREF _Toc440309770 \h </w:instrText>
+              <w:instrText xml:space="preserve"> PAGEREF _Toc440315198 \h </w:instrText>
             </w:r>
             <w:r>
               <w:rPr>
@@ -841,7 +841,7 @@
               <w:sz w:val="22"/>
             </w:rPr>
           </w:pPr>
-          <w:hyperlink w:anchor="_Toc440309771" w:history="1">
+          <w:hyperlink w:anchor="_Toc440315199" w:history="1">
             <w:r>
               <w:rPr>
                 <w:rStyle w:val="Hyperlink"/>
@@ -868,7 +868,7 @@
                 <w:noProof/>
                 <w:webHidden/>
               </w:rPr>
-              <w:instrText xml:space="preserve"> PAGEREF _Toc440309771 \h </w:instrText>
+              <w:instrText xml:space="preserve"> PAGEREF _Toc440315199 \h </w:instrText>
             </w:r>
             <w:r>
               <w:rPr>
@@ -910,7 +910,7 @@
               <w:sz w:val="22"/>
             </w:rPr>
           </w:pPr>
-          <w:hyperlink w:anchor="_Toc440309772" w:history="1">
+          <w:hyperlink w:anchor="_Toc440315200" w:history="1">
             <w:r>
               <w:rPr>
                 <w:rStyle w:val="Hyperlink"/>
@@ -937,7 +937,7 @@
                 <w:noProof/>
                 <w:webHidden/>
               </w:rPr>
-              <w:instrText xml:space="preserve"> PAGEREF _Toc440309772 \h </w:instrText>
+              <w:instrText xml:space="preserve"> PAGEREF _Toc440315200 \h </w:instrText>
             </w:r>
             <w:r>
               <w:rPr>
@@ -979,7 +979,7 @@
               <w:sz w:val="22"/>
             </w:rPr>
           </w:pPr>
-          <w:hyperlink w:anchor="_Toc440309773" w:history="1">
+          <w:hyperlink w:anchor="_Toc440315201" w:history="1">
             <w:r>
               <w:rPr>
                 <w:rStyle w:val="Hyperlink"/>
@@ -1006,7 +1006,7 @@
                 <w:noProof/>
                 <w:webHidden/>
               </w:rPr>
-              <w:instrText xml:space="preserve"> PAGEREF _Toc440309773 \h </w:instrText>
+              <w:instrText xml:space="preserve"> PAGEREF _Toc440315201 \h </w:instrText>
             </w:r>
             <w:r>
               <w:rPr>
@@ -1048,7 +1048,7 @@
               <w:sz w:val="22"/>
             </w:rPr>
           </w:pPr>
-          <w:hyperlink w:anchor="_Toc440309774" w:history="1">
+          <w:hyperlink w:anchor="_Toc440315202" w:history="1">
             <w:r>
               <w:rPr>
                 <w:rStyle w:val="Hyperlink"/>
@@ -1075,7 +1075,7 @@
                 <w:noProof/>
                 <w:webHidden/>
               </w:rPr>
-              <w:instrText xml:space="preserve"> PAGEREF _Toc440309774 \h </w:instrText>
+              <w:instrText xml:space="preserve"> PAGEREF _Toc440315202 \h </w:instrText>
             </w:r>
             <w:r>
               <w:rPr>
@@ -1117,7 +1117,7 @@
               <w:sz w:val="22"/>
             </w:rPr>
           </w:pPr>
-          <w:hyperlink w:anchor="_Toc440309775" w:history="1">
+          <w:hyperlink w:anchor="_Toc440315203" w:history="1">
             <w:r>
               <w:rPr>
                 <w:rStyle w:val="Hyperlink"/>
@@ -1144,7 +1144,7 @@
                 <w:noProof/>
                 <w:webHidden/>
               </w:rPr>
-              <w:instrText xml:space="preserve"> PAGEREF _Toc440309775 \h </w:instrText>
+              <w:instrText xml:space="preserve"> PAGEREF _Toc440315203 \h </w:instrText>
             </w:r>
             <w:r>
               <w:rPr>
@@ -1186,7 +1186,7 @@
               <w:sz w:val="22"/>
             </w:rPr>
           </w:pPr>
-          <w:hyperlink w:anchor="_Toc440309776" w:history="1">
+          <w:hyperlink w:anchor="_Toc440315204" w:history="1">
             <w:r>
               <w:rPr>
                 <w:rStyle w:val="Hyperlink"/>
@@ -1213,7 +1213,7 @@
                 <w:noProof/>
                 <w:webHidden/>
               </w:rPr>
-              <w:instrText xml:space="preserve"> PAGEREF _Toc440309776 \h </w:instrText>
+              <w:instrText xml:space="preserve"> PAGEREF _Toc440315204 \h </w:instrText>
             </w:r>
             <w:r>
               <w:rPr>
@@ -1255,7 +1255,7 @@
               <w:sz w:val="22"/>
             </w:rPr>
           </w:pPr>
-          <w:hyperlink w:anchor="_Toc440309777" w:history="1">
+          <w:hyperlink w:anchor="_Toc440315205" w:history="1">
             <w:r>
               <w:rPr>
                 <w:rStyle w:val="Hyperlink"/>
@@ -1282,7 +1282,7 @@
                 <w:noProof/>
                 <w:webHidden/>
               </w:rPr>
-              <w:instrText xml:space="preserve"> PAGEREF _Toc440309777 \h </w:instrText>
+              <w:instrText xml:space="preserve"> PAGEREF _Toc440315205 \h </w:instrText>
             </w:r>
             <w:r>
               <w:rPr>
@@ -1324,7 +1324,7 @@
               <w:sz w:val="22"/>
             </w:rPr>
           </w:pPr>
-          <w:hyperlink w:anchor="_Toc440309778" w:history="1">
+          <w:hyperlink w:anchor="_Toc440315206" w:history="1">
             <w:r>
               <w:rPr>
                 <w:rStyle w:val="Hyperlink"/>
@@ -1351,7 +1351,7 @@
                 <w:noProof/>
                 <w:webHidden/>
               </w:rPr>
-              <w:instrText xml:space="preserve"> PAGEREF _Toc440309778 \h </w:instrText>
+              <w:instrText xml:space="preserve"> PAGEREF _Toc440315206 \h </w:instrText>
             </w:r>
             <w:r>
               <w:rPr>
@@ -1393,7 +1393,7 @@
               <w:sz w:val="22"/>
             </w:rPr>
           </w:pPr>
-          <w:hyperlink w:anchor="_Toc440309779" w:history="1">
+          <w:hyperlink w:anchor="_Toc440315207" w:history="1">
             <w:r>
               <w:rPr>
                 <w:rStyle w:val="Hyperlink"/>
@@ -1420,7 +1420,7 @@
                 <w:noProof/>
                 <w:webHidden/>
               </w:rPr>
-              <w:instrText xml:space="preserve"> PAGEREF _Toc440309779 \h </w:instrText>
+              <w:instrText xml:space="preserve"> PAGEREF _Toc440315207 \h </w:instrText>
             </w:r>
             <w:r>
               <w:rPr>
@@ -1462,7 +1462,7 @@
               <w:sz w:val="22"/>
             </w:rPr>
           </w:pPr>
-          <w:hyperlink w:anchor="_Toc440309780" w:history="1">
+          <w:hyperlink w:anchor="_Toc440315208" w:history="1">
             <w:r>
               <w:rPr>
                 <w:rStyle w:val="Hyperlink"/>
@@ -1489,7 +1489,7 @@
                 <w:noProof/>
                 <w:webHidden/>
               </w:rPr>
-              <w:instrText xml:space="preserve"> PAGEREF _Toc440309780 \h </w:instrText>
+              <w:instrText xml:space="preserve"> PAGEREF _Toc440315208 \h </w:instrText>
             </w:r>
             <w:r>
               <w:rPr>
@@ -1531,7 +1531,7 @@
               <w:sz w:val="22"/>
             </w:rPr>
           </w:pPr>
-          <w:hyperlink w:anchor="_Toc440309781" w:history="1">
+          <w:hyperlink w:anchor="_Toc440315209" w:history="1">
             <w:r>
               <w:rPr>
                 <w:rStyle w:val="Hyperlink"/>
@@ -1558,7 +1558,7 @@
                 <w:noProof/>
                 <w:webHidden/>
               </w:rPr>
-              <w:instrText xml:space="preserve"> PAGEREF _Toc440309781 \h </w:instrText>
+              <w:instrText xml:space="preserve"> PAGEREF _Toc440315209 \h </w:instrText>
             </w:r>
             <w:r>
               <w:rPr>
@@ -1600,7 +1600,7 @@
               <w:sz w:val="22"/>
             </w:rPr>
           </w:pPr>
-          <w:hyperlink w:anchor="_Toc440309782" w:history="1">
+          <w:hyperlink w:anchor="_Toc440315210" w:history="1">
             <w:r>
               <w:rPr>
                 <w:rStyle w:val="Hyperlink"/>
@@ -1627,7 +1627,7 @@
                 <w:noProof/>
                 <w:webHidden/>
               </w:rPr>
-              <w:instrText xml:space="preserve"> PAGEREF _Toc440309782 \h </w:instrText>
+              <w:instrText xml:space="preserve"> PAGEREF _Toc440315210 \h </w:instrText>
             </w:r>
             <w:r>
               <w:rPr>
@@ -1669,7 +1669,7 @@
               <w:sz w:val="22"/>
             </w:rPr>
           </w:pPr>
-          <w:hyperlink w:anchor="_Toc440309783" w:history="1">
+          <w:hyperlink w:anchor="_Toc440315211" w:history="1">
             <w:r>
               <w:rPr>
                 <w:rStyle w:val="Hyperlink"/>
@@ -1696,7 +1696,7 @@
                 <w:noProof/>
                 <w:webHidden/>
               </w:rPr>
-              <w:instrText xml:space="preserve"> PAGEREF _Toc440309783 \h </w:instrText>
+              <w:instrText xml:space="preserve"> PAGEREF _Toc440315211 \h </w:instrText>
             </w:r>
             <w:r>
               <w:rPr>
@@ -1738,7 +1738,7 @@
               <w:sz w:val="22"/>
             </w:rPr>
           </w:pPr>
-          <w:hyperlink w:anchor="_Toc440309784" w:history="1">
+          <w:hyperlink w:anchor="_Toc440315212" w:history="1">
             <w:r>
               <w:rPr>
                 <w:rStyle w:val="Hyperlink"/>
@@ -1765,7 +1765,7 @@
                 <w:noProof/>
                 <w:webHidden/>
               </w:rPr>
-              <w:instrText xml:space="preserve"> PAGEREF _Toc440309784 \h </w:instrText>
+              <w:instrText xml:space="preserve"> PAGEREF _Toc440315212 \h </w:instrText>
             </w:r>
             <w:r>
               <w:rPr>
@@ -1807,7 +1807,7 @@
               <w:sz w:val="22"/>
             </w:rPr>
           </w:pPr>
-          <w:hyperlink w:anchor="_Toc440309785" w:history="1">
+          <w:hyperlink w:anchor="_Toc440315213" w:history="1">
             <w:r>
               <w:rPr>
                 <w:rStyle w:val="Hyperlink"/>
@@ -1834,7 +1834,7 @@
                 <w:noProof/>
                 <w:webHidden/>
               </w:rPr>
-              <w:instrText xml:space="preserve"> PAGEREF _Toc440309785 \h </w:instrText>
+              <w:instrText xml:space="preserve"> PAGEREF _Toc440315213 \h </w:instrText>
             </w:r>
             <w:r>
               <w:rPr>
@@ -1876,7 +1876,7 @@
               <w:sz w:val="22"/>
             </w:rPr>
           </w:pPr>
-          <w:hyperlink w:anchor="_Toc440309786" w:history="1">
+          <w:hyperlink w:anchor="_Toc440315214" w:history="1">
             <w:r>
               <w:rPr>
                 <w:rStyle w:val="Hyperlink"/>
@@ -1903,7 +1903,7 @@
                 <w:noProof/>
                 <w:webHidden/>
               </w:rPr>
-              <w:instrText xml:space="preserve"> PAGEREF _Toc440309786 \h </w:instrText>
+              <w:instrText xml:space="preserve"> PAGEREF _Toc440315214 \h </w:instrText>
             </w:r>
             <w:r>
               <w:rPr>
@@ -1945,7 +1945,7 @@
               <w:sz w:val="22"/>
             </w:rPr>
           </w:pPr>
-          <w:hyperlink w:anchor="_Toc440309787" w:history="1">
+          <w:hyperlink w:anchor="_Toc440315215" w:history="1">
             <w:r>
               <w:rPr>
                 <w:rStyle w:val="Hyperlink"/>
@@ -1972,7 +1972,7 @@
                 <w:noProof/>
                 <w:webHidden/>
               </w:rPr>
-              <w:instrText xml:space="preserve"> PAGEREF _Toc440309787 \h </w:instrText>
+              <w:instrText xml:space="preserve"> PAGEREF _Toc440315215 \h </w:instrText>
             </w:r>
             <w:r>
               <w:rPr>
@@ -2014,7 +2014,7 @@
               <w:sz w:val="22"/>
             </w:rPr>
           </w:pPr>
-          <w:hyperlink w:anchor="_Toc440309788" w:history="1">
+          <w:hyperlink w:anchor="_Toc440315216" w:history="1">
             <w:r>
               <w:rPr>
                 <w:rStyle w:val="Hyperlink"/>
@@ -2041,7 +2041,7 @@
                 <w:noProof/>
                 <w:webHidden/>
               </w:rPr>
-              <w:instrText xml:space="preserve"> PAGEREF _Toc440309788 \h </w:instrText>
+              <w:instrText xml:space="preserve"> PAGEREF _Toc440315216 \h </w:instrText>
             </w:r>
             <w:r>
               <w:rPr>
@@ -2083,7 +2083,7 @@
               <w:sz w:val="22"/>
             </w:rPr>
           </w:pPr>
-          <w:hyperlink w:anchor="_Toc440309789" w:history="1">
+          <w:hyperlink w:anchor="_Toc440315217" w:history="1">
             <w:r>
               <w:rPr>
                 <w:rStyle w:val="Hyperlink"/>
@@ -2110,7 +2110,7 @@
                 <w:noProof/>
                 <w:webHidden/>
               </w:rPr>
-              <w:instrText xml:space="preserve"> PAGEREF _Toc440309789 \h </w:instrText>
+              <w:instrText xml:space="preserve"> PAGEREF _Toc440315217 \h </w:instrText>
             </w:r>
             <w:r>
               <w:rPr>
@@ -2152,7 +2152,7 @@
               <w:sz w:val="22"/>
             </w:rPr>
           </w:pPr>
-          <w:hyperlink w:anchor="_Toc440309790" w:history="1">
+          <w:hyperlink w:anchor="_Toc440315218" w:history="1">
             <w:r>
               <w:rPr>
                 <w:rStyle w:val="Hyperlink"/>
@@ -2179,7 +2179,7 @@
                 <w:noProof/>
                 <w:webHidden/>
               </w:rPr>
-              <w:instrText xml:space="preserve"> PAGEREF _Toc440309790 \h </w:instrText>
+              <w:instrText xml:space="preserve"> PAGEREF _Toc440315218 \h </w:instrText>
             </w:r>
             <w:r>
               <w:rPr>
@@ -2221,7 +2221,7 @@
               <w:sz w:val="22"/>
             </w:rPr>
           </w:pPr>
-          <w:hyperlink w:anchor="_Toc440309791" w:history="1">
+          <w:hyperlink w:anchor="_Toc440315219" w:history="1">
             <w:r>
               <w:rPr>
                 <w:rStyle w:val="Hyperlink"/>
@@ -2248,7 +2248,7 @@
                 <w:noProof/>
                 <w:webHidden/>
               </w:rPr>
-              <w:instrText xml:space="preserve"> PAGEREF _Toc440309791 \h </w:instrText>
+              <w:instrText xml:space="preserve"> PAGEREF _Toc440315219 \h </w:instrText>
             </w:r>
             <w:r>
               <w:rPr>
@@ -2290,7 +2290,7 @@
               <w:sz w:val="22"/>
             </w:rPr>
           </w:pPr>
-          <w:hyperlink w:anchor="_Toc440309792" w:history="1">
+          <w:hyperlink w:anchor="_Toc440315220" w:history="1">
             <w:r>
               <w:rPr>
                 <w:rStyle w:val="Hyperlink"/>
@@ -2317,7 +2317,7 @@
                 <w:noProof/>
                 <w:webHidden/>
               </w:rPr>
-              <w:instrText xml:space="preserve"> PAGEREF _Toc440309792 \h </w:instrText>
+              <w:instrText xml:space="preserve"> PAGEREF _Toc440315220 \h </w:instrText>
             </w:r>
             <w:r>
               <w:rPr>
@@ -2359,7 +2359,7 @@
               <w:sz w:val="22"/>
             </w:rPr>
           </w:pPr>
-          <w:hyperlink w:anchor="_Toc440309793" w:history="1">
+          <w:hyperlink w:anchor="_Toc440315221" w:history="1">
             <w:r>
               <w:rPr>
                 <w:rStyle w:val="Hyperlink"/>
@@ -2386,7 +2386,7 @@
                 <w:noProof/>
                 <w:webHidden/>
               </w:rPr>
-              <w:instrText xml:space="preserve"> PAGEREF _Toc440309793 \h </w:instrText>
+              <w:instrText xml:space="preserve"> PAGEREF _Toc440315221 \h </w:instrText>
             </w:r>
             <w:r>
               <w:rPr>
@@ -2428,7 +2428,7 @@
               <w:sz w:val="22"/>
             </w:rPr>
           </w:pPr>
-          <w:hyperlink w:anchor="_Toc440309794" w:history="1">
+          <w:hyperlink w:anchor="_Toc440315222" w:history="1">
             <w:r>
               <w:rPr>
                 <w:rStyle w:val="Hyperlink"/>
@@ -2455,7 +2455,7 @@
                 <w:noProof/>
                 <w:webHidden/>
               </w:rPr>
-              <w:instrText xml:space="preserve"> PAGEREF _Toc440309794 \h </w:instrText>
+              <w:instrText xml:space="preserve"> PAGEREF _Toc440315222 \h </w:instrText>
             </w:r>
             <w:r>
               <w:rPr>
@@ -2497,7 +2497,7 @@
               <w:sz w:val="22"/>
             </w:rPr>
           </w:pPr>
-          <w:hyperlink w:anchor="_Toc440309795" w:history="1">
+          <w:hyperlink w:anchor="_Toc440315223" w:history="1">
             <w:r>
               <w:rPr>
                 <w:rStyle w:val="Hyperlink"/>
@@ -2524,7 +2524,7 @@
                 <w:noProof/>
                 <w:webHidden/>
               </w:rPr>
-              <w:instrText xml:space="preserve"> PAGEREF _Toc440309795 \h </w:instrText>
+              <w:instrText xml:space="preserve"> PAGEREF _Toc440315223 \h </w:instrText>
             </w:r>
             <w:r>
               <w:rPr>
@@ -2566,7 +2566,7 @@
               <w:sz w:val="22"/>
             </w:rPr>
           </w:pPr>
-          <w:hyperlink w:anchor="_Toc440309796" w:history="1">
+          <w:hyperlink w:anchor="_Toc440315224" w:history="1">
             <w:r>
               <w:rPr>
                 <w:rStyle w:val="Hyperlink"/>
@@ -2593,7 +2593,7 @@
                 <w:noProof/>
                 <w:webHidden/>
               </w:rPr>
-              <w:instrText xml:space="preserve"> PAGEREF _Toc440309796 \h </w:instrText>
+              <w:instrText xml:space="preserve"> PAGEREF _Toc440315224 \h </w:instrText>
             </w:r>
             <w:r>
               <w:rPr>
@@ -2635,7 +2635,7 @@
               <w:sz w:val="22"/>
             </w:rPr>
           </w:pPr>
-          <w:hyperlink w:anchor="_Toc440309797" w:history="1">
+          <w:hyperlink w:anchor="_Toc440315225" w:history="1">
             <w:r>
               <w:rPr>
                 <w:rStyle w:val="Hyperlink"/>
@@ -2662,7 +2662,7 @@
                 <w:noProof/>
                 <w:webHidden/>
               </w:rPr>
-              <w:instrText xml:space="preserve"> PAGEREF _Toc440309797 \h </w:instrText>
+              <w:instrText xml:space="preserve"> PAGEREF _Toc440315225 \h </w:instrText>
             </w:r>
             <w:r>
               <w:rPr>
@@ -2704,7 +2704,7 @@
               <w:sz w:val="22"/>
             </w:rPr>
           </w:pPr>
-          <w:hyperlink w:anchor="_Toc440309798" w:history="1">
+          <w:hyperlink w:anchor="_Toc440315226" w:history="1">
             <w:r>
               <w:rPr>
                 <w:rStyle w:val="Hyperlink"/>
@@ -2731,7 +2731,7 @@
                 <w:noProof/>
                 <w:webHidden/>
               </w:rPr>
-              <w:instrText xml:space="preserve"> PAGEREF _Toc440309798 \h </w:instrText>
+              <w:instrText xml:space="preserve"> PAGEREF _Toc440315226 \h </w:instrText>
             </w:r>
             <w:r>
               <w:rPr>
@@ -2798,6 +2798,10 @@
           <w:u w:val="single"/>
         </w:rPr>
       </w:pPr>
+    </w:p>
+    <w:p>
+      <w:bookmarkStart w:id="0" w:name="_GoBack"/>
+      <w:bookmarkEnd w:id="0"/>
     </w:p>
     <w:p/>
     <w:p/>
@@ -2816,7 +2820,6 @@
     <w:p/>
     <w:p/>
     <w:p/>
-    <w:p/>
     <w:p>
       <w:pPr>
         <w:pStyle w:val="berschrift1"/>
@@ -2824,7 +2827,7 @@
           <w:color w:val="auto"/>
         </w:rPr>
       </w:pPr>
-      <w:bookmarkStart w:id="0" w:name="_Toc440309761"/>
+      <w:bookmarkStart w:id="1" w:name="_Toc440315189"/>
       <w:r>
         <w:rPr>
           <w:color w:val="auto"/>
@@ -2832,7 +2835,7 @@
         <w:lastRenderedPageBreak/>
         <w:t>Abbildungsverzeichnis</w:t>
       </w:r>
-      <w:bookmarkEnd w:id="0"/>
+      <w:bookmarkEnd w:id="1"/>
     </w:p>
     <w:p>
       <w:pPr>
@@ -2875,7 +2878,7 @@
         </w:rPr>
         <w:fldChar w:fldCharType="separate"/>
       </w:r>
-      <w:hyperlink w:anchor="_Toc440309855" w:history="1">
+      <w:hyperlink w:anchor="_Toc440315227" w:history="1">
         <w:r>
           <w:rPr>
             <w:rStyle w:val="Hyperlink"/>
@@ -2902,7 +2905,7 @@
             <w:noProof/>
             <w:webHidden/>
           </w:rPr>
-          <w:instrText xml:space="preserve"> PAGEREF _Toc440309855 \h </w:instrText>
+          <w:instrText xml:space="preserve"> PAGEREF _Toc440315227 \h </w:instrText>
         </w:r>
         <w:r>
           <w:rPr>
@@ -2944,7 +2947,7 @@
           <w:sz w:val="22"/>
         </w:rPr>
       </w:pPr>
-      <w:hyperlink w:anchor="_Toc440309856" w:history="1">
+      <w:hyperlink w:anchor="_Toc440315228" w:history="1">
         <w:r>
           <w:rPr>
             <w:rStyle w:val="Hyperlink"/>
@@ -2971,7 +2974,7 @@
             <w:noProof/>
             <w:webHidden/>
           </w:rPr>
-          <w:instrText xml:space="preserve"> PAGEREF _Toc440309856 \h </w:instrText>
+          <w:instrText xml:space="preserve"> PAGEREF _Toc440315228 \h </w:instrText>
         </w:r>
         <w:r>
           <w:rPr>
@@ -3013,7 +3016,7 @@
           <w:sz w:val="22"/>
         </w:rPr>
       </w:pPr>
-      <w:hyperlink w:anchor="_Toc440309857" w:history="1">
+      <w:hyperlink w:anchor="_Toc440315229" w:history="1">
         <w:r>
           <w:rPr>
             <w:rStyle w:val="Hyperlink"/>
@@ -3040,7 +3043,7 @@
             <w:noProof/>
             <w:webHidden/>
           </w:rPr>
-          <w:instrText xml:space="preserve"> PAGEREF _Toc440309857 \h </w:instrText>
+          <w:instrText xml:space="preserve"> PAGEREF _Toc440315229 \h </w:instrText>
         </w:r>
         <w:r>
           <w:rPr>
@@ -3082,7 +3085,7 @@
           <w:sz w:val="22"/>
         </w:rPr>
       </w:pPr>
-      <w:hyperlink w:anchor="_Toc440309858" w:history="1">
+      <w:hyperlink w:anchor="_Toc440315230" w:history="1">
         <w:r>
           <w:rPr>
             <w:rStyle w:val="Hyperlink"/>
@@ -3109,7 +3112,7 @@
             <w:noProof/>
             <w:webHidden/>
           </w:rPr>
-          <w:instrText xml:space="preserve"> PAGEREF _Toc440309858 \h </w:instrText>
+          <w:instrText xml:space="preserve"> PAGEREF _Toc440315230 \h </w:instrText>
         </w:r>
         <w:r>
           <w:rPr>
@@ -3151,7 +3154,7 @@
           <w:sz w:val="22"/>
         </w:rPr>
       </w:pPr>
-      <w:hyperlink w:anchor="_Toc440309859" w:history="1">
+      <w:hyperlink w:anchor="_Toc440315231" w:history="1">
         <w:r>
           <w:rPr>
             <w:rStyle w:val="Hyperlink"/>
@@ -3178,7 +3181,7 @@
             <w:noProof/>
             <w:webHidden/>
           </w:rPr>
-          <w:instrText xml:space="preserve"> PAGEREF _Toc440309859 \h </w:instrText>
+          <w:instrText xml:space="preserve"> PAGEREF _Toc440315231 \h </w:instrText>
         </w:r>
         <w:r>
           <w:rPr>
@@ -3220,7 +3223,7 @@
           <w:sz w:val="22"/>
         </w:rPr>
       </w:pPr>
-      <w:hyperlink w:anchor="_Toc440309860" w:history="1">
+      <w:hyperlink w:anchor="_Toc440315232" w:history="1">
         <w:r>
           <w:rPr>
             <w:rStyle w:val="Hyperlink"/>
@@ -3247,7 +3250,7 @@
             <w:noProof/>
             <w:webHidden/>
           </w:rPr>
-          <w:instrText xml:space="preserve"> PAGEREF _Toc440309860 \h </w:instrText>
+          <w:instrText xml:space="preserve"> PAGEREF _Toc440315232 \h </w:instrText>
         </w:r>
         <w:r>
           <w:rPr>
@@ -3289,7 +3292,7 @@
           <w:sz w:val="22"/>
         </w:rPr>
       </w:pPr>
-      <w:hyperlink w:anchor="_Toc440309861" w:history="1">
+      <w:hyperlink w:anchor="_Toc440315233" w:history="1">
         <w:r>
           <w:rPr>
             <w:rStyle w:val="Hyperlink"/>
@@ -3316,7 +3319,7 @@
             <w:noProof/>
             <w:webHidden/>
           </w:rPr>
-          <w:instrText xml:space="preserve"> PAGEREF _Toc440309861 \h </w:instrText>
+          <w:instrText xml:space="preserve"> PAGEREF _Toc440315233 \h </w:instrText>
         </w:r>
         <w:r>
           <w:rPr>
@@ -3358,7 +3361,7 @@
           <w:sz w:val="22"/>
         </w:rPr>
       </w:pPr>
-      <w:hyperlink w:anchor="_Toc440309862" w:history="1">
+      <w:hyperlink w:anchor="_Toc440315234" w:history="1">
         <w:r>
           <w:rPr>
             <w:rStyle w:val="Hyperlink"/>
@@ -3385,7 +3388,7 @@
             <w:noProof/>
             <w:webHidden/>
           </w:rPr>
-          <w:instrText xml:space="preserve"> PAGEREF _Toc440309862 \h </w:instrText>
+          <w:instrText xml:space="preserve"> PAGEREF _Toc440315234 \h </w:instrText>
         </w:r>
         <w:r>
           <w:rPr>
@@ -3427,7 +3430,7 @@
           <w:sz w:val="22"/>
         </w:rPr>
       </w:pPr>
-      <w:hyperlink w:anchor="_Toc440309863" w:history="1">
+      <w:hyperlink w:anchor="_Toc440315235" w:history="1">
         <w:r>
           <w:rPr>
             <w:rStyle w:val="Hyperlink"/>
@@ -3454,7 +3457,7 @@
             <w:noProof/>
             <w:webHidden/>
           </w:rPr>
-          <w:instrText xml:space="preserve"> PAGEREF _Toc440309863 \h </w:instrText>
+          <w:instrText xml:space="preserve"> PAGEREF _Toc440315235 \h </w:instrText>
         </w:r>
         <w:r>
           <w:rPr>
@@ -3496,7 +3499,7 @@
           <w:sz w:val="22"/>
         </w:rPr>
       </w:pPr>
-      <w:hyperlink w:anchor="_Toc440309864" w:history="1">
+      <w:hyperlink w:anchor="_Toc440315236" w:history="1">
         <w:r>
           <w:rPr>
             <w:rStyle w:val="Hyperlink"/>
@@ -3523,7 +3526,7 @@
             <w:noProof/>
             <w:webHidden/>
           </w:rPr>
-          <w:instrText xml:space="preserve"> PAGEREF _Toc440309864 \h </w:instrText>
+          <w:instrText xml:space="preserve"> PAGEREF _Toc440315236 \h </w:instrText>
         </w:r>
         <w:r>
           <w:rPr>
@@ -3565,7 +3568,7 @@
           <w:sz w:val="22"/>
         </w:rPr>
       </w:pPr>
-      <w:hyperlink w:anchor="_Toc440309865" w:history="1">
+      <w:hyperlink w:anchor="_Toc440315237" w:history="1">
         <w:r>
           <w:rPr>
             <w:rStyle w:val="Hyperlink"/>
@@ -3592,7 +3595,7 @@
             <w:noProof/>
             <w:webHidden/>
           </w:rPr>
-          <w:instrText xml:space="preserve"> PAGEREF _Toc440309865 \h </w:instrText>
+          <w:instrText xml:space="preserve"> PAGEREF _Toc440315237 \h </w:instrText>
         </w:r>
         <w:r>
           <w:rPr>
@@ -3634,7 +3637,7 @@
           <w:sz w:val="22"/>
         </w:rPr>
       </w:pPr>
-      <w:hyperlink w:anchor="_Toc440309866" w:history="1">
+      <w:hyperlink w:anchor="_Toc440315238" w:history="1">
         <w:r>
           <w:rPr>
             <w:rStyle w:val="Hyperlink"/>
@@ -3661,7 +3664,7 @@
             <w:noProof/>
             <w:webHidden/>
           </w:rPr>
-          <w:instrText xml:space="preserve"> PAGEREF _Toc440309866 \h </w:instrText>
+          <w:instrText xml:space="preserve"> PAGEREF _Toc440315238 \h </w:instrText>
         </w:r>
         <w:r>
           <w:rPr>
@@ -3703,13 +3706,13 @@
           <w:sz w:val="22"/>
         </w:rPr>
       </w:pPr>
-      <w:hyperlink w:anchor="_Toc440309867" w:history="1">
+      <w:hyperlink r:id="rId8" w:anchor="_Toc440315239" w:history="1">
         <w:r>
           <w:rPr>
             <w:rStyle w:val="Hyperlink"/>
             <w:noProof/>
           </w:rPr>
-          <w:t>Abbildung 14  Ausschnitt aus der Disposition von P1</w:t>
+          <w:t>Abbildung 13Die Disposition im Menü</w:t>
         </w:r>
         <w:r>
           <w:rPr>
@@ -3730,7 +3733,7 @@
             <w:noProof/>
             <w:webHidden/>
           </w:rPr>
-          <w:instrText xml:space="preserve"> PAGEREF _Toc440309867 \h </w:instrText>
+          <w:instrText xml:space="preserve"> PAGEREF _Toc440315239 \h </w:instrText>
         </w:r>
         <w:r>
           <w:rPr>
@@ -3750,7 +3753,7 @@
             <w:noProof/>
             <w:webHidden/>
           </w:rPr>
-          <w:t>12</w:t>
+          <w:t>11</w:t>
         </w:r>
         <w:r>
           <w:rPr>
@@ -3772,13 +3775,13 @@
           <w:sz w:val="22"/>
         </w:rPr>
       </w:pPr>
-      <w:hyperlink r:id="rId8" w:anchor="_Toc440309868" w:history="1">
+      <w:hyperlink w:anchor="_Toc440315240" w:history="1">
         <w:r>
           <w:rPr>
             <w:rStyle w:val="Hyperlink"/>
             <w:noProof/>
           </w:rPr>
-          <w:t>Abbildung 13Die Disposition im Menü</w:t>
+          <w:t>Abbildung 14  Ausschnitt aus der Disposition von P1</w:t>
         </w:r>
         <w:r>
           <w:rPr>
@@ -3799,7 +3802,7 @@
             <w:noProof/>
             <w:webHidden/>
           </w:rPr>
-          <w:instrText xml:space="preserve"> PAGEREF _Toc440309868 \h </w:instrText>
+          <w:instrText xml:space="preserve"> PAGEREF _Toc440315240 \h </w:instrText>
         </w:r>
         <w:r>
           <w:rPr>
@@ -3819,7 +3822,7 @@
             <w:noProof/>
             <w:webHidden/>
           </w:rPr>
-          <w:t>11</w:t>
+          <w:t>12</w:t>
         </w:r>
         <w:r>
           <w:rPr>
@@ -3841,7 +3844,7 @@
           <w:sz w:val="22"/>
         </w:rPr>
       </w:pPr>
-      <w:hyperlink w:anchor="_Toc440309869" w:history="1">
+      <w:hyperlink w:anchor="_Toc440315241" w:history="1">
         <w:r>
           <w:rPr>
             <w:rStyle w:val="Hyperlink"/>
@@ -3868,7 +3871,7 @@
             <w:noProof/>
             <w:webHidden/>
           </w:rPr>
-          <w:instrText xml:space="preserve"> PAGEREF _Toc440309869 \h </w:instrText>
+          <w:instrText xml:space="preserve"> PAGEREF _Toc440315241 \h </w:instrText>
         </w:r>
         <w:r>
           <w:rPr>
@@ -3910,7 +3913,7 @@
           <w:sz w:val="22"/>
         </w:rPr>
       </w:pPr>
-      <w:hyperlink w:anchor="_Toc440309870" w:history="1">
+      <w:hyperlink w:anchor="_Toc440315242" w:history="1">
         <w:r>
           <w:rPr>
             <w:rStyle w:val="Hyperlink"/>
@@ -3937,7 +3940,7 @@
             <w:noProof/>
             <w:webHidden/>
           </w:rPr>
-          <w:instrText xml:space="preserve"> PAGEREF _Toc440309870 \h </w:instrText>
+          <w:instrText xml:space="preserve"> PAGEREF _Toc440315242 \h </w:instrText>
         </w:r>
         <w:r>
           <w:rPr>
@@ -3979,7 +3982,7 @@
           <w:sz w:val="22"/>
         </w:rPr>
       </w:pPr>
-      <w:hyperlink w:anchor="_Toc440309871" w:history="1">
+      <w:hyperlink w:anchor="_Toc440315243" w:history="1">
         <w:r>
           <w:rPr>
             <w:rStyle w:val="Hyperlink"/>
@@ -4006,7 +4009,7 @@
             <w:noProof/>
             <w:webHidden/>
           </w:rPr>
-          <w:instrText xml:space="preserve"> PAGEREF _Toc440309871 \h </w:instrText>
+          <w:instrText xml:space="preserve"> PAGEREF _Toc440315243 \h </w:instrText>
         </w:r>
         <w:r>
           <w:rPr>
@@ -4048,7 +4051,7 @@
           <w:sz w:val="22"/>
         </w:rPr>
       </w:pPr>
-      <w:hyperlink w:anchor="_Toc440309872" w:history="1">
+      <w:hyperlink w:anchor="_Toc440315244" w:history="1">
         <w:r>
           <w:rPr>
             <w:rStyle w:val="Hyperlink"/>
@@ -4075,7 +4078,7 @@
             <w:noProof/>
             <w:webHidden/>
           </w:rPr>
-          <w:instrText xml:space="preserve"> PAGEREF _Toc440309872 \h </w:instrText>
+          <w:instrText xml:space="preserve"> PAGEREF _Toc440315244 \h </w:instrText>
         </w:r>
         <w:r>
           <w:rPr>
@@ -4117,27 +4120,13 @@
           <w:sz w:val="22"/>
         </w:rPr>
       </w:pPr>
-      <w:hyperlink w:anchor="_Toc440309873" w:history="1">
+      <w:hyperlink w:anchor="_Toc440315245" w:history="1">
         <w:r>
           <w:rPr>
             <w:rStyle w:val="Hyperlink"/>
             <w:noProof/>
           </w:rPr>
-          <w:t>Abbildung 19</w:t>
-        </w:r>
-        <w:r>
-          <w:rPr>
-            <w:rStyle w:val="Hyperlink"/>
-            <w:noProof/>
-          </w:rPr>
-          <w:t xml:space="preserve"> </w:t>
-        </w:r>
-        <w:r>
-          <w:rPr>
-            <w:rStyle w:val="Hyperlink"/>
-            <w:noProof/>
-          </w:rPr>
-          <w:t>Zeile in der Detailansicht</w:t>
+          <w:t>Abbildung 19Zeile in der Detailansicht</w:t>
         </w:r>
         <w:r>
           <w:rPr>
@@ -4158,7 +4147,7 @@
             <w:noProof/>
             <w:webHidden/>
           </w:rPr>
-          <w:instrText xml:space="preserve"> PAGEREF _Toc440309873 \h </w:instrText>
+          <w:instrText xml:space="preserve"> PAGEREF _Toc440315245 \h </w:instrText>
         </w:r>
         <w:r>
           <w:rPr>
@@ -4200,7 +4189,7 @@
           <w:sz w:val="22"/>
         </w:rPr>
       </w:pPr>
-      <w:hyperlink w:anchor="_Toc440309874" w:history="1">
+      <w:hyperlink w:anchor="_Toc440315246" w:history="1">
         <w:r>
           <w:rPr>
             <w:rStyle w:val="Hyperlink"/>
@@ -4227,7 +4216,7 @@
             <w:noProof/>
             <w:webHidden/>
           </w:rPr>
-          <w:instrText xml:space="preserve"> PAGEREF _Toc440309874 \h </w:instrText>
+          <w:instrText xml:space="preserve"> PAGEREF _Toc440315246 \h </w:instrText>
         </w:r>
         <w:r>
           <w:rPr>
@@ -4269,7 +4258,7 @@
           <w:sz w:val="22"/>
         </w:rPr>
       </w:pPr>
-      <w:hyperlink w:anchor="_Toc440309875" w:history="1">
+      <w:hyperlink w:anchor="_Toc440315247" w:history="1">
         <w:r>
           <w:rPr>
             <w:rStyle w:val="Hyperlink"/>
@@ -4296,7 +4285,7 @@
             <w:noProof/>
             <w:webHidden/>
           </w:rPr>
-          <w:instrText xml:space="preserve"> PAGEREF _Toc440309875 \h </w:instrText>
+          <w:instrText xml:space="preserve"> PAGEREF _Toc440315247 \h </w:instrText>
         </w:r>
         <w:r>
           <w:rPr>
@@ -4338,7 +4327,7 @@
           <w:sz w:val="22"/>
         </w:rPr>
       </w:pPr>
-      <w:hyperlink w:anchor="_Toc440309876" w:history="1">
+      <w:hyperlink w:anchor="_Toc440315248" w:history="1">
         <w:r>
           <w:rPr>
             <w:rStyle w:val="Hyperlink"/>
@@ -4365,7 +4354,7 @@
             <w:noProof/>
             <w:webHidden/>
           </w:rPr>
-          <w:instrText xml:space="preserve"> PAGEREF _Toc440309876 \h </w:instrText>
+          <w:instrText xml:space="preserve"> PAGEREF _Toc440315248 \h </w:instrText>
         </w:r>
         <w:r>
           <w:rPr>
@@ -4407,7 +4396,7 @@
           <w:sz w:val="22"/>
         </w:rPr>
       </w:pPr>
-      <w:hyperlink w:anchor="_Toc440309877" w:history="1">
+      <w:hyperlink w:anchor="_Toc440315249" w:history="1">
         <w:r>
           <w:rPr>
             <w:rStyle w:val="Hyperlink"/>
@@ -4434,7 +4423,7 @@
             <w:noProof/>
             <w:webHidden/>
           </w:rPr>
-          <w:instrText xml:space="preserve"> PAGEREF _Toc440309877 \h </w:instrText>
+          <w:instrText xml:space="preserve"> PAGEREF _Toc440315249 \h </w:instrText>
         </w:r>
         <w:r>
           <w:rPr>
@@ -4476,7 +4465,7 @@
           <w:sz w:val="22"/>
         </w:rPr>
       </w:pPr>
-      <w:hyperlink w:anchor="_Toc440309878" w:history="1">
+      <w:hyperlink w:anchor="_Toc440315250" w:history="1">
         <w:r>
           <w:rPr>
             <w:rStyle w:val="Hyperlink"/>
@@ -4503,7 +4492,7 @@
             <w:noProof/>
             <w:webHidden/>
           </w:rPr>
-          <w:instrText xml:space="preserve"> PAGEREF _Toc440309878 \h </w:instrText>
+          <w:instrText xml:space="preserve"> PAGEREF _Toc440315250 \h </w:instrText>
         </w:r>
         <w:r>
           <w:rPr>
@@ -4545,7 +4534,7 @@
           <w:sz w:val="22"/>
         </w:rPr>
       </w:pPr>
-      <w:hyperlink w:anchor="_Toc440309879" w:history="1">
+      <w:hyperlink w:anchor="_Toc440315251" w:history="1">
         <w:r>
           <w:rPr>
             <w:rStyle w:val="Hyperlink"/>
@@ -4572,7 +4561,7 @@
             <w:noProof/>
             <w:webHidden/>
           </w:rPr>
-          <w:instrText xml:space="preserve"> PAGEREF _Toc440309879 \h </w:instrText>
+          <w:instrText xml:space="preserve"> PAGEREF _Toc440315251 \h </w:instrText>
         </w:r>
         <w:r>
           <w:rPr>
@@ -4614,7 +4603,7 @@
           <w:sz w:val="22"/>
         </w:rPr>
       </w:pPr>
-      <w:hyperlink w:anchor="_Toc440309880" w:history="1">
+      <w:hyperlink w:anchor="_Toc440315252" w:history="1">
         <w:r>
           <w:rPr>
             <w:rStyle w:val="Hyperlink"/>
@@ -4641,7 +4630,7 @@
             <w:noProof/>
             <w:webHidden/>
           </w:rPr>
-          <w:instrText xml:space="preserve"> PAGEREF _Toc440309880 \h </w:instrText>
+          <w:instrText xml:space="preserve"> PAGEREF _Toc440315252 \h </w:instrText>
         </w:r>
         <w:r>
           <w:rPr>
@@ -4683,7 +4672,7 @@
           <w:sz w:val="22"/>
         </w:rPr>
       </w:pPr>
-      <w:hyperlink w:anchor="_Toc440309881" w:history="1">
+      <w:hyperlink w:anchor="_Toc440315253" w:history="1">
         <w:r>
           <w:rPr>
             <w:rStyle w:val="Hyperlink"/>
@@ -4710,7 +4699,7 @@
             <w:noProof/>
             <w:webHidden/>
           </w:rPr>
-          <w:instrText xml:space="preserve"> PAGEREF _Toc440309881 \h </w:instrText>
+          <w:instrText xml:space="preserve"> PAGEREF _Toc440315253 \h </w:instrText>
         </w:r>
         <w:r>
           <w:rPr>
@@ -4752,7 +4741,7 @@
           <w:sz w:val="22"/>
         </w:rPr>
       </w:pPr>
-      <w:hyperlink w:anchor="_Toc440309882" w:history="1">
+      <w:hyperlink w:anchor="_Toc440315254" w:history="1">
         <w:r>
           <w:rPr>
             <w:rStyle w:val="Hyperlink"/>
@@ -4779,7 +4768,7 @@
             <w:noProof/>
             <w:webHidden/>
           </w:rPr>
-          <w:instrText xml:space="preserve"> PAGEREF _Toc440309882 \h </w:instrText>
+          <w:instrText xml:space="preserve"> PAGEREF _Toc440315254 \h </w:instrText>
         </w:r>
         <w:r>
           <w:rPr>
@@ -4821,7 +4810,7 @@
           <w:sz w:val="22"/>
         </w:rPr>
       </w:pPr>
-      <w:hyperlink w:anchor="_Toc440309883" w:history="1">
+      <w:hyperlink w:anchor="_Toc440315255" w:history="1">
         <w:r>
           <w:rPr>
             <w:rStyle w:val="Hyperlink"/>
@@ -4848,7 +4837,7 @@
             <w:noProof/>
             <w:webHidden/>
           </w:rPr>
-          <w:instrText xml:space="preserve"> PAGEREF _Toc440309883 \h </w:instrText>
+          <w:instrText xml:space="preserve"> PAGEREF _Toc440315255 \h </w:instrText>
         </w:r>
         <w:r>
           <w:rPr>
@@ -4890,27 +4879,13 @@
           <w:sz w:val="22"/>
         </w:rPr>
       </w:pPr>
-      <w:hyperlink w:anchor="_Toc440309884" w:history="1">
+      <w:hyperlink w:anchor="_Toc440315256" w:history="1">
         <w:r>
           <w:rPr>
             <w:rStyle w:val="Hyperlink"/>
             <w:noProof/>
           </w:rPr>
-          <w:t>Abbildung 30</w:t>
-        </w:r>
-        <w:r>
-          <w:rPr>
-            <w:rStyle w:val="Hyperlink"/>
-            <w:noProof/>
-          </w:rPr>
-          <w:t xml:space="preserve"> </w:t>
-        </w:r>
-        <w:r>
-          <w:rPr>
-            <w:rStyle w:val="Hyperlink"/>
-            <w:noProof/>
-          </w:rPr>
-          <w:t>Tabs für die Navigation zu den entsprechenden Unterübersichten</w:t>
+          <w:t>Abbildung 30Tabs für die Navigation zu den entsprechenden Unterübersichten</w:t>
         </w:r>
         <w:r>
           <w:rPr>
@@ -4931,7 +4906,7 @@
             <w:noProof/>
             <w:webHidden/>
           </w:rPr>
-          <w:instrText xml:space="preserve"> PAGEREF _Toc440309884 \h </w:instrText>
+          <w:instrText xml:space="preserve"> PAGEREF _Toc440315256 \h </w:instrText>
         </w:r>
         <w:r>
           <w:rPr>
@@ -4973,7 +4948,7 @@
           <w:sz w:val="22"/>
         </w:rPr>
       </w:pPr>
-      <w:hyperlink w:anchor="_Toc440309885" w:history="1">
+      <w:hyperlink w:anchor="_Toc440315257" w:history="1">
         <w:r>
           <w:rPr>
             <w:rStyle w:val="Hyperlink"/>
@@ -5000,7 +4975,7 @@
             <w:noProof/>
             <w:webHidden/>
           </w:rPr>
-          <w:instrText xml:space="preserve"> PAGEREF _Toc440309885 \h </w:instrText>
+          <w:instrText xml:space="preserve"> PAGEREF _Toc440315257 \h </w:instrText>
         </w:r>
         <w:r>
           <w:rPr>
@@ -5057,7 +5032,7 @@
       </w:r>
     </w:p>
     <w:p>
-      <w:bookmarkStart w:id="1" w:name="_Toc440200548"/>
+      <w:bookmarkStart w:id="2" w:name="_Toc440200548"/>
     </w:p>
     <w:p/>
     <w:p/>
@@ -5080,12 +5055,12 @@
       <w:pPr>
         <w:pStyle w:val="berschrift1"/>
       </w:pPr>
-      <w:bookmarkStart w:id="2" w:name="_Toc440309762"/>
+      <w:bookmarkStart w:id="3" w:name="_Toc440315190"/>
       <w:r>
         <w:lastRenderedPageBreak/>
         <w:t>Einleitung</w:t>
       </w:r>
-      <w:bookmarkEnd w:id="2"/>
+      <w:bookmarkEnd w:id="3"/>
     </w:p>
     <w:p/>
     <w:p>
@@ -5111,11 +5086,11 @@
       <w:pPr>
         <w:pStyle w:val="berschrift1"/>
       </w:pPr>
-      <w:bookmarkStart w:id="3" w:name="_Toc440309763"/>
+      <w:bookmarkStart w:id="4" w:name="_Toc440315191"/>
       <w:r>
         <w:t>Anmeldung und Registrierung</w:t>
       </w:r>
-      <w:bookmarkEnd w:id="3"/>
+      <w:bookmarkEnd w:id="4"/>
     </w:p>
     <w:p>
       <w:pPr>
@@ -5124,11 +5099,11 @@
           <w:b w:val="0"/>
         </w:rPr>
       </w:pPr>
-      <w:bookmarkStart w:id="4" w:name="_Toc440309764"/>
+      <w:bookmarkStart w:id="5" w:name="_Toc440315192"/>
       <w:r>
         <w:t>Anmeldung</w:t>
       </w:r>
-      <w:bookmarkEnd w:id="4"/>
+      <w:bookmarkEnd w:id="5"/>
     </w:p>
     <w:p>
       <w:pPr>
@@ -5194,7 +5169,7 @@
                     <a:blip r:embed="rId10">
                       <a:extLst>
                         <a:ext uri="{28A0092B-C50C-407E-A947-70E740481C1C}">
-                          <a14:useLocalDpi xmlns:a14="http://schemas.microsoft.com/office/drawing/2010/main" xmlns:wps="http://schemas.microsoft.com/office/word/2010/wordprocessingShape" xmlns:wpi="http://schemas.microsoft.com/office/word/2010/wordprocessingInk" xmlns:wpg="http://schemas.microsoft.com/office/word/2010/wordprocessingGroup" xmlns:w15="http://schemas.microsoft.com/office/word/2012/wordml" xmlns:w14="http://schemas.microsoft.com/office/word/2010/wordml" xmlns:w="http://schemas.openxmlformats.org/wordprocessingml/2006/main" xmlns:w10="urn:schemas-microsoft-com:office:word" xmlns:wp14="http://schemas.microsoft.com/office/word/2010/wordprocessingDrawing" xmlns:v="urn:schemas-microsoft-com:vml" xmlns:o="urn:schemas-microsoft-com:office:office" xmlns:mc="http://schemas.openxmlformats.org/markup-compatibility/2006" xmlns:wpc="http://schemas.microsoft.com/office/word/2010/wordprocessingCanvas" xmlns="" val="0"/>
+                          <a14:useLocalDpi xmlns:a14="http://schemas.microsoft.com/office/drawing/2010/main" val="0"/>
                         </a:ext>
                       </a:extLst>
                     </a:blip>
@@ -5237,7 +5212,7 @@
           <w:u w:val="single"/>
         </w:rPr>
       </w:pPr>
-      <w:bookmarkStart w:id="5" w:name="_Toc440309855"/>
+      <w:bookmarkStart w:id="6" w:name="_Toc440315227"/>
       <w:r>
         <w:t xml:space="preserve">Abbildung </w:t>
       </w:r>
@@ -5252,7 +5227,7 @@
       <w:r>
         <w:t xml:space="preserve"> Anmeldung1</w:t>
       </w:r>
-      <w:bookmarkEnd w:id="5"/>
+      <w:bookmarkEnd w:id="6"/>
     </w:p>
     <w:p>
       <w:pPr>
@@ -5318,7 +5293,7 @@
                     <a:blip r:embed="rId11">
                       <a:extLst>
                         <a:ext uri="{28A0092B-C50C-407E-A947-70E740481C1C}">
-                          <a14:useLocalDpi xmlns:a14="http://schemas.microsoft.com/office/drawing/2010/main" xmlns:wps="http://schemas.microsoft.com/office/word/2010/wordprocessingShape" xmlns:wpi="http://schemas.microsoft.com/office/word/2010/wordprocessingInk" xmlns:wpg="http://schemas.microsoft.com/office/word/2010/wordprocessingGroup" xmlns:w15="http://schemas.microsoft.com/office/word/2012/wordml" xmlns:w14="http://schemas.microsoft.com/office/word/2010/wordml" xmlns:w="http://schemas.openxmlformats.org/wordprocessingml/2006/main" xmlns:w10="urn:schemas-microsoft-com:office:word" xmlns:wp14="http://schemas.microsoft.com/office/word/2010/wordprocessingDrawing" xmlns:v="urn:schemas-microsoft-com:vml" xmlns:o="urn:schemas-microsoft-com:office:office" xmlns:mc="http://schemas.openxmlformats.org/markup-compatibility/2006" xmlns:wpc="http://schemas.microsoft.com/office/word/2010/wordprocessingCanvas" xmlns="" val="0"/>
+                          <a14:useLocalDpi xmlns:a14="http://schemas.microsoft.com/office/drawing/2010/main" val="0"/>
                         </a:ext>
                       </a:extLst>
                     </a:blip>
@@ -5361,7 +5336,7 @@
           <w:u w:val="single"/>
         </w:rPr>
       </w:pPr>
-      <w:bookmarkStart w:id="6" w:name="_Toc440309856"/>
+      <w:bookmarkStart w:id="7" w:name="_Toc440315228"/>
       <w:r>
         <w:t xml:space="preserve">Abbildung </w:t>
       </w:r>
@@ -5376,7 +5351,7 @@
       <w:r>
         <w:t xml:space="preserve"> Anmeldung2</w:t>
       </w:r>
-      <w:bookmarkEnd w:id="6"/>
+      <w:bookmarkEnd w:id="7"/>
     </w:p>
     <w:p>
       <w:pPr>
@@ -5430,7 +5405,7 @@
                     <a:blip r:embed="rId12">
                       <a:extLst>
                         <a:ext uri="{28A0092B-C50C-407E-A947-70E740481C1C}">
-                          <a14:useLocalDpi xmlns:a14="http://schemas.microsoft.com/office/drawing/2010/main" xmlns:wps="http://schemas.microsoft.com/office/word/2010/wordprocessingShape" xmlns:wpi="http://schemas.microsoft.com/office/word/2010/wordprocessingInk" xmlns:wpg="http://schemas.microsoft.com/office/word/2010/wordprocessingGroup" xmlns:w15="http://schemas.microsoft.com/office/word/2012/wordml" xmlns:w14="http://schemas.microsoft.com/office/word/2010/wordml" xmlns:w="http://schemas.openxmlformats.org/wordprocessingml/2006/main" xmlns:w10="urn:schemas-microsoft-com:office:word" xmlns:wp14="http://schemas.microsoft.com/office/word/2010/wordprocessingDrawing" xmlns:v="urn:schemas-microsoft-com:vml" xmlns:o="urn:schemas-microsoft-com:office:office" xmlns:mc="http://schemas.openxmlformats.org/markup-compatibility/2006" xmlns:wpc="http://schemas.microsoft.com/office/word/2010/wordprocessingCanvas" xmlns="" val="0"/>
+                          <a14:useLocalDpi xmlns:a14="http://schemas.microsoft.com/office/drawing/2010/main" val="0"/>
                         </a:ext>
                       </a:extLst>
                     </a:blip>
@@ -5465,7 +5440,7 @@
       <w:pPr>
         <w:pStyle w:val="Beschriftung"/>
       </w:pPr>
-      <w:bookmarkStart w:id="7" w:name="_Toc440309857"/>
+      <w:bookmarkStart w:id="8" w:name="_Toc440315229"/>
       <w:r>
         <w:t xml:space="preserve">Abbildung </w:t>
       </w:r>
@@ -5480,7 +5455,7 @@
       <w:r>
         <w:t xml:space="preserve"> Anmeldungsbildschirm</w:t>
       </w:r>
-      <w:bookmarkEnd w:id="7"/>
+      <w:bookmarkEnd w:id="8"/>
     </w:p>
     <w:p>
       <w:pPr>
@@ -5494,8 +5469,6 @@
       <w:r>
         <w:t>Durch Eingabe Ihrer Anmeldedaten und anschließendem Klicken des Buttons „Login“ gelangen Sie in den geschützten Bereich und landen auf dem Dashboard. Nun stehen Ihnen alle Erweiterungen zur Verfügung. Sollten Sie noch keinen Account haben Klicken Sie auf den Button „Registrieren“. Dadurch gelangen Sie zur Registrierungsseite.</w:t>
       </w:r>
-      <w:bookmarkStart w:id="8" w:name="_GoBack"/>
-      <w:bookmarkEnd w:id="8"/>
     </w:p>
     <w:p>
       <w:pPr>
@@ -5504,7 +5477,7 @@
           <w:b w:val="0"/>
         </w:rPr>
       </w:pPr>
-      <w:bookmarkStart w:id="9" w:name="_Toc440309765"/>
+      <w:bookmarkStart w:id="9" w:name="_Toc440315193"/>
       <w:r>
         <w:t>Registrierung</w:t>
       </w:r>
@@ -5553,7 +5526,7 @@
                     <a:blip r:embed="rId13">
                       <a:extLst>
                         <a:ext uri="{28A0092B-C50C-407E-A947-70E740481C1C}">
-                          <a14:useLocalDpi xmlns:a14="http://schemas.microsoft.com/office/drawing/2010/main" xmlns:wps="http://schemas.microsoft.com/office/word/2010/wordprocessingShape" xmlns:wpi="http://schemas.microsoft.com/office/word/2010/wordprocessingInk" xmlns:wpg="http://schemas.microsoft.com/office/word/2010/wordprocessingGroup" xmlns:w15="http://schemas.microsoft.com/office/word/2012/wordml" xmlns:w14="http://schemas.microsoft.com/office/word/2010/wordml" xmlns:w="http://schemas.openxmlformats.org/wordprocessingml/2006/main" xmlns:w10="urn:schemas-microsoft-com:office:word" xmlns:wp14="http://schemas.microsoft.com/office/word/2010/wordprocessingDrawing" xmlns:v="urn:schemas-microsoft-com:vml" xmlns:o="urn:schemas-microsoft-com:office:office" xmlns:mc="http://schemas.openxmlformats.org/markup-compatibility/2006" xmlns:wpc="http://schemas.microsoft.com/office/word/2010/wordprocessingCanvas" xmlns="" val="0"/>
+                          <a14:useLocalDpi xmlns:a14="http://schemas.microsoft.com/office/drawing/2010/main" val="0"/>
                         </a:ext>
                       </a:extLst>
                     </a:blip>
@@ -5588,7 +5561,7 @@
       <w:pPr>
         <w:pStyle w:val="Beschriftung"/>
       </w:pPr>
-      <w:bookmarkStart w:id="10" w:name="_Toc440309858"/>
+      <w:bookmarkStart w:id="10" w:name="_Toc440315230"/>
       <w:r>
         <w:t xml:space="preserve">Abbildung </w:t>
       </w:r>
@@ -5615,14 +5588,22 @@
         <w:spacing w:after="0"/>
       </w:pPr>
       <w:r>
-        <w:t>Durch Eingabe eines Benutzernamens und Passworts können Sie sich für den Supply Chain Manager registrieren. Ihr Passwort wird verschlüsselt und sicher in der Datenbank abgelegt. Durch Akzeptieren der AGB’s und klicken auf den Button „Registrieren“ haben Sie sich erfolgreich registriert. Falls der Benutzername schon existiert erhalten Sie eine Meldung und können den Vorgang wiederholen. Bei erfolgreicher Registrierung werden Sie automatisch auf die Anmeldeseite weitergeleitet und können sich nun anmelden und alle Erweiterungen nutzen. Sollten Sie ausversehen auf die Registrierungsseite gelangt sein, können Sie durch Klick auf den Button „Login“ wieder zurück zur Anmeldeseite gelangen.</w:t>
+        <w:t xml:space="preserve">Durch Eingabe eines Benutzernamens und Passworts können Sie sich für den Supply Chain Manager registrieren. Ihr Passwort wird verschlüsselt und sicher in der Datenbank abgelegt. Durch Akzeptieren der </w:t>
+      </w:r>
+      <w:proofErr w:type="spellStart"/>
+      <w:r>
+        <w:t>AGB’s</w:t>
+      </w:r>
+      <w:proofErr w:type="spellEnd"/>
+      <w:r>
+        <w:t xml:space="preserve"> und klicken auf den Button „Registrieren“ haben Sie sich erfolgreich registriert. Falls der Benutzername schon existiert erhalten Sie eine Meldung und können den Vorgang wiederholen. Bei erfolgreicher Registrierung werden Sie automatisch auf die Anmeldeseite weitergeleitet und können sich nun anmelden und alle Erweiterungen nutzen. Sollten Sie ausversehen auf die Registrierungsseite gelangt sein, können Sie durch Klick auf den Button „Login“ wieder zurück zur Anmeldeseite gelangen.</w:t>
       </w:r>
     </w:p>
     <w:p>
       <w:pPr>
         <w:pStyle w:val="berschrift1"/>
       </w:pPr>
-      <w:bookmarkStart w:id="11" w:name="_Toc440309766"/>
+      <w:bookmarkStart w:id="11" w:name="_Toc440315194"/>
       <w:r>
         <w:t>Dashboard</w:t>
       </w:r>
@@ -5646,7 +5627,15 @@
         <w:spacing w:after="0"/>
       </w:pPr>
       <w:r>
-        <w:t xml:space="preserve">Das Dashboard stellt die Willkommensseite der Webseite dar und ist die erste Seite die Sie beim Aufruf der Webseite sehen werden. Es besitzt einen ungeschützten Bereich(vgl. bild 1), welcher angezeigt wird, wenn Sie nicht angemeldet sind und einen geschützten Bereich, welcher nur angezeigt wird, wenn sie Angemeldet sind. Sobald Sie angemeldet sind, sehen Sie auf dem Dashboard verschiedene Grafiken, welche Auskunft über Ihren Lagerwert, Profit, Bestellungen und vieles mehr gibt.  </w:t>
+        <w:t xml:space="preserve">Das Dashboard stellt die Willkommensseite der Webseite dar und ist die erste Seite die Sie beim Aufruf der Webseite sehen werden. Es besitzt einen ungeschützten Bereich(vgl. </w:t>
+      </w:r>
+      <w:proofErr w:type="spellStart"/>
+      <w:r>
+        <w:t>bild</w:t>
+      </w:r>
+      <w:proofErr w:type="spellEnd"/>
+      <w:r>
+        <w:t xml:space="preserve"> 1), welcher angezeigt wird, wenn Sie nicht angemeldet sind und einen geschützten Bereich, welcher nur angezeigt wird, wenn sie Angemeldet sind. Sobald Sie angemeldet sind, sehen Sie auf dem Dashboard verschiedene Grafiken, welche Auskunft über Ihren Lagerwert, Profit, Bestellungen und vieles mehr gibt.  </w:t>
       </w:r>
     </w:p>
     <w:p>
@@ -5684,7 +5673,7 @@
                     <a:blip r:embed="rId14" cstate="print">
                       <a:extLst>
                         <a:ext uri="{28A0092B-C50C-407E-A947-70E740481C1C}">
-                          <a14:useLocalDpi xmlns:a14="http://schemas.microsoft.com/office/drawing/2010/main" xmlns:wps="http://schemas.microsoft.com/office/word/2010/wordprocessingShape" xmlns:wpi="http://schemas.microsoft.com/office/word/2010/wordprocessingInk" xmlns:wpg="http://schemas.microsoft.com/office/word/2010/wordprocessingGroup" xmlns:w15="http://schemas.microsoft.com/office/word/2012/wordml" xmlns:w14="http://schemas.microsoft.com/office/word/2010/wordml" xmlns:w="http://schemas.openxmlformats.org/wordprocessingml/2006/main" xmlns:w10="urn:schemas-microsoft-com:office:word" xmlns:wp14="http://schemas.microsoft.com/office/word/2010/wordprocessingDrawing" xmlns:v="urn:schemas-microsoft-com:vml" xmlns:o="urn:schemas-microsoft-com:office:office" xmlns:mc="http://schemas.openxmlformats.org/markup-compatibility/2006" xmlns:wpc="http://schemas.microsoft.com/office/word/2010/wordprocessingCanvas" xmlns="" val="0"/>
+                          <a14:useLocalDpi xmlns:a14="http://schemas.microsoft.com/office/drawing/2010/main" val="0"/>
                         </a:ext>
                       </a:extLst>
                     </a:blip>
@@ -5719,7 +5708,7 @@
       <w:pPr>
         <w:pStyle w:val="Beschriftung"/>
       </w:pPr>
-      <w:bookmarkStart w:id="12" w:name="_Toc440309859"/>
+      <w:bookmarkStart w:id="12" w:name="_Toc440315231"/>
       <w:r>
         <w:t xml:space="preserve">Abbildung </w:t>
       </w:r>
@@ -5795,7 +5784,7 @@
     </w:p>
     <w:tbl>
       <w:tblPr>
-        <w:tblStyle w:val="Tabellengitternetz"/>
+        <w:tblStyle w:val="Tabellenraster"/>
         <w:tblW w:w="0" w:type="auto"/>
         <w:tblBorders>
           <w:top w:val="none" w:sz="0" w:space="0" w:color="auto"/>
@@ -5805,7 +5794,7 @@
           <w:insideH w:val="none" w:sz="0" w:space="0" w:color="auto"/>
           <w:insideV w:val="none" w:sz="0" w:space="0" w:color="auto"/>
         </w:tblBorders>
-        <w:tblLook w:val="04A0"/>
+        <w:tblLook w:val="04A0" w:firstRow="1" w:lastRow="0" w:firstColumn="1" w:lastColumn="0" w:noHBand="0" w:noVBand="1"/>
       </w:tblPr>
       <w:tblGrid>
         <w:gridCol w:w="4606"/>
@@ -6006,7 +5995,7 @@
       <w:pPr>
         <w:pStyle w:val="berschrift1"/>
       </w:pPr>
-      <w:bookmarkStart w:id="13" w:name="_Toc440309767"/>
+      <w:bookmarkStart w:id="13" w:name="_Toc440315195"/>
       <w:r>
         <w:t>Dateiverwaltung</w:t>
       </w:r>
@@ -6035,7 +6024,7 @@
       <w:pPr>
         <w:pStyle w:val="berschrift2"/>
       </w:pPr>
-      <w:bookmarkStart w:id="14" w:name="_Toc440309768"/>
+      <w:bookmarkStart w:id="14" w:name="_Toc440315196"/>
       <w:r>
         <w:t>Ergebniss</w:t>
       </w:r>
@@ -6119,7 +6108,7 @@
       <w:pPr>
         <w:pStyle w:val="Beschriftung"/>
       </w:pPr>
-      <w:bookmarkStart w:id="15" w:name="_Toc440309860"/>
+      <w:bookmarkStart w:id="15" w:name="_Toc440315232"/>
       <w:r>
         <w:t xml:space="preserve">Abbildung </w:t>
       </w:r>
@@ -6200,7 +6189,7 @@
       <w:pPr>
         <w:pStyle w:val="Beschriftung"/>
       </w:pPr>
-      <w:bookmarkStart w:id="16" w:name="_Toc440309861"/>
+      <w:bookmarkStart w:id="16" w:name="_Toc440315233"/>
       <w:r>
         <w:t xml:space="preserve">Abbildung </w:t>
       </w:r>
@@ -6260,7 +6249,7 @@
           <w:b w:val="0"/>
         </w:rPr>
       </w:pPr>
-      <w:bookmarkStart w:id="17" w:name="_Toc440309769"/>
+      <w:bookmarkStart w:id="17" w:name="_Toc440315197"/>
       <w:r>
         <w:t>Eingabedatei erstellen</w:t>
       </w:r>
@@ -6331,7 +6320,7 @@
       <w:pPr>
         <w:pStyle w:val="Beschriftung"/>
       </w:pPr>
-      <w:bookmarkStart w:id="18" w:name="_Toc440309862"/>
+      <w:bookmarkStart w:id="18" w:name="_Toc440315234"/>
       <w:r>
         <w:t xml:space="preserve">Abbildung </w:t>
       </w:r>
@@ -6358,7 +6347,39 @@
         </w:rPr>
       </w:pPr>
       <w:r>
-        <w:t>Anschließend erscheint unterhalb ein orangefarbender Button der als Aufschrift "download" und anschließend den Namen der erstellten Datei hat. Der Name der Datei setzt sich aus dem Wort "input", dem Zeitstempel des Zeitpunktes der Erstellung der Datei und der Endung ".xml" zusammen. Klicken Sie auf diesen Button, um die Datei herunterzuladen.</w:t>
+        <w:t xml:space="preserve">Anschließend erscheint unterhalb ein </w:t>
+      </w:r>
+      <w:proofErr w:type="spellStart"/>
+      <w:r>
+        <w:t>orangefarbender</w:t>
+      </w:r>
+      <w:proofErr w:type="spellEnd"/>
+      <w:r>
+        <w:t xml:space="preserve"> Button der als Aufschrift "</w:t>
+      </w:r>
+      <w:proofErr w:type="spellStart"/>
+      <w:r>
+        <w:t>download</w:t>
+      </w:r>
+      <w:proofErr w:type="spellEnd"/>
+      <w:r>
+        <w:t>" und anschließend den Namen der erstellten Datei hat. Der Name der Datei setzt sich aus dem Wort "</w:t>
+      </w:r>
+      <w:proofErr w:type="spellStart"/>
+      <w:r>
+        <w:t>input</w:t>
+      </w:r>
+      <w:proofErr w:type="spellEnd"/>
+      <w:r>
+        <w:t>", dem Zeitstempel des Zeitpunktes der Erstellung der Datei und der Endung ".</w:t>
+      </w:r>
+      <w:proofErr w:type="spellStart"/>
+      <w:r>
+        <w:t>xml</w:t>
+      </w:r>
+      <w:proofErr w:type="spellEnd"/>
+      <w:r>
+        <w:t>" zusammen. Klicken Sie auf diesen Button, um die Datei herunterzuladen.</w:t>
       </w:r>
     </w:p>
     <w:p>
@@ -6431,7 +6452,7 @@
       <w:pPr>
         <w:pStyle w:val="Beschriftung"/>
       </w:pPr>
-      <w:bookmarkStart w:id="19" w:name="_Toc440309863"/>
+      <w:bookmarkStart w:id="19" w:name="_Toc440315235"/>
       <w:r>
         <w:t xml:space="preserve">Abbildung </w:t>
       </w:r>
@@ -6471,7 +6492,7 @@
       <w:pPr>
         <w:pStyle w:val="berschrift1"/>
       </w:pPr>
-      <w:bookmarkStart w:id="20" w:name="_Toc440309770"/>
+      <w:bookmarkStart w:id="20" w:name="_Toc440315198"/>
       <w:r>
         <w:t>Produktionsprogramm</w:t>
       </w:r>
@@ -6492,6 +6513,12 @@
         <w:t>Normalverkäufe</w:t>
       </w:r>
       <w:r>
+        <w:rPr>
+          <w:color w:val="1AB394"/>
+        </w:rPr>
+        <w:t xml:space="preserve"> </w:t>
+      </w:r>
+      <w:r>
         <w:t xml:space="preserve">und </w:t>
       </w:r>
       <w:r>
@@ -6513,7 +6540,7 @@
       <w:pPr>
         <w:pStyle w:val="berschrift2"/>
       </w:pPr>
-      <w:bookmarkStart w:id="21" w:name="_Toc440309771"/>
+      <w:bookmarkStart w:id="21" w:name="_Toc440315199"/>
       <w:r>
         <w:rPr>
           <w:rStyle w:val="berschrift2Zchn"/>
@@ -6530,7 +6557,16 @@
         <w:spacing w:after="0"/>
       </w:pPr>
       <w:r>
-        <w:t>Die Normalverkäufesind Produkte, welche über den normalen Handel verkauft werden unter Berücksichtigung von</w:t>
+        <w:t>Die Normalverkäufe</w:t>
+      </w:r>
+      <w:r>
+        <w:t xml:space="preserve"> </w:t>
+      </w:r>
+      <w:r>
+        <w:t>sind Produkte, welche über den normalen Handel verkauft werden unter Berücksichtigung von</w:t>
+      </w:r>
+      <w:r>
+        <w:t xml:space="preserve"> </w:t>
       </w:r>
       <w:r>
         <w:rPr>
@@ -6612,7 +6648,7 @@
                     <a:blip r:embed="rId19">
                       <a:extLst>
                         <a:ext uri="{28A0092B-C50C-407E-A947-70E740481C1C}">
-                          <a14:useLocalDpi xmlns:a14="http://schemas.microsoft.com/office/drawing/2010/main" xmlns:wps="http://schemas.microsoft.com/office/word/2010/wordprocessingShape" xmlns:wpi="http://schemas.microsoft.com/office/word/2010/wordprocessingInk" xmlns:wpg="http://schemas.microsoft.com/office/word/2010/wordprocessingGroup" xmlns:w15="http://schemas.microsoft.com/office/word/2012/wordml" xmlns:w14="http://schemas.microsoft.com/office/word/2010/wordml" xmlns:w="http://schemas.openxmlformats.org/wordprocessingml/2006/main" xmlns:w10="urn:schemas-microsoft-com:office:word" xmlns:wp14="http://schemas.microsoft.com/office/word/2010/wordprocessingDrawing" xmlns:v="urn:schemas-microsoft-com:vml" xmlns:o="urn:schemas-microsoft-com:office:office" xmlns:mc="http://schemas.openxmlformats.org/markup-compatibility/2006" xmlns:wpc="http://schemas.microsoft.com/office/word/2010/wordprocessingCanvas" xmlns="" val="0"/>
+                          <a14:useLocalDpi xmlns:a14="http://schemas.microsoft.com/office/drawing/2010/main" val="0"/>
                         </a:ext>
                       </a:extLst>
                     </a:blip>
@@ -6647,7 +6683,7 @@
       <w:pPr>
         <w:pStyle w:val="Beschriftung"/>
       </w:pPr>
-      <w:bookmarkStart w:id="22" w:name="_Toc440309864"/>
+      <w:bookmarkStart w:id="22" w:name="_Toc440315236"/>
       <w:r>
         <w:t xml:space="preserve">Abbildung </w:t>
       </w:r>
@@ -6720,7 +6756,7 @@
                     <a:blip r:embed="rId20">
                       <a:extLst>
                         <a:ext uri="{28A0092B-C50C-407E-A947-70E740481C1C}">
-                          <a14:useLocalDpi xmlns:a14="http://schemas.microsoft.com/office/drawing/2010/main" xmlns:wps="http://schemas.microsoft.com/office/word/2010/wordprocessingShape" xmlns:wpi="http://schemas.microsoft.com/office/word/2010/wordprocessingInk" xmlns:wpg="http://schemas.microsoft.com/office/word/2010/wordprocessingGroup" xmlns:w15="http://schemas.microsoft.com/office/word/2012/wordml" xmlns:w14="http://schemas.microsoft.com/office/word/2010/wordml" xmlns:w="http://schemas.openxmlformats.org/wordprocessingml/2006/main" xmlns:w10="urn:schemas-microsoft-com:office:word" xmlns:wp14="http://schemas.microsoft.com/office/word/2010/wordprocessingDrawing" xmlns:v="urn:schemas-microsoft-com:vml" xmlns:o="urn:schemas-microsoft-com:office:office" xmlns:mc="http://schemas.openxmlformats.org/markup-compatibility/2006" xmlns:wpc="http://schemas.microsoft.com/office/word/2010/wordprocessingCanvas" xmlns="" val="0"/>
+                          <a14:useLocalDpi xmlns:a14="http://schemas.microsoft.com/office/drawing/2010/main" val="0"/>
                         </a:ext>
                       </a:extLst>
                     </a:blip>
@@ -6755,7 +6791,7 @@
       <w:pPr>
         <w:pStyle w:val="Beschriftung"/>
       </w:pPr>
-      <w:bookmarkStart w:id="23" w:name="_Toc440309865"/>
+      <w:bookmarkStart w:id="23" w:name="_Toc440315237"/>
       <w:r>
         <w:t xml:space="preserve">Abbildung </w:t>
       </w:r>
@@ -6795,7 +6831,7 @@
       <w:pPr>
         <w:pStyle w:val="berschrift2"/>
       </w:pPr>
-      <w:bookmarkStart w:id="24" w:name="_Toc440309772"/>
+      <w:bookmarkStart w:id="24" w:name="_Toc440315200"/>
       <w:r>
         <w:lastRenderedPageBreak/>
         <w:t>Direktverkäufe</w:t>
@@ -6826,9 +6862,9 @@
         </w:rPr>
         <w:drawing>
           <wp:inline distT="0" distB="0" distL="0" distR="0">
-            <wp:extent cx="5753100" cy="1733550"/>
-            <wp:effectExtent l="19050" t="19050" r="0" b="0"/>
-            <wp:docPr id="31" name="Grafik 31"/>
+            <wp:extent cx="5760720" cy="1554480"/>
+            <wp:effectExtent l="19050" t="19050" r="0" b="7620"/>
+            <wp:docPr id="32" name="Grafik 32"/>
             <wp:cNvGraphicFramePr>
               <a:graphicFrameLocks xmlns:a="http://schemas.openxmlformats.org/drawingml/2006/main" noChangeAspect="1"/>
             </wp:cNvGraphicFramePr>
@@ -6836,7 +6872,7 @@
               <a:graphicData uri="http://schemas.openxmlformats.org/drawingml/2006/picture">
                 <pic:pic xmlns:pic="http://schemas.openxmlformats.org/drawingml/2006/picture">
                   <pic:nvPicPr>
-                    <pic:cNvPr id="0" name="Picture 3"/>
+                    <pic:cNvPr id="0" name="Picture 1"/>
                     <pic:cNvPicPr>
                       <a:picLocks noChangeAspect="1" noChangeArrowheads="1"/>
                     </pic:cNvPicPr>
@@ -6845,7 +6881,7 @@
                     <a:blip r:embed="rId21">
                       <a:extLst>
                         <a:ext uri="{28A0092B-C50C-407E-A947-70E740481C1C}">
-                          <a14:useLocalDpi xmlns:a14="http://schemas.microsoft.com/office/drawing/2010/main" xmlns:wps="http://schemas.microsoft.com/office/word/2010/wordprocessingShape" xmlns:wpi="http://schemas.microsoft.com/office/word/2010/wordprocessingInk" xmlns:wpg="http://schemas.microsoft.com/office/word/2010/wordprocessingGroup" xmlns:w15="http://schemas.microsoft.com/office/word/2012/wordml" xmlns:w14="http://schemas.microsoft.com/office/word/2010/wordml" xmlns:w="http://schemas.openxmlformats.org/wordprocessingml/2006/main" xmlns:w10="urn:schemas-microsoft-com:office:word" xmlns:wp14="http://schemas.microsoft.com/office/word/2010/wordprocessingDrawing" xmlns:v="urn:schemas-microsoft-com:vml" xmlns:o="urn:schemas-microsoft-com:office:office" xmlns:mc="http://schemas.openxmlformats.org/markup-compatibility/2006" xmlns:wpc="http://schemas.microsoft.com/office/word/2010/wordprocessingCanvas" xmlns="" val="0"/>
+                          <a14:useLocalDpi xmlns:a14="http://schemas.microsoft.com/office/drawing/2010/main" val="0"/>
                         </a:ext>
                       </a:extLst>
                     </a:blip>
@@ -6857,7 +6893,7 @@
                   <pic:spPr bwMode="auto">
                     <a:xfrm>
                       <a:off x="0" y="0"/>
-                      <a:ext cx="5753100" cy="1733550"/>
+                      <a:ext cx="5760720" cy="1554480"/>
                     </a:xfrm>
                     <a:prstGeom prst="rect">
                       <a:avLst/>
@@ -6880,7 +6916,7 @@
       <w:pPr>
         <w:pStyle w:val="Beschriftung"/>
       </w:pPr>
-      <w:bookmarkStart w:id="25" w:name="_Toc440309866"/>
+      <w:bookmarkStart w:id="25" w:name="_Toc440315238"/>
       <w:r>
         <w:t xml:space="preserve">Abbildung </w:t>
       </w:r>
@@ -6914,7 +6950,7 @@
       <w:pPr>
         <w:pStyle w:val="berschrift1"/>
       </w:pPr>
-      <w:bookmarkStart w:id="26" w:name="_Toc440309773"/>
+      <w:bookmarkStart w:id="26" w:name="_Toc440315201"/>
       <w:r>
         <w:t>Disposition</w:t>
       </w:r>
@@ -6927,7 +6963,7 @@
           <w:noProof/>
         </w:rPr>
         <w:drawing>
-          <wp:anchor distT="0" distB="0" distL="114300" distR="114300" simplePos="0" relativeHeight="251666432" behindDoc="1" locked="0" layoutInCell="1" allowOverlap="1">
+          <wp:anchor distT="0" distB="0" distL="114300" distR="114300" simplePos="0" relativeHeight="251658240" behindDoc="1" locked="0" layoutInCell="1" allowOverlap="1">
             <wp:simplePos x="0" y="0"/>
             <wp:positionH relativeFrom="column">
               <wp:posOffset>-25400</wp:posOffset>
@@ -6998,7 +7034,7 @@
                       <w:noProof/>
                     </w:rPr>
                   </w:pPr>
-                  <w:bookmarkStart w:id="27" w:name="_Toc440309868"/>
+                  <w:bookmarkStart w:id="27" w:name="_Toc440315239"/>
                   <w:r>
                     <w:t xml:space="preserve">Abbildung </w:t>
                   </w:r>
@@ -7039,7 +7075,7 @@
       <w:pPr>
         <w:pStyle w:val="berschrift2"/>
       </w:pPr>
-      <w:bookmarkStart w:id="28" w:name="_Toc440309774"/>
+      <w:bookmarkStart w:id="28" w:name="_Toc440315202"/>
       <w:r>
         <w:t>Disposition</w:t>
       </w:r>
@@ -7050,11 +7086,19 @@
         <w:spacing w:after="0"/>
       </w:pPr>
       <w:r>
-        <w:t xml:space="preserve">Die Disposition entspricht der klassischen Disposition. In ihr wird die Produktionsmenge der Erzeugnisse in Eigenfertigung festgelegt. Um dies möglichst einfach und intuitiv zu gestallten gibt es vielfältige Hilfestellungen die bei der Entscheidungsfindung behilflich sind. Dazu muss </w:t>
+        <w:t xml:space="preserve">Die Disposition entspricht der klassischen Disposition. In ihr wird die Produktionsmenge der Erzeugnisse in Eigenfertigung festgelegt. Um dies möglichst einfach und intuitiv zu </w:t>
+      </w:r>
+      <w:proofErr w:type="spellStart"/>
+      <w:r>
+        <w:t>gestallten</w:t>
+      </w:r>
+      <w:proofErr w:type="spellEnd"/>
+      <w:r>
+        <w:t xml:space="preserve"> gibt es vielfältige Hilfestellungen die bei der Entscheidungsfindung behilflich sind. Dazu muss der gewünschte zukünftige Lagerstand eingetragen werden, darauf aufbauend wird dann </w:t>
       </w:r>
       <w:r>
         <w:lastRenderedPageBreak/>
-        <w:t>der gewünschte zukünftige Lagerstand eingetragen werden, darauf aufbauend wird dann automatisch ein passender Produktionsauftrag für die kommende Periode errechnet. Beim Initialen Start der Anwendung sind bereits sinnvolle Werte gesetzt, diese können auch überschrieben werden. Um einen Überblick über die aktuelle Produktionssituation zu erhalten, wird für jedes Erzeugnis der aktuelle Lagerstand, die Aufträge in Warteschlange, sowie die Aufträge in Bearbeitung angezeigt. Für eine bessere Übersicht werden die einzelnen Erzeugnisse nach ihrem jeweils zugehörigen Endprodukt gruppiert.</w:t>
+        <w:t>automatisch ein passender Produktionsauftrag für die kommende Periode errechnet. Beim Initialen Start der Anwendung sind bereits sinnvolle Werte gesetzt, diese können auch überschrieben werden. Um einen Überblick über die aktuelle Produktionssituation zu erhalten, wird für jedes Erzeugnis der aktuelle Lagerstand, die Aufträge in Warteschlange, sowie die Aufträge in Bearbeitung angezeigt. Für eine bessere Übersicht werden die einzelnen Erzeugnisse nach ihrem jeweils zugehörigen Endprodukt gruppiert.</w:t>
       </w:r>
     </w:p>
     <w:p>
@@ -7121,7 +7165,7 @@
       <w:pPr>
         <w:pStyle w:val="Beschriftung"/>
       </w:pPr>
-      <w:bookmarkStart w:id="29" w:name="_Toc440309867"/>
+      <w:bookmarkStart w:id="29" w:name="_Toc440315240"/>
       <w:r>
         <w:t xml:space="preserve">Abbildung </w:t>
       </w:r>
@@ -7142,7 +7186,7 @@
       <w:pPr>
         <w:pStyle w:val="berschrift2"/>
       </w:pPr>
-      <w:bookmarkStart w:id="30" w:name="_Toc440309775"/>
+      <w:bookmarkStart w:id="30" w:name="_Toc440315203"/>
       <w:r>
         <w:t>Standartwerte</w:t>
       </w:r>
@@ -7157,14 +7201,32 @@
         </w:rPr>
       </w:pPr>
       <w:r>
-        <w:t>Um eine möglichst schnelle Bearbeitung zu gewährleisten sind standartmäßig bereits Werte für den geplanten Lagerstand eingetragen. Alle Erzeugnisse wurde dazu in vier verschiedene Gruppen eingeteilt. Diese unterscheiden sich in Fertigungskomplexität, Teilewert und dem daraus folgenden geplanten Lagerstand. Je komplexer die Fertigung, also je mehr Arbeitsplätze und Kaufteile für ein Erzeugnis benötigt werden, desto höher ist der geplante Lagerstand, damit können kurzzeitige Störungen in der Produktion abgefangen werden. Zusätzlich dazu ist der Teilewert entscheidend. Daraus ergeben sich vier Gruppen mit den geplanten Lagerständen 100,70,30,20. Wobei die Erzeugnisse 16,17 und 26 aufgrund ihrer Mehrfachverwendung einen drei mal so hohen geplanten Lagerstand besitzen. Bei einer abweichenden Strategie können die Werte natürlich überschrieben werden.</w:t>
+        <w:t xml:space="preserve">Um eine möglichst schnelle Bearbeitung zu gewährleisten sind standartmäßig bereits Werte für den geplanten Lagerstand eingetragen. Alle Erzeugnisse </w:t>
+      </w:r>
+      <w:proofErr w:type="gramStart"/>
+      <w:r>
+        <w:t>wurde</w:t>
+      </w:r>
+      <w:proofErr w:type="gramEnd"/>
+      <w:r>
+        <w:t xml:space="preserve"> dazu in vier verschiedene Gruppen eingeteilt. Diese unterscheiden sich in Fertigungskomplexität, Teilewert und dem daraus folgenden geplanten Lagerstand. Je komplexer die Fertigung, also je mehr Arbeitsplätze und Kaufteile für ein Erzeugnis benötigt werden, desto höher ist der geplante Lagerstand, damit können kurzzeitige Störungen in der Produktion abgefangen werden. Zusätzlich dazu ist der Teilewert entscheidend. Daraus ergeben sich vier Gruppen mit den geplanten Lagerständen 100,70,30,20. Wobei die Erzeugnisse 16,17 und 26 aufgrund ihrer Mehrfachverwendung einen </w:t>
+      </w:r>
+      <w:proofErr w:type="spellStart"/>
+      <w:proofErr w:type="gramStart"/>
+      <w:r>
+        <w:t>drei mal</w:t>
+      </w:r>
+      <w:proofErr w:type="spellEnd"/>
+      <w:proofErr w:type="gramEnd"/>
+      <w:r>
+        <w:t xml:space="preserve"> so hohen geplanten Lagerstand besitzen. Bei einer abweichenden Strategie können die Werte natürlich überschrieben werden.</w:t>
       </w:r>
     </w:p>
     <w:p>
       <w:pPr>
         <w:pStyle w:val="berschrift2"/>
       </w:pPr>
-      <w:bookmarkStart w:id="31" w:name="_Toc440309776"/>
+      <w:bookmarkStart w:id="31" w:name="_Toc440315204"/>
       <w:r>
         <w:t>Erweitert</w:t>
       </w:r>
@@ -7172,7 +7234,15 @@
     </w:p>
     <w:p>
       <w:r>
-        <w:t>Zusätzlich existiert die Seite "Disposition Details", in dieser werden alle Produktionsaufträge, nach Erzeugnis aufgeschlüsselt, dargestellt.  Um einem Engpass entgegen zu wirken, können hier Aufträge gesplittet werden. Dazu muss eine mit Komma getrennte Abfolge von Mengen eingegeben werden. Ist diese gültig, wird der ursprüngliche Produktionsauftrag auf beliebig viele Produktionsaufträge aufgeteilt . Die kleinste Einheit eines Produktionsauftrages entspricht der Losgröße von 10 Mengeneinheiten. Außerdem kann für jeden Produktionsauftrag einzeln die Priorität eingestellt werden, damit wird dieser Auftrag am jeweiligen Arbeitsplatz favorisiert abgearbeitet.</w:t>
+        <w:t xml:space="preserve">Zusätzlich existiert die Seite "Disposition Details", in dieser werden alle Produktionsaufträge, nach Erzeugnis aufgeschlüsselt, dargestellt.  Um einem Engpass entgegen zu wirken, können hier Aufträge gesplittet werden. Dazu muss eine mit Komma getrennte Abfolge von Mengen eingegeben werden. Ist diese gültig, wird der ursprüngliche Produktionsauftrag auf beliebig viele Produktionsaufträge </w:t>
+      </w:r>
+      <w:proofErr w:type="gramStart"/>
+      <w:r>
+        <w:t>aufgeteilt .</w:t>
+      </w:r>
+      <w:proofErr w:type="gramEnd"/>
+      <w:r>
+        <w:t xml:space="preserve"> Die kleinste Einheit eines Produktionsauftrages entspricht der Losgröße von 10 Mengeneinheiten. Außerdem kann für jeden Produktionsauftrag einzeln die Priorität eingestellt werden, damit wird dieser Auftrag am jeweiligen Arbeitsplatz favorisiert abgearbeitet.</w:t>
       </w:r>
     </w:p>
     <w:p>
@@ -7234,7 +7304,7 @@
       <w:pPr>
         <w:pStyle w:val="Beschriftung"/>
       </w:pPr>
-      <w:bookmarkStart w:id="32" w:name="_Toc440309869"/>
+      <w:bookmarkStart w:id="32" w:name="_Toc440315241"/>
       <w:r>
         <w:t xml:space="preserve">Abbildung </w:t>
       </w:r>
@@ -7260,7 +7330,7 @@
       <w:pPr>
         <w:pStyle w:val="berschrift1"/>
       </w:pPr>
-      <w:bookmarkStart w:id="33" w:name="_Toc440309777"/>
+      <w:bookmarkStart w:id="33" w:name="_Toc440315205"/>
       <w:r>
         <w:t>Bestellverwaltung</w:t>
       </w:r>
@@ -7272,7 +7342,15 @@
         <w:spacing w:after="0"/>
       </w:pPr>
       <w:r>
-        <w:t xml:space="preserve">Ziel der Bestellverwaltung ist es, den Prozess der Disposition der Kaufteile zu unterstützen. Hauptaugenmerk liegt hier auf dem Aufgeben von neuen Bestellungen unter Berücksichtigung aller relevanter Informationen. Die Bestellverwaltung setzt sich im Wesentlichen aus zwei Komponenten zusammen. Zum einen aus der </w:t>
+        <w:t xml:space="preserve">Ziel der Bestellverwaltung ist es, den Prozess der Disposition der Kaufteile zu unterstützen. Hauptaugenmerk liegt hier auf dem Aufgeben von neuen Bestellungen unter Berücksichtigung </w:t>
+      </w:r>
+      <w:proofErr w:type="gramStart"/>
+      <w:r>
+        <w:t>aller relevanter</w:t>
+      </w:r>
+      <w:proofErr w:type="gramEnd"/>
+      <w:r>
+        <w:t xml:space="preserve"> Informationen. Die Bestellverwaltung setzt sich im Wesentlichen aus zwei Komponenten zusammen. Zum einen aus der </w:t>
       </w:r>
       <w:r>
         <w:rPr>
@@ -7366,7 +7444,7 @@
           <w:u w:val="single"/>
         </w:rPr>
       </w:pPr>
-      <w:bookmarkStart w:id="34" w:name="_Toc440309870"/>
+      <w:bookmarkStart w:id="34" w:name="_Toc440315242"/>
       <w:r>
         <w:t xml:space="preserve">Abbildung </w:t>
       </w:r>
@@ -7390,7 +7468,7 @@
       <w:pPr>
         <w:pStyle w:val="berschrift2"/>
       </w:pPr>
-      <w:bookmarkStart w:id="35" w:name="_Toc440309778"/>
+      <w:bookmarkStart w:id="35" w:name="_Toc440315206"/>
       <w:r>
         <w:t>Die Wahl der Strategie</w:t>
       </w:r>
@@ -7401,7 +7479,15 @@
         <w:spacing w:after="0"/>
       </w:pPr>
       <w:r>
-        <w:t>Um dem Umstand, dass die Wiederbeschaffungszeit der Kaufteile gewissen Schwankungen unterliegt beizukommen gibt es die Möglichkeit auf fünf verschiedenen Strategien zu wählen. Jede Strategie ist nichts anderes als eine Multiplikator für die Abweichung der Wiederbeschaffungszeit.</w:t>
+        <w:t xml:space="preserve">Um dem Umstand, dass die Wiederbeschaffungszeit der Kaufteile gewissen Schwankungen unterliegt beizukommen gibt es die Möglichkeit auf fünf verschiedenen Strategien zu wählen. Jede Strategie ist nichts anderes als </w:t>
+      </w:r>
+      <w:proofErr w:type="gramStart"/>
+      <w:r>
+        <w:t>eine</w:t>
+      </w:r>
+      <w:proofErr w:type="gramEnd"/>
+      <w:r>
+        <w:t xml:space="preserve"> Multiplikator für die Abweichung der Wiederbeschaffungszeit.</w:t>
       </w:r>
     </w:p>
     <w:p>
@@ -7484,15 +7570,31 @@
         <w:spacing w:after="0"/>
       </w:pPr>
       <w:r>
-        <w:t xml:space="preserve">Je nach ausgewählter Strategie wird die mittlere Wiederbschaffungszeit mit der Abweichung und dem Faktor verrechnet.  </w:t>
-      </w:r>
-    </w:p>
-    <w:p>
-      <w:pPr>
-        <w:spacing w:after="0"/>
-      </w:pPr>
-      <w:r>
-        <w:t>Die Formel lautet:  Mittlere Wiederbschaffungszeit + Abweichung * Faktor.</w:t>
+        <w:t xml:space="preserve">Je nach ausgewählter Strategie wird die mittlere </w:t>
+      </w:r>
+      <w:proofErr w:type="spellStart"/>
+      <w:r>
+        <w:t>Wiederbschaffungszeit</w:t>
+      </w:r>
+      <w:proofErr w:type="spellEnd"/>
+      <w:r>
+        <w:t xml:space="preserve"> mit der Abweichung und dem Faktor verrechnet.  </w:t>
+      </w:r>
+    </w:p>
+    <w:p>
+      <w:pPr>
+        <w:spacing w:after="0"/>
+      </w:pPr>
+      <w:r>
+        <w:t xml:space="preserve">Die Formel lautet:  Mittlere </w:t>
+      </w:r>
+      <w:proofErr w:type="spellStart"/>
+      <w:r>
+        <w:t>Wiederbschaffungszeit</w:t>
+      </w:r>
+      <w:proofErr w:type="spellEnd"/>
+      <w:r>
+        <w:t xml:space="preserve"> + Abweichung * Faktor.</w:t>
       </w:r>
     </w:p>
     <w:p>
@@ -7541,7 +7643,15 @@
         <w:t>Wichtig</w:t>
       </w:r>
       <w:r>
-        <w:t xml:space="preserve"> zu erwähnen ist, dass selbst die Strategie "Sehr sicher" nicht zu 100% sicher ist. Es besteht zu einer Wahrscheinlichkeit von 7% immer noch die Möglichkeit, dass eine Bestellung 1-3 Tage länger dauert als die mittlere Wiederbschaffungszeit addiert mit der kompletten Abweichung.</w:t>
+        <w:t xml:space="preserve"> zu erwähnen ist, dass selbst die Strategie "Sehr sicher" nicht zu 100% sicher ist. Es besteht zu einer Wahrscheinlichkeit von 7% immer noch die Möglichkeit, dass eine Bestellung 1-3 Tage länger dauert als die mittlere </w:t>
+      </w:r>
+      <w:proofErr w:type="spellStart"/>
+      <w:r>
+        <w:t>Wiederbschaffungszeit</w:t>
+      </w:r>
+      <w:proofErr w:type="spellEnd"/>
+      <w:r>
+        <w:t xml:space="preserve"> addiert mit der kompletten Abweichung.</w:t>
       </w:r>
     </w:p>
     <w:p>
@@ -7558,7 +7668,7 @@
       <w:pPr>
         <w:pStyle w:val="berschrift2"/>
       </w:pPr>
-      <w:bookmarkStart w:id="36" w:name="_Toc440309779"/>
+      <w:bookmarkStart w:id="36" w:name="_Toc440315207"/>
       <w:r>
         <w:t>Berechnung des  Verbrauchs</w:t>
       </w:r>
@@ -7569,7 +7679,23 @@
         <w:spacing w:after="0"/>
       </w:pPr>
       <w:r>
-        <w:t>Der Verbrauch an Kaufteilen für die zu planende Periode errechnet sich aus den Produktionsaufträgen für Erzeugnisse. So werden nur die Erzeugnisse beachtet, die auch wirklich produziert werden. Der Verbrauch für die folgenden Perioden werden unter Zuhilfenahme der Prognose errechnet. Hier wird für jedes Kaufteil die benötigte Anzahl für ein Fahrrad mit der Menge der zu verkaufenden Fahrräder aus der Prognose verrechnet.</w:t>
+        <w:t xml:space="preserve">Der Verbrauch an Kaufteilen für die zu planende Periode errechnet sich aus den Produktionsaufträgen für Erzeugnisse. So werden nur die Erzeugnisse beachtet, die auch wirklich produziert werden. Der Verbrauch für die folgenden Perioden </w:t>
+      </w:r>
+      <w:proofErr w:type="gramStart"/>
+      <w:r>
+        <w:t>werden</w:t>
+      </w:r>
+      <w:proofErr w:type="gramEnd"/>
+      <w:r>
+        <w:t xml:space="preserve"> unter Zuhilfenahme der Prognose errechnet. Hier wird für jedes </w:t>
+      </w:r>
+      <w:proofErr w:type="spellStart"/>
+      <w:r>
+        <w:t>Kaufteil</w:t>
+      </w:r>
+      <w:proofErr w:type="spellEnd"/>
+      <w:r>
+        <w:t xml:space="preserve"> die benötigte Anzahl für ein Fahrrad mit der Menge der zu verkaufenden Fahrräder aus der Prognose verrechnet.</w:t>
       </w:r>
     </w:p>
     <w:p>
@@ -7581,7 +7707,7 @@
       <w:pPr>
         <w:pStyle w:val="berschrift2"/>
       </w:pPr>
-      <w:bookmarkStart w:id="37" w:name="_Toc440309780"/>
+      <w:bookmarkStart w:id="37" w:name="_Toc440315208"/>
       <w:r>
         <w:t>Berechnung der Reichweite</w:t>
       </w:r>
@@ -7599,7 +7725,7 @@
       <w:pPr>
         <w:pStyle w:val="berschrift1"/>
       </w:pPr>
-      <w:bookmarkStart w:id="38" w:name="_Toc440309781"/>
+      <w:bookmarkStart w:id="38" w:name="_Toc440315209"/>
       <w:r>
         <w:t>Kaufteildisposition</w:t>
       </w:r>
@@ -7628,7 +7754,15 @@
         </w:rPr>
       </w:pPr>
       <w:r>
-        <w:t>Der Hauptzweck der Kaufteildisposition ist es das Anlegen neuer Bestellungen zu ermöglichen und die dafür relevanten Informationen darzustellen. Um dies in einem übersichtlichen Rahmen zu gewährleisten gibt es eine Übersicht mit allen Kaufteilen und für jedes Kaufteil eine eigene Detailansicht.  Alle Bestellungen werden in der Detailansicht erstellt.</w:t>
+        <w:t xml:space="preserve">Der Hauptzweck der Kaufteildisposition ist es das Anlegen neuer Bestellungen zu ermöglichen und die dafür relevanten Informationen darzustellen. Um dies in einem übersichtlichen Rahmen zu gewährleisten gibt es eine Übersicht mit allen Kaufteilen und für jedes </w:t>
+      </w:r>
+      <w:proofErr w:type="spellStart"/>
+      <w:r>
+        <w:t>Kaufteil</w:t>
+      </w:r>
+      <w:proofErr w:type="spellEnd"/>
+      <w:r>
+        <w:t xml:space="preserve"> eine eigene Detailansicht.  Alle Bestellungen werden in der Detailansicht erstellt.</w:t>
       </w:r>
     </w:p>
     <w:p>
@@ -7638,7 +7772,7 @@
           <w:b w:val="0"/>
         </w:rPr>
       </w:pPr>
-      <w:bookmarkStart w:id="39" w:name="_Toc440309782"/>
+      <w:bookmarkStart w:id="39" w:name="_Toc440315210"/>
       <w:r>
         <w:t>Übersicht mit allen Kaufteilen</w:t>
       </w:r>
@@ -7649,20 +7783,36 @@
         <w:spacing w:after="0"/>
       </w:pPr>
       <w:r>
-        <w:t xml:space="preserve">Die Übersicht mit allen Kaufteilen besteht auf dem ersten Blick nur aus einer großen Tabelle mit sechs Spalten und Zeilen, von denen jede ein Kaufteil  repräsentiert.    </w:t>
-      </w:r>
-    </w:p>
-    <w:p>
-      <w:pPr>
-        <w:spacing w:after="0"/>
-      </w:pPr>
-    </w:p>
-    <w:p>
-      <w:pPr>
-        <w:spacing w:after="0"/>
-      </w:pPr>
-      <w:r>
-        <w:t>Für jedes Kaufteil sind, in Form der sechs Spalten, folgende Informationen gegeben:</w:t>
+        <w:t xml:space="preserve">Die Übersicht mit allen Kaufteilen besteht auf dem ersten Blick nur aus einer großen Tabelle mit sechs Spalten und Zeilen, von denen jede ein </w:t>
+      </w:r>
+      <w:proofErr w:type="spellStart"/>
+      <w:r>
+        <w:t>Kaufteil</w:t>
+      </w:r>
+      <w:proofErr w:type="spellEnd"/>
+      <w:r>
+        <w:t xml:space="preserve">  repräsentiert.    </w:t>
+      </w:r>
+    </w:p>
+    <w:p>
+      <w:pPr>
+        <w:spacing w:after="0"/>
+      </w:pPr>
+    </w:p>
+    <w:p>
+      <w:pPr>
+        <w:spacing w:after="0"/>
+      </w:pPr>
+      <w:r>
+        <w:t xml:space="preserve">Für jedes </w:t>
+      </w:r>
+      <w:proofErr w:type="spellStart"/>
+      <w:r>
+        <w:t>Kaufteil</w:t>
+      </w:r>
+      <w:proofErr w:type="spellEnd"/>
+      <w:r>
+        <w:t xml:space="preserve"> sind, in Form der sechs Spalten, folgende Informationen gegeben:</w:t>
       </w:r>
     </w:p>
     <w:p>
@@ -7675,8 +7825,13 @@
         <w:spacing w:after="0"/>
       </w:pPr>
       <w:r>
-        <w:t>Die Id</w:t>
-      </w:r>
+        <w:t xml:space="preserve">Die </w:t>
+      </w:r>
+      <w:proofErr w:type="spellStart"/>
+      <w:r>
+        <w:t>Id</w:t>
+      </w:r>
+      <w:proofErr w:type="spellEnd"/>
     </w:p>
     <w:p>
       <w:pPr>
@@ -7810,7 +7965,7 @@
       <w:pPr>
         <w:pStyle w:val="Beschriftung"/>
       </w:pPr>
-      <w:bookmarkStart w:id="40" w:name="_Toc440309871"/>
+      <w:bookmarkStart w:id="40" w:name="_Toc440315243"/>
       <w:r>
         <w:t xml:space="preserve">Abbildung </w:t>
       </w:r>
@@ -7840,7 +7995,23 @@
         <w:spacing w:after="0"/>
       </w:pPr>
       <w:r>
-        <w:t>Die rote Färbung einer Zeile soll andeuten, dass es ratsam wäre eine Bestellung für das jeweilige Kaufteil in Auftrag zu geben.  Ist eine Zeile rot gefärbt bedeutet dies, dass die {Reichweite -1} kleiner ist als die Wiederbeschaffungszeit unter der Berücksichtigung der gewählten Strategie. Das heißt im Umkehrschluss, dass das Verschieben der Bestellung um eine Periode zu einem leeren Bestand des jeweiligen Kaufteils und somit zu einem Produktionsstop von abhängigen Erzeugnissen führen könnte. Ist die Zeile weiß, besteht diese Gefahr unter Berücksichtigung der gewählten Strategie nicht.</w:t>
+        <w:t xml:space="preserve">Die rote Färbung einer Zeile soll andeuten, dass es ratsam wäre eine Bestellung für das jeweilige </w:t>
+      </w:r>
+      <w:proofErr w:type="spellStart"/>
+      <w:r>
+        <w:t>Kaufteil</w:t>
+      </w:r>
+      <w:proofErr w:type="spellEnd"/>
+      <w:r>
+        <w:t xml:space="preserve"> in Auftrag zu geben.  Ist eine Zeile rot gefärbt bedeutet dies, dass die {Reichweite -1} kleiner ist als die Wiederbeschaffungszeit unter der Berücksichtigung der gewählten Strategie. Das heißt im Umkehrschluss, dass das Verschieben der Bestellung um eine Periode zu einem leeren Bestand des jeweiligen Kaufteils und somit zu einem </w:t>
+      </w:r>
+      <w:proofErr w:type="spellStart"/>
+      <w:r>
+        <w:t>Produktionsstop</w:t>
+      </w:r>
+      <w:proofErr w:type="spellEnd"/>
+      <w:r>
+        <w:t xml:space="preserve"> von abhängigen Erzeugnissen führen könnte. Ist die Zeile weiß, besteht diese Gefahr unter Berücksichtigung der gewählten Strategie nicht.</w:t>
       </w:r>
     </w:p>
     <w:p>
@@ -7861,7 +8032,15 @@
         <w:spacing w:after="0"/>
       </w:pPr>
       <w:r>
-        <w:t>Weitere Informationen zu einem bestimmten Kaufteil  können durch einen Klick auf die entsprechende Zeile eingesehen werden. Dann werden unterhalb der Zeile die neu erstellen Bestellungen, die Menge an Lagerzugang in der letzten Periode sowie die Menge an zukünftigem Lagerzugang in Form von noch laufenden Bestellungen angezeigt.</w:t>
+        <w:t xml:space="preserve">Weitere Informationen zu einem bestimmten </w:t>
+      </w:r>
+      <w:proofErr w:type="spellStart"/>
+      <w:r>
+        <w:t>Kaufteil</w:t>
+      </w:r>
+      <w:proofErr w:type="spellEnd"/>
+      <w:r>
+        <w:t xml:space="preserve">  können durch einen Klick auf die entsprechende Zeile eingesehen werden. Dann werden unterhalb der Zeile die neu erstellen Bestellungen, die Menge an Lagerzugang in der letzten Periode sowie die Menge an zukünftigem Lagerzugang in Form von noch laufenden Bestellungen angezeigt.</w:t>
       </w:r>
     </w:p>
     <w:p>
@@ -7931,7 +8110,7 @@
           <w:szCs w:val="16"/>
         </w:rPr>
       </w:pPr>
-      <w:bookmarkStart w:id="41" w:name="_Toc440309872"/>
+      <w:bookmarkStart w:id="41" w:name="_Toc440315244"/>
       <w:r>
         <w:t xml:space="preserve">Abbildung </w:t>
       </w:r>
@@ -7979,7 +8158,7 @@
       <w:pPr>
         <w:pStyle w:val="berschrift1"/>
       </w:pPr>
-      <w:bookmarkStart w:id="42" w:name="_Toc440309783"/>
+      <w:bookmarkStart w:id="42" w:name="_Toc440315211"/>
       <w:r>
         <w:lastRenderedPageBreak/>
         <w:t>Detailansicht</w:t>
@@ -8008,7 +8187,31 @@
         <w:ind w:left="0"/>
       </w:pPr>
       <w:r>
-        <w:t>Die Detailansicht existiert für jedes einzelne Kaufteil und beinhaltet detailliertere Informationen zu einem bestimmten Kaufteil als die Übersicht mit allen Kaufteilen. Bestellungen für ein Kaufteil können hier angelegt werden. Die Strategie kann auch hier mit Hilfe des Dropdowns rechts oben verändert werden.</w:t>
+        <w:t xml:space="preserve">Die Detailansicht existiert für jedes einzelne </w:t>
+      </w:r>
+      <w:proofErr w:type="spellStart"/>
+      <w:r>
+        <w:t>Kaufteil</w:t>
+      </w:r>
+      <w:proofErr w:type="spellEnd"/>
+      <w:r>
+        <w:t xml:space="preserve"> und beinhaltet detailliertere Informationen zu einem bestimmten </w:t>
+      </w:r>
+      <w:proofErr w:type="spellStart"/>
+      <w:r>
+        <w:t>Kaufteil</w:t>
+      </w:r>
+      <w:proofErr w:type="spellEnd"/>
+      <w:r>
+        <w:t xml:space="preserve"> als die Übersicht mit allen Kaufteilen. Bestellungen für ein </w:t>
+      </w:r>
+      <w:proofErr w:type="spellStart"/>
+      <w:r>
+        <w:t>Kaufteil</w:t>
+      </w:r>
+      <w:proofErr w:type="spellEnd"/>
+      <w:r>
+        <w:t xml:space="preserve"> können hier angelegt werden. Die Strategie kann auch hier mit Hilfe des Dropdowns rechts oben verändert werden.</w:t>
       </w:r>
     </w:p>
     <w:p>
@@ -8025,7 +8228,7 @@
           <w:b w:val="0"/>
         </w:rPr>
       </w:pPr>
-      <w:bookmarkStart w:id="43" w:name="_Toc440309784"/>
+      <w:bookmarkStart w:id="43" w:name="_Toc440315212"/>
       <w:r>
         <w:t>Aufbau der Detailansicht</w:t>
       </w:r>
@@ -8051,7 +8254,15 @@
         <w:spacing w:after="0"/>
       </w:pPr>
       <w:r>
-        <w:t>Ob ein Kaufteil in mehr als einem Erzeugnis verwendet wird - Haken: Ja, Kreuz: Nein</w:t>
+        <w:t xml:space="preserve">Ob ein </w:t>
+      </w:r>
+      <w:proofErr w:type="spellStart"/>
+      <w:r>
+        <w:t>Kaufteil</w:t>
+      </w:r>
+      <w:proofErr w:type="spellEnd"/>
+      <w:r>
+        <w:t xml:space="preserve"> in mehr als einem Erzeugnis verwendet wird - Haken: Ja, Kreuz: Nein</w:t>
       </w:r>
     </w:p>
     <w:p>
@@ -8264,7 +8475,7 @@
       <w:pPr>
         <w:pStyle w:val="Beschriftung"/>
       </w:pPr>
-      <w:bookmarkStart w:id="44" w:name="_Toc440309873"/>
+      <w:bookmarkStart w:id="44" w:name="_Toc440315245"/>
       <w:r>
         <w:t xml:space="preserve">Abbildung </w:t>
       </w:r>
@@ -8356,7 +8567,7 @@
       <w:pPr>
         <w:pStyle w:val="Beschriftung"/>
       </w:pPr>
-      <w:bookmarkStart w:id="45" w:name="_Toc440309874"/>
+      <w:bookmarkStart w:id="45" w:name="_Toc440315246"/>
       <w:r>
         <w:t xml:space="preserve">Abbildung </w:t>
       </w:r>
@@ -8380,7 +8591,15 @@
         <w:spacing w:after="0"/>
       </w:pPr>
       <w:r>
-        <w:t>In dem Block "Neue Bestellung anlegen" kann man eine neue Bestellung erstellen. Geben Sie dazu die gewünschte Menge, sowie ob es sich um eine Eilbestellung handel, an. Klicken Sie anschließend auf den Button mit der Aufschrift "Anlegen".</w:t>
+        <w:t xml:space="preserve">In dem Block "Neue Bestellung anlegen" kann man eine neue Bestellung erstellen. Geben Sie dazu die gewünschte Menge, sowie ob es sich um eine Eilbestellung </w:t>
+      </w:r>
+      <w:proofErr w:type="spellStart"/>
+      <w:r>
+        <w:t>handel</w:t>
+      </w:r>
+      <w:proofErr w:type="spellEnd"/>
+      <w:r>
+        <w:t>, an. Klicken Sie anschließend auf den Button mit der Aufschrift "Anlegen".</w:t>
       </w:r>
     </w:p>
     <w:p>
@@ -8464,7 +8683,7 @@
       <w:pPr>
         <w:pStyle w:val="Beschriftung"/>
       </w:pPr>
-      <w:bookmarkStart w:id="46" w:name="_Toc440309875"/>
+      <w:bookmarkStart w:id="46" w:name="_Toc440315247"/>
       <w:r>
         <w:t xml:space="preserve">Abbildung </w:t>
       </w:r>
@@ -8496,7 +8715,15 @@
         <w:spacing w:after="0"/>
       </w:pPr>
       <w:r>
-        <w:t>Der letzte Block zeigt grafisch die Entwicklung des Lagerbestandes über vier Perioden an. Es handelt sich hierbei jedoch nur um eine Prognose auf Basis des durchschnittlichen Tagesverbrauchs und darf nicht als absolut gültig angesehen werden. Neben dem täglichen Durchschnittsverbrauchs werden auch Bestellungen berücksichtigt, deren Eingangstermin auf Basis der gewählten Strategie berechnet wird.  Dadurch ist ein guter Überblick über die Entwicklung der Lagermenge gegeben.</w:t>
+        <w:t xml:space="preserve">Der letzte Block zeigt grafisch die Entwicklung des Lagerbestandes über vier Perioden an. Es handelt sich hierbei jedoch nur um eine Prognose auf Basis des durchschnittlichen Tagesverbrauchs und darf nicht als absolut gültig angesehen werden. Neben dem täglichen </w:t>
+      </w:r>
+      <w:proofErr w:type="gramStart"/>
+      <w:r>
+        <w:t>Durchschnittsverbrauchs</w:t>
+      </w:r>
+      <w:proofErr w:type="gramEnd"/>
+      <w:r>
+        <w:t xml:space="preserve"> werden auch Bestellungen berücksichtigt, deren Eingangstermin auf Basis der gewählten Strategie berechnet wird.  Dadurch ist ein guter Überblick über die Entwicklung der Lagermenge gegeben.</w:t>
       </w:r>
     </w:p>
     <w:p>
@@ -8566,7 +8793,7 @@
       <w:pPr>
         <w:pStyle w:val="Beschriftung"/>
       </w:pPr>
-      <w:bookmarkStart w:id="47" w:name="_Toc440309876"/>
+      <w:bookmarkStart w:id="47" w:name="_Toc440315248"/>
       <w:r>
         <w:t xml:space="preserve">Abbildung </w:t>
       </w:r>
@@ -8613,7 +8840,7 @@
       <w:pPr>
         <w:pStyle w:val="berschrift1"/>
       </w:pPr>
-      <w:bookmarkStart w:id="48" w:name="_Toc440309785"/>
+      <w:bookmarkStart w:id="48" w:name="_Toc440315213"/>
       <w:r>
         <w:lastRenderedPageBreak/>
         <w:t>Bestellüberblick</w:t>
@@ -8650,7 +8877,7 @@
       <w:pPr>
         <w:pStyle w:val="berschrift2"/>
       </w:pPr>
-      <w:bookmarkStart w:id="49" w:name="_Toc440309786"/>
+      <w:bookmarkStart w:id="49" w:name="_Toc440315214"/>
       <w:r>
         <w:t>Kennzahlen</w:t>
       </w:r>
@@ -8731,7 +8958,7 @@
       <w:pPr>
         <w:pStyle w:val="Beschriftung"/>
       </w:pPr>
-      <w:bookmarkStart w:id="50" w:name="_Toc440309877"/>
+      <w:bookmarkStart w:id="50" w:name="_Toc440315249"/>
       <w:r>
         <w:t xml:space="preserve">Abbildung </w:t>
       </w:r>
@@ -8758,7 +8985,7 @@
           <w:b w:val="0"/>
         </w:rPr>
       </w:pPr>
-      <w:bookmarkStart w:id="51" w:name="_Toc440309787"/>
+      <w:bookmarkStart w:id="51" w:name="_Toc440315215"/>
       <w:r>
         <w:t>Übersicht über die Bestellungen</w:t>
       </w:r>
@@ -8880,7 +9107,7 @@
           <w:szCs w:val="16"/>
         </w:rPr>
       </w:pPr>
-      <w:bookmarkStart w:id="52" w:name="_Toc440309878"/>
+      <w:bookmarkStart w:id="52" w:name="_Toc440315250"/>
       <w:r>
         <w:t xml:space="preserve">Abbildung </w:t>
       </w:r>
@@ -9067,7 +9294,7 @@
       <w:pPr>
         <w:pStyle w:val="Beschriftung"/>
       </w:pPr>
-      <w:bookmarkStart w:id="53" w:name="_Toc440309879"/>
+      <w:bookmarkStart w:id="53" w:name="_Toc440315251"/>
       <w:r>
         <w:t xml:space="preserve">Abbildung </w:t>
       </w:r>
@@ -9201,7 +9428,15 @@
         <w:spacing w:after="0"/>
       </w:pPr>
       <w:r>
-        <w:t>In dem Tab "Teilewertentwicklung" werden für jedes Kaufteil, für das eine neue oder noch laufende Bestellung existiert, in einer fünf-spaltigen Tabelle folgende Teilewerte berechnet:</w:t>
+        <w:t xml:space="preserve">In dem Tab "Teilewertentwicklung" werden für jedes </w:t>
+      </w:r>
+      <w:proofErr w:type="spellStart"/>
+      <w:r>
+        <w:t>Kaufteil</w:t>
+      </w:r>
+      <w:proofErr w:type="spellEnd"/>
+      <w:r>
+        <w:t>, für das eine neue oder noch laufende Bestellung existiert, in einer fünf-spaltigen Tabelle folgende Teilewerte berechnet:</w:t>
       </w:r>
     </w:p>
     <w:p>
@@ -9315,7 +9550,7 @@
       <w:pPr>
         <w:pStyle w:val="Beschriftung"/>
       </w:pPr>
-      <w:bookmarkStart w:id="54" w:name="_Toc440309880"/>
+      <w:bookmarkStart w:id="54" w:name="_Toc440315252"/>
       <w:r>
         <w:t xml:space="preserve">Abbildung </w:t>
       </w:r>
@@ -9355,7 +9590,7 @@
       <w:pPr>
         <w:pStyle w:val="berschrift1"/>
       </w:pPr>
-      <w:bookmarkStart w:id="55" w:name="_Toc440309788"/>
+      <w:bookmarkStart w:id="55" w:name="_Toc440315216"/>
       <w:r>
         <w:lastRenderedPageBreak/>
         <w:t>Kapazitätsplanung</w:t>
@@ -9365,7 +9600,15 @@
     <w:p/>
     <w:p>
       <w:r>
-        <w:t>In der Kapazitätsplanung können die Arbeitszeiten jedes Arbeitsplatzes bestimmt werden. Dazu wird die voraussichtlich benötigte Arbeitszeit auf Basis der in der Disposition erstellten Produktionsaufträge berechnet. Zusätzlich wird die aktuell verfügbare Arbeitszeit und die Anzahl der auf diesem Arbeitsplatz direkt und indirekt liegenden Produktionsaufträge angezeigt. Auf Basis dieser Zahlen kann dann die nötige Arbeitszeit eingetragen werden.</w:t>
+        <w:t xml:space="preserve">In der Kapazitätsplanung können die Arbeitszeiten jedes Arbeitsplatzes bestimmt werden. Dazu wird die voraussichtlich benötigte Arbeitszeit auf Basis der in der Disposition erstellten Produktionsaufträge berechnet. Zusätzlich </w:t>
+      </w:r>
+      <w:proofErr w:type="gramStart"/>
+      <w:r>
+        <w:t>wird</w:t>
+      </w:r>
+      <w:proofErr w:type="gramEnd"/>
+      <w:r>
+        <w:t xml:space="preserve"> die aktuell verfügbare Arbeitszeit und die Anzahl der auf diesem Arbeitsplatz direkt und indirekt liegenden Produktionsaufträge angezeigt. Auf Basis dieser Zahlen kann dann die nötige Arbeitszeit eingetragen werden.</w:t>
       </w:r>
       <w:r>
         <w:rPr>
@@ -9422,7 +9665,7 @@
       <w:pPr>
         <w:pStyle w:val="Beschriftung"/>
       </w:pPr>
-      <w:bookmarkStart w:id="56" w:name="_Toc440309881"/>
+      <w:bookmarkStart w:id="56" w:name="_Toc440315253"/>
       <w:r>
         <w:t xml:space="preserve">Abbildung </w:t>
       </w:r>
@@ -9441,14 +9684,22 @@
     </w:p>
     <w:p>
       <w:r>
-        <w:t>In Abbildung 4 ist zu sehen, dass zB Arbeitsplatz 4 eine Kapazität von 4800 min aufweist, jedoch voraussichtlich nur 4360 min benötigt. Zusätzlich sieht man, dass auf diesem Arbeitsplatz 3 Fertigungsaufträge aufliegen, entweder direkt, oder indirekt, das heißt, dass sie noch an einem anderen Arbeitsplatz liegen, aber noch über diesen laufen müssen. Die Anzahl anliegender Produktionsaufträge ist eine wichtige Kennzahl um die Komplexität einzuschätzen, da bei vielen kleinen Aufträgen mehr Rüstkosten anfallen als bei wenigen großen.</w:t>
+        <w:t xml:space="preserve">In Abbildung 4 ist zu sehen, dass </w:t>
+      </w:r>
+      <w:proofErr w:type="spellStart"/>
+      <w:r>
+        <w:t>zB</w:t>
+      </w:r>
+      <w:proofErr w:type="spellEnd"/>
+      <w:r>
+        <w:t xml:space="preserve"> Arbeitsplatz 4 eine Kapazität von 4800 min aufweist, jedoch voraussichtlich nur 4360 min benötigt. Zusätzlich sieht man, dass auf diesem Arbeitsplatz 3 Fertigungsaufträge aufliegen, entweder direkt, oder indirekt, das heißt, dass sie noch an einem anderen Arbeitsplatz liegen, aber noch über diesen laufen müssen. Die Anzahl anliegender Produktionsaufträge ist eine wichtige Kennzahl um die Komplexität einzuschätzen, da bei vielen kleinen Aufträgen mehr Rüstkosten anfallen als bei wenigen großen.</w:t>
       </w:r>
     </w:p>
     <w:p>
       <w:pPr>
         <w:pStyle w:val="berschrift2"/>
       </w:pPr>
-      <w:bookmarkStart w:id="57" w:name="_Toc440309789"/>
+      <w:bookmarkStart w:id="57" w:name="_Toc440315217"/>
       <w:r>
         <w:t>Erweitert</w:t>
       </w:r>
@@ -9456,7 +9707,23 @@
     </w:p>
     <w:p>
       <w:r>
-        <w:t xml:space="preserve">Dadurch dass im Hintergrund alle wichtigen Kennzahlen wie, Anzahl der Fertigungsaufträge, nötige Fertigungszeit und Rüstzeit bekannt sind, kann die nötige Kapazität auch automatisch berechnet werden. Dafür befindet sich unterhalb der eigentlichen Kapazitätsplanung eine zusätzliches Fenster. Über dieses können alle eingegeben Arbeitszeiten zurückgesetzt werden und außerdem können darüber alles Arbeitszeiten berechnet werden. </w:t>
+        <w:t xml:space="preserve">Dadurch dass im Hintergrund alle wichtigen Kennzahlen wie, Anzahl der Fertigungsaufträge, nötige Fertigungszeit und Rüstzeit bekannt sind, kann die nötige Kapazität auch automatisch berechnet werden. Dafür befindet sich unterhalb der eigentlichen Kapazitätsplanung </w:t>
+      </w:r>
+      <w:proofErr w:type="gramStart"/>
+      <w:r>
+        <w:t>eine</w:t>
+      </w:r>
+      <w:proofErr w:type="gramEnd"/>
+      <w:r>
+        <w:t xml:space="preserve"> zusätzliches Fenster. Über dieses können alle eingegeben Arbeitszeiten zurückgesetzt werden und außerdem können darüber </w:t>
+      </w:r>
+      <w:proofErr w:type="gramStart"/>
+      <w:r>
+        <w:t>alles</w:t>
+      </w:r>
+      <w:proofErr w:type="gramEnd"/>
+      <w:r>
+        <w:t xml:space="preserve"> Arbeitszeiten berechnet werden. </w:t>
       </w:r>
     </w:p>
     <w:p>
@@ -9520,7 +9787,7 @@
       <w:pPr>
         <w:pStyle w:val="Beschriftung"/>
       </w:pPr>
-      <w:bookmarkStart w:id="58" w:name="_Toc440309882"/>
+      <w:bookmarkStart w:id="58" w:name="_Toc440315254"/>
       <w:r>
         <w:t xml:space="preserve">Abbildung </w:t>
       </w:r>
@@ -9541,7 +9808,7 @@
       <w:pPr>
         <w:pStyle w:val="berschrift1"/>
       </w:pPr>
-      <w:bookmarkStart w:id="59" w:name="_Toc440309790"/>
+      <w:bookmarkStart w:id="59" w:name="_Toc440315218"/>
       <w:r>
         <w:lastRenderedPageBreak/>
         <w:t>Lager</w:t>
@@ -9613,7 +9880,7 @@
           <w:b w:val="0"/>
         </w:rPr>
       </w:pPr>
-      <w:bookmarkStart w:id="60" w:name="_Toc440309791"/>
+      <w:bookmarkStart w:id="60" w:name="_Toc440315219"/>
       <w:r>
         <w:t>Unterübersicht Statistik</w:t>
       </w:r>
@@ -9637,7 +9904,15 @@
         <w:spacing w:after="0"/>
       </w:pPr>
       <w:r>
-        <w:t>Im oberen Drittel befindet sich ein Pie-Chart, der die Lagerwerte von allen Kaufteilen zusammen und allen Erzeugnissen zusammen gegenüberstellt. So kann man auf einen Blick sehen, wie das Verhältnis der Lagerwerte von Kaufteilen und Erzeugnissen ist und bei Bedarf entsprechend handeln.</w:t>
+        <w:t xml:space="preserve">Im oberen Drittel befindet sich ein </w:t>
+      </w:r>
+      <w:proofErr w:type="spellStart"/>
+      <w:r>
+        <w:t>Pie</w:t>
+      </w:r>
+      <w:proofErr w:type="spellEnd"/>
+      <w:r>
+        <w:t>-Chart, der die Lagerwerte von allen Kaufteilen zusammen und allen Erzeugnissen zusammen gegenüberstellt. So kann man auf einen Blick sehen, wie das Verhältnis der Lagerwerte von Kaufteilen und Erzeugnissen ist und bei Bedarf entsprechend handeln.</w:t>
       </w:r>
     </w:p>
     <w:p>
@@ -9708,7 +9983,7 @@
       <w:pPr>
         <w:pStyle w:val="Beschriftung"/>
       </w:pPr>
-      <w:bookmarkStart w:id="61" w:name="_Toc440309883"/>
+      <w:bookmarkStart w:id="61" w:name="_Toc440315255"/>
       <w:r>
         <w:t xml:space="preserve">Abbildung </w:t>
       </w:r>
@@ -9723,8 +9998,13 @@
       <w:r>
         <w:t xml:space="preserve"> </w:t>
       </w:r>
-      <w:r>
-        <w:t>Pie-Chart für die Lagerwerte</w:t>
+      <w:proofErr w:type="spellStart"/>
+      <w:r>
+        <w:t>Pie</w:t>
+      </w:r>
+      <w:proofErr w:type="spellEnd"/>
+      <w:r>
+        <w:t>-Chart für die Lagerwerte</w:t>
       </w:r>
       <w:bookmarkEnd w:id="61"/>
     </w:p>
@@ -9733,7 +10013,15 @@
         <w:spacing w:after="0"/>
       </w:pPr>
       <w:r>
-        <w:t>Darunter befinden sich zwei Spaltendiagramme. Das Obere von beiden zeigt die Lagerwerte und Lagermengen pro Erzeugnis an. Das Untere die Lagerwerte und Lagermengen für jedes Kaufteil. Dies bietet die Möglichkeit herauszufinden, welche Kaufteile, bzw. Erzeugnisse im Speziellen einen hohen Lagerwert haben.</w:t>
+        <w:t xml:space="preserve">Darunter befinden sich zwei Spaltendiagramme. Das Obere von beiden zeigt die Lagerwerte und Lagermengen pro Erzeugnis an. Das Untere die Lagerwerte und Lagermengen für jedes </w:t>
+      </w:r>
+      <w:proofErr w:type="spellStart"/>
+      <w:r>
+        <w:t>Kaufteil</w:t>
+      </w:r>
+      <w:proofErr w:type="spellEnd"/>
+      <w:r>
+        <w:t>. Dies bietet die Möglichkeit herauszufinden, welche Kaufteile, bzw. Erzeugnisse im Speziellen einen hohen Lagerwert haben.</w:t>
       </w:r>
     </w:p>
     <w:p>
@@ -9743,7 +10031,7 @@
           <w:b w:val="0"/>
         </w:rPr>
       </w:pPr>
-      <w:bookmarkStart w:id="62" w:name="_Toc440309792"/>
+      <w:bookmarkStart w:id="62" w:name="_Toc440315220"/>
       <w:r>
         <w:lastRenderedPageBreak/>
         <w:t>Unterübersi</w:t>
@@ -9828,7 +10116,7 @@
       <w:pPr>
         <w:pStyle w:val="Beschriftung"/>
       </w:pPr>
-      <w:bookmarkStart w:id="63" w:name="_Toc440309884"/>
+      <w:bookmarkStart w:id="63" w:name="_Toc440315256"/>
       <w:r>
         <w:t xml:space="preserve">Abbildung </w:t>
       </w:r>
@@ -9855,7 +10143,15 @@
         <w:spacing w:after="0"/>
       </w:pPr>
       <w:r>
-        <w:t>Jede dieser Unterübersichten bietet für jedes Erzeugnis, bzw. jedes Kaufteil folgende Informationen in einer fünf-spaltigen Tabelle:</w:t>
+        <w:t xml:space="preserve">Jede dieser Unterübersichten bietet für jedes Erzeugnis, bzw. jedes </w:t>
+      </w:r>
+      <w:proofErr w:type="spellStart"/>
+      <w:r>
+        <w:t>Kaufteil</w:t>
+      </w:r>
+      <w:proofErr w:type="spellEnd"/>
+      <w:r>
+        <w:t xml:space="preserve"> folgende Informationen in einer fünf-spaltigen Tabelle:</w:t>
       </w:r>
     </w:p>
     <w:p>
@@ -9886,7 +10182,15 @@
         <w:spacing w:after="0"/>
       </w:pPr>
       <w:r>
-        <w:t>Ob das Erzeugnis/Kaufteil in verschiedenen Fahrrädern verbaut wird</w:t>
+        <w:t>Ob das Erzeugnis/</w:t>
+      </w:r>
+      <w:proofErr w:type="spellStart"/>
+      <w:r>
+        <w:t>Kaufteil</w:t>
+      </w:r>
+      <w:proofErr w:type="spellEnd"/>
+      <w:r>
+        <w:t xml:space="preserve"> in verschiedenen Fahrrädern verbaut wird</w:t>
       </w:r>
     </w:p>
     <w:p>
@@ -9932,11 +10236,11 @@
       <w:pPr>
         <w:pStyle w:val="berschrift1"/>
       </w:pPr>
-      <w:bookmarkStart w:id="64" w:name="_Toc440309793"/>
+      <w:bookmarkStart w:id="64" w:name="_Toc440315221"/>
       <w:r>
         <w:t>Technologie</w:t>
       </w:r>
-      <w:bookmarkEnd w:id="1"/>
+      <w:bookmarkEnd w:id="2"/>
       <w:bookmarkEnd w:id="64"/>
     </w:p>
     <w:p>
@@ -9963,7 +10267,31 @@
         <w:t>von den aller neusten Technologien hinsichtlich komfortabler Bedienung, Design und Performance.</w:t>
       </w:r>
       <w:r>
-        <w:t xml:space="preserve"> Der SC-Manager ist eine Single-Page-Application, dass heißt es entstehen nur  einmalige Wartezeiten beim initialen Laden der Seite, danach werden alle Aktionen, Animationen und Berechnungen augenblicklich ausgeführt, selbst der Seitenwechsel funktioniert dann ohne nachladen von einem Server. Um diesen Geschwindigkeitsvorteil maximal auszuschöpfen sind Webanwendung, Server und die daran hängende Datenbank komplett  in Javascript geschrieben. </w:t>
+        <w:t xml:space="preserve"> Der SC-Manager ist eine Single-Page-</w:t>
+      </w:r>
+      <w:proofErr w:type="spellStart"/>
+      <w:r>
+        <w:t>Application</w:t>
+      </w:r>
+      <w:proofErr w:type="spellEnd"/>
+      <w:r>
+        <w:t xml:space="preserve">, </w:t>
+      </w:r>
+      <w:proofErr w:type="spellStart"/>
+      <w:r>
+        <w:t>dass</w:t>
+      </w:r>
+      <w:proofErr w:type="spellEnd"/>
+      <w:r>
+        <w:t xml:space="preserve"> heißt es entstehen nur  einmalige Wartezeiten beim initialen Laden der Seite, danach werden alle Aktionen, Animationen und Berechnungen augenblicklich ausgeführt, selbst der Seitenwechsel funktioniert dann ohne nachladen von einem Server. Um diesen Geschwindigkeitsvorteil maximal auszuschöpfen sind Webanwendung, Server und die daran hängende Datenbank komplett  in </w:t>
+      </w:r>
+      <w:proofErr w:type="spellStart"/>
+      <w:r>
+        <w:t>Javascript</w:t>
+      </w:r>
+      <w:proofErr w:type="spellEnd"/>
+      <w:r>
+        <w:t xml:space="preserve"> geschrieben. </w:t>
       </w:r>
     </w:p>
     <w:p>
@@ -10026,7 +10354,7 @@
       <w:pPr>
         <w:pStyle w:val="Beschriftung"/>
       </w:pPr>
-      <w:bookmarkStart w:id="65" w:name="_Toc440309885"/>
+      <w:bookmarkStart w:id="65" w:name="_Toc440315257"/>
       <w:r>
         <w:t xml:space="preserve">Abbildung </w:t>
       </w:r>
@@ -10050,7 +10378,7 @@
       <w:pPr>
         <w:pStyle w:val="berschrift2"/>
       </w:pPr>
-      <w:bookmarkStart w:id="66" w:name="_Toc440309794"/>
+      <w:bookmarkStart w:id="66" w:name="_Toc440315222"/>
       <w:r>
         <w:t>Server</w:t>
       </w:r>
@@ -10058,7 +10386,23 @@
     </w:p>
     <w:p>
       <w:r>
-        <w:t xml:space="preserve">Der Server basiert auf dem NodeJs- Framework und wird in Javascript geschrieben, jedoch wird dieser bewusst sehr schlank gehalten um die </w:t>
+        <w:t xml:space="preserve">Der Server basiert auf dem </w:t>
+      </w:r>
+      <w:proofErr w:type="spellStart"/>
+      <w:r>
+        <w:t>NodeJs</w:t>
+      </w:r>
+      <w:proofErr w:type="spellEnd"/>
+      <w:r>
+        <w:t xml:space="preserve">- Framework und wird in </w:t>
+      </w:r>
+      <w:proofErr w:type="spellStart"/>
+      <w:r>
+        <w:t>Javascript</w:t>
+      </w:r>
+      <w:proofErr w:type="spellEnd"/>
+      <w:r>
+        <w:t xml:space="preserve"> geschrieben, jedoch wird dieser bewusst sehr schlank gehalten um die </w:t>
       </w:r>
       <w:r>
         <w:t>Performance zu steigern. Alle komplexen Berechnungen werden direkt im Webbrowser des Clients berechnet. Der Server wird nur für das Ausliefern der eigentlichen Website und zur Anbindung dieser an die Datenbank benötigt.</w:t>
@@ -10069,7 +10413,7 @@
         <w:pStyle w:val="berschrift2"/>
       </w:pPr>
       <w:bookmarkStart w:id="67" w:name="_Toc440202591"/>
-      <w:bookmarkStart w:id="68" w:name="_Toc440309795"/>
+      <w:bookmarkStart w:id="68" w:name="_Toc440315223"/>
       <w:r>
         <w:t>Datenbank</w:t>
       </w:r>
@@ -10078,14 +10422,30 @@
     </w:p>
     <w:p>
       <w:r>
-        <w:t>Als Datenbank wird MongoDB verwendet. Hierbei handelt es sich um eine Dokumenten orientierten Datenbank, in dieser können direkt JSON-Datensätze gespeichert werden. Dadurch fallen aufwändige Umwandlungen zwischen Front- und Backend weg.</w:t>
+        <w:t xml:space="preserve">Als Datenbank wird </w:t>
+      </w:r>
+      <w:proofErr w:type="spellStart"/>
+      <w:r>
+        <w:t>MongoDB</w:t>
+      </w:r>
+      <w:proofErr w:type="spellEnd"/>
+      <w:r>
+        <w:t xml:space="preserve"> verwendet. Hierbei handelt es sich um </w:t>
+      </w:r>
+      <w:proofErr w:type="gramStart"/>
+      <w:r>
+        <w:t>eine Dokumenten</w:t>
+      </w:r>
+      <w:proofErr w:type="gramEnd"/>
+      <w:r>
+        <w:t xml:space="preserve"> orientierten Datenbank, in dieser können direkt JSON-Datensätze gespeichert werden. Dadurch fallen aufwändige Umwandlungen zwischen Front- und Backend weg.</w:t>
       </w:r>
     </w:p>
     <w:p>
       <w:pPr>
         <w:pStyle w:val="berschrift2"/>
       </w:pPr>
-      <w:bookmarkStart w:id="69" w:name="_Toc440309796"/>
+      <w:bookmarkStart w:id="69" w:name="_Toc440315224"/>
       <w:r>
         <w:t>Rest</w:t>
       </w:r>
@@ -10100,7 +10460,7 @@
       <w:pPr>
         <w:pStyle w:val="berschrift2"/>
       </w:pPr>
-      <w:bookmarkStart w:id="70" w:name="_Toc440309797"/>
+      <w:bookmarkStart w:id="70" w:name="_Toc440315225"/>
       <w:r>
         <w:t>Frontend/Weboberfläche</w:t>
       </w:r>
@@ -10108,14 +10468,38 @@
     </w:p>
     <w:p>
       <w:r>
-        <w:t>Die gesamte Oberfläche ist mit dem HTML und Javascript umgesetzt. Dies wird über das Framework AngularJs umgesetzt. Dieses vereinfacht die Darstellung von Objekten und macht die Bedienung intuitiver. Durch AngularJs ist es möglich sämtliche Aktionen und Berechnungen Clientseitig abzuhandeln.</w:t>
+        <w:t xml:space="preserve">Die gesamte Oberfläche ist mit dem HTML und </w:t>
+      </w:r>
+      <w:proofErr w:type="spellStart"/>
+      <w:r>
+        <w:t>Javascript</w:t>
+      </w:r>
+      <w:proofErr w:type="spellEnd"/>
+      <w:r>
+        <w:t xml:space="preserve"> umgesetzt. Dies wird über das Framework </w:t>
+      </w:r>
+      <w:proofErr w:type="spellStart"/>
+      <w:r>
+        <w:t>AngularJs</w:t>
+      </w:r>
+      <w:proofErr w:type="spellEnd"/>
+      <w:r>
+        <w:t xml:space="preserve"> umgesetzt. Dieses vereinfacht die Darstellung von Objekten und macht die Bedienung intuitiver. Durch </w:t>
+      </w:r>
+      <w:proofErr w:type="spellStart"/>
+      <w:r>
+        <w:t>AngularJs</w:t>
+      </w:r>
+      <w:proofErr w:type="spellEnd"/>
+      <w:r>
+        <w:t xml:space="preserve"> ist es möglich sämtliche Aktionen und Berechnungen Clientseitig abzuhandeln.</w:t>
       </w:r>
     </w:p>
     <w:p>
       <w:pPr>
         <w:pStyle w:val="berschrift2"/>
       </w:pPr>
-      <w:bookmarkStart w:id="71" w:name="_Toc440309798"/>
+      <w:bookmarkStart w:id="71" w:name="_Toc440315226"/>
       <w:r>
         <w:t>Programmiersprache</w:t>
       </w:r>
@@ -10123,7 +10507,47 @@
     </w:p>
     <w:p>
       <w:r>
-        <w:t>Als Programmiersprache wird Typescript verwendet, dabei handelt es sich um ein Suberset von Javascript, das bedeutet das Typescript die gleiche Funktionalität wie Javascript bietet, jedoch darüber hinaus unter andrem noch Features wie Klassen, Typisierung und Interfaces verfügbar macht. Dadurch wird das Entwickeln großer Anwendungen bedeutend vereinfacht.</w:t>
+        <w:t xml:space="preserve">Als Programmiersprache wird </w:t>
+      </w:r>
+      <w:proofErr w:type="spellStart"/>
+      <w:r>
+        <w:t>Typescript</w:t>
+      </w:r>
+      <w:proofErr w:type="spellEnd"/>
+      <w:r>
+        <w:t xml:space="preserve"> verwendet, dabei handelt es sich um ein </w:t>
+      </w:r>
+      <w:proofErr w:type="spellStart"/>
+      <w:r>
+        <w:t>Suberset</w:t>
+      </w:r>
+      <w:proofErr w:type="spellEnd"/>
+      <w:r>
+        <w:t xml:space="preserve"> von </w:t>
+      </w:r>
+      <w:proofErr w:type="spellStart"/>
+      <w:r>
+        <w:t>Javascript</w:t>
+      </w:r>
+      <w:proofErr w:type="spellEnd"/>
+      <w:r>
+        <w:t xml:space="preserve">, das bedeutet das </w:t>
+      </w:r>
+      <w:proofErr w:type="spellStart"/>
+      <w:r>
+        <w:t>Typescript</w:t>
+      </w:r>
+      <w:proofErr w:type="spellEnd"/>
+      <w:r>
+        <w:t xml:space="preserve"> die gleiche Funktionalität wie </w:t>
+      </w:r>
+      <w:proofErr w:type="spellStart"/>
+      <w:r>
+        <w:t>Javascript</w:t>
+      </w:r>
+      <w:proofErr w:type="spellEnd"/>
+      <w:r>
+        <w:t xml:space="preserve"> bietet, jedoch darüber hinaus unter andrem noch Features wie Klassen, Typisierung und Interfaces verfügbar macht. Dadurch wird das Entwickeln großer Anwendungen bedeutend vereinfacht.</w:t>
       </w:r>
     </w:p>
     <w:p>
@@ -10144,8 +10568,8 @@
 </file>
 
 <file path=word/endnotes.xml><?xml version="1.0" encoding="utf-8"?>
-<w:endnotes xmlns:ve="http://schemas.openxmlformats.org/markup-compatibility/2006" xmlns:o="urn:schemas-microsoft-com:office:office" xmlns:r="http://schemas.openxmlformats.org/officeDocument/2006/relationships" xmlns:m="http://schemas.openxmlformats.org/officeDocument/2006/math" xmlns:v="urn:schemas-microsoft-com:vml" xmlns:wp="http://schemas.openxmlformats.org/drawingml/2006/wordprocessingDrawing" xmlns:w10="urn:schemas-microsoft-com:office:word" xmlns:w="http://schemas.openxmlformats.org/wordprocessingml/2006/main" xmlns:wne="http://schemas.microsoft.com/office/word/2006/wordml">
-  <w:endnote w:type="separator" w:id="0">
+<w:endnotes xmlns:wpc="http://schemas.microsoft.com/office/word/2010/wordprocessingCanvas" xmlns:mc="http://schemas.openxmlformats.org/markup-compatibility/2006" xmlns:o="urn:schemas-microsoft-com:office:office" xmlns:r="http://schemas.openxmlformats.org/officeDocument/2006/relationships" xmlns:m="http://schemas.openxmlformats.org/officeDocument/2006/math" xmlns:v="urn:schemas-microsoft-com:vml" xmlns:wp14="http://schemas.microsoft.com/office/word/2010/wordprocessingDrawing" xmlns:wp="http://schemas.openxmlformats.org/drawingml/2006/wordprocessingDrawing" xmlns:w10="urn:schemas-microsoft-com:office:word" xmlns:w="http://schemas.openxmlformats.org/wordprocessingml/2006/main" xmlns:w14="http://schemas.microsoft.com/office/word/2010/wordml" xmlns:w15="http://schemas.microsoft.com/office/word/2012/wordml" xmlns:wpg="http://schemas.microsoft.com/office/word/2010/wordprocessingGroup" xmlns:wpi="http://schemas.microsoft.com/office/word/2010/wordprocessingInk" xmlns:wne="http://schemas.microsoft.com/office/word/2006/wordml" xmlns:wps="http://schemas.microsoft.com/office/word/2010/wordprocessingShape" mc:Ignorable="w14 w15 wp14">
+  <w:endnote w:type="separator" w:id="-1">
     <w:p>
       <w:pPr>
         <w:spacing w:after="0" w:line="240" w:lineRule="auto"/>
@@ -10155,7 +10579,7 @@
       </w:r>
     </w:p>
   </w:endnote>
-  <w:endnote w:type="continuationSeparator" w:id="1">
+  <w:endnote w:type="continuationSeparator" w:id="0">
     <w:p>
       <w:pPr>
         <w:spacing w:after="0" w:line="240" w:lineRule="auto"/>
@@ -10169,7 +10593,7 @@
 </file>
 
 <file path=word/footer1.xml><?xml version="1.0" encoding="utf-8"?>
-<w:ftr xmlns:ve="http://schemas.openxmlformats.org/markup-compatibility/2006" xmlns:o="urn:schemas-microsoft-com:office:office" xmlns:r="http://schemas.openxmlformats.org/officeDocument/2006/relationships" xmlns:m="http://schemas.openxmlformats.org/officeDocument/2006/math" xmlns:v="urn:schemas-microsoft-com:vml" xmlns:wp="http://schemas.openxmlformats.org/drawingml/2006/wordprocessingDrawing" xmlns:w10="urn:schemas-microsoft-com:office:word" xmlns:w="http://schemas.openxmlformats.org/wordprocessingml/2006/main" xmlns:wne="http://schemas.microsoft.com/office/word/2006/wordml">
+<w:ftr xmlns:wpc="http://schemas.microsoft.com/office/word/2010/wordprocessingCanvas" xmlns:mc="http://schemas.openxmlformats.org/markup-compatibility/2006" xmlns:o="urn:schemas-microsoft-com:office:office" xmlns:r="http://schemas.openxmlformats.org/officeDocument/2006/relationships" xmlns:m="http://schemas.openxmlformats.org/officeDocument/2006/math" xmlns:v="urn:schemas-microsoft-com:vml" xmlns:wp14="http://schemas.microsoft.com/office/word/2010/wordprocessingDrawing" xmlns:wp="http://schemas.openxmlformats.org/drawingml/2006/wordprocessingDrawing" xmlns:w10="urn:schemas-microsoft-com:office:word" xmlns:w="http://schemas.openxmlformats.org/wordprocessingml/2006/main" xmlns:w14="http://schemas.microsoft.com/office/word/2010/wordml" xmlns:w15="http://schemas.microsoft.com/office/word/2012/wordml" xmlns:wpg="http://schemas.microsoft.com/office/word/2010/wordprocessingGroup" xmlns:wpi="http://schemas.microsoft.com/office/word/2010/wordprocessingInk" xmlns:wne="http://schemas.microsoft.com/office/word/2006/wordml" xmlns:wps="http://schemas.microsoft.com/office/word/2010/wordprocessingShape" mc:Ignorable="w14 w15 wp14">
   <w:sdt>
     <w:sdtPr>
       <w:id w:val="1129892861"/>
@@ -10184,14 +10608,27 @@
           <w:pStyle w:val="Fuzeile"/>
           <w:jc w:val="center"/>
         </w:pPr>
-        <w:fldSimple w:instr=" PAGE   \* MERGEFORMAT ">
-          <w:r>
-            <w:rPr>
-              <w:noProof/>
-            </w:rPr>
-            <w:t>24</w:t>
-          </w:r>
-        </w:fldSimple>
+        <w:r>
+          <w:fldChar w:fldCharType="begin"/>
+        </w:r>
+        <w:r>
+          <w:instrText xml:space="preserve"> PAGE   \* MERGEFORMAT </w:instrText>
+        </w:r>
+        <w:r>
+          <w:fldChar w:fldCharType="separate"/>
+        </w:r>
+        <w:r>
+          <w:rPr>
+            <w:noProof/>
+          </w:rPr>
+          <w:t>22</w:t>
+        </w:r>
+        <w:r>
+          <w:rPr>
+            <w:noProof/>
+          </w:rPr>
+          <w:fldChar w:fldCharType="end"/>
+        </w:r>
       </w:p>
     </w:sdtContent>
   </w:sdt>
@@ -10204,8 +10641,8 @@
 </file>
 
 <file path=word/footnotes.xml><?xml version="1.0" encoding="utf-8"?>
-<w:footnotes xmlns:ve="http://schemas.openxmlformats.org/markup-compatibility/2006" xmlns:o="urn:schemas-microsoft-com:office:office" xmlns:r="http://schemas.openxmlformats.org/officeDocument/2006/relationships" xmlns:m="http://schemas.openxmlformats.org/officeDocument/2006/math" xmlns:v="urn:schemas-microsoft-com:vml" xmlns:wp="http://schemas.openxmlformats.org/drawingml/2006/wordprocessingDrawing" xmlns:w10="urn:schemas-microsoft-com:office:word" xmlns:w="http://schemas.openxmlformats.org/wordprocessingml/2006/main" xmlns:wne="http://schemas.microsoft.com/office/word/2006/wordml">
-  <w:footnote w:type="separator" w:id="0">
+<w:footnotes xmlns:wpc="http://schemas.microsoft.com/office/word/2010/wordprocessingCanvas" xmlns:mc="http://schemas.openxmlformats.org/markup-compatibility/2006" xmlns:o="urn:schemas-microsoft-com:office:office" xmlns:r="http://schemas.openxmlformats.org/officeDocument/2006/relationships" xmlns:m="http://schemas.openxmlformats.org/officeDocument/2006/math" xmlns:v="urn:schemas-microsoft-com:vml" xmlns:wp14="http://schemas.microsoft.com/office/word/2010/wordprocessingDrawing" xmlns:wp="http://schemas.openxmlformats.org/drawingml/2006/wordprocessingDrawing" xmlns:w10="urn:schemas-microsoft-com:office:word" xmlns:w="http://schemas.openxmlformats.org/wordprocessingml/2006/main" xmlns:w14="http://schemas.microsoft.com/office/word/2010/wordml" xmlns:w15="http://schemas.microsoft.com/office/word/2012/wordml" xmlns:wpg="http://schemas.microsoft.com/office/word/2010/wordprocessingGroup" xmlns:wpi="http://schemas.microsoft.com/office/word/2010/wordprocessingInk" xmlns:wne="http://schemas.microsoft.com/office/word/2006/wordml" xmlns:wps="http://schemas.microsoft.com/office/word/2010/wordprocessingShape" mc:Ignorable="w14 w15 wp14">
+  <w:footnote w:type="separator" w:id="-1">
     <w:p>
       <w:pPr>
         <w:spacing w:after="0" w:line="240" w:lineRule="auto"/>
@@ -10215,7 +10652,7 @@
       </w:r>
     </w:p>
   </w:footnote>
-  <w:footnote w:type="continuationSeparator" w:id="1">
+  <w:footnote w:type="continuationSeparator" w:id="0">
     <w:p>
       <w:pPr>
         <w:spacing w:after="0" w:line="240" w:lineRule="auto"/>
@@ -10229,8 +10666,8 @@
 </file>
 
 <file path=word/numbering.xml><?xml version="1.0" encoding="utf-8"?>
-<w:numbering xmlns:ve="http://schemas.openxmlformats.org/markup-compatibility/2006" xmlns:o="urn:schemas-microsoft-com:office:office" xmlns:r="http://schemas.openxmlformats.org/officeDocument/2006/relationships" xmlns:m="http://schemas.openxmlformats.org/officeDocument/2006/math" xmlns:v="urn:schemas-microsoft-com:vml" xmlns:wp="http://schemas.openxmlformats.org/drawingml/2006/wordprocessingDrawing" xmlns:w10="urn:schemas-microsoft-com:office:word" xmlns:w="http://schemas.openxmlformats.org/wordprocessingml/2006/main" xmlns:wne="http://schemas.microsoft.com/office/word/2006/wordml">
-  <w:abstractNum w:abstractNumId="0">
+<w:numbering xmlns:wpc="http://schemas.microsoft.com/office/word/2010/wordprocessingCanvas" xmlns:mc="http://schemas.openxmlformats.org/markup-compatibility/2006" xmlns:o="urn:schemas-microsoft-com:office:office" xmlns:r="http://schemas.openxmlformats.org/officeDocument/2006/relationships" xmlns:m="http://schemas.openxmlformats.org/officeDocument/2006/math" xmlns:v="urn:schemas-microsoft-com:vml" xmlns:wp14="http://schemas.microsoft.com/office/word/2010/wordprocessingDrawing" xmlns:wp="http://schemas.openxmlformats.org/drawingml/2006/wordprocessingDrawing" xmlns:w10="urn:schemas-microsoft-com:office:word" xmlns:w="http://schemas.openxmlformats.org/wordprocessingml/2006/main" xmlns:w14="http://schemas.microsoft.com/office/word/2010/wordml" xmlns:w15="http://schemas.microsoft.com/office/word/2012/wordml" xmlns:wpg="http://schemas.microsoft.com/office/word/2010/wordprocessingGroup" xmlns:wpi="http://schemas.microsoft.com/office/word/2010/wordprocessingInk" xmlns:wne="http://schemas.microsoft.com/office/word/2006/wordml" xmlns:wps="http://schemas.microsoft.com/office/word/2010/wordprocessingShape" mc:Ignorable="w14 w15 wp14">
+  <w:abstractNum w:abstractNumId="0" w15:restartNumberingAfterBreak="0">
     <w:nsid w:val="030A45C4"/>
     <w:multiLevelType w:val="hybridMultilevel"/>
     <w:tmpl w:val="648CB616"/>
@@ -10343,7 +10780,7 @@
       </w:rPr>
     </w:lvl>
   </w:abstractNum>
-  <w:abstractNum w:abstractNumId="1">
+  <w:abstractNum w:abstractNumId="1" w15:restartNumberingAfterBreak="0">
     <w:nsid w:val="1CBD28C1"/>
     <w:multiLevelType w:val="hybridMultilevel"/>
     <w:tmpl w:val="3A8C6330"/>
@@ -10429,7 +10866,7 @@
       </w:pPr>
     </w:lvl>
   </w:abstractNum>
-  <w:abstractNum w:abstractNumId="2">
+  <w:abstractNum w:abstractNumId="2" w15:restartNumberingAfterBreak="0">
     <w:nsid w:val="1D7B2C93"/>
     <w:multiLevelType w:val="hybridMultilevel"/>
     <w:tmpl w:val="A08CAA20"/>
@@ -10515,7 +10952,7 @@
       </w:pPr>
     </w:lvl>
   </w:abstractNum>
-  <w:abstractNum w:abstractNumId="3">
+  <w:abstractNum w:abstractNumId="3" w15:restartNumberingAfterBreak="0">
     <w:nsid w:val="27162CC4"/>
     <w:multiLevelType w:val="multilevel"/>
     <w:tmpl w:val="0407001F"/>
@@ -10601,7 +11038,7 @@
       </w:pPr>
     </w:lvl>
   </w:abstractNum>
-  <w:abstractNum w:abstractNumId="4">
+  <w:abstractNum w:abstractNumId="4" w15:restartNumberingAfterBreak="0">
     <w:nsid w:val="36DF4BB0"/>
     <w:multiLevelType w:val="hybridMultilevel"/>
     <w:tmpl w:val="3A8C6330"/>
@@ -10687,7 +11124,7 @@
       </w:pPr>
     </w:lvl>
   </w:abstractNum>
-  <w:abstractNum w:abstractNumId="5">
+  <w:abstractNum w:abstractNumId="5" w15:restartNumberingAfterBreak="0">
     <w:nsid w:val="3AC718AC"/>
     <w:multiLevelType w:val="hybridMultilevel"/>
     <w:tmpl w:val="6B46D542"/>
@@ -10800,7 +11237,7 @@
       </w:rPr>
     </w:lvl>
   </w:abstractNum>
-  <w:abstractNum w:abstractNumId="6">
+  <w:abstractNum w:abstractNumId="6" w15:restartNumberingAfterBreak="0">
     <w:nsid w:val="47C64A42"/>
     <w:multiLevelType w:val="hybridMultilevel"/>
     <w:tmpl w:val="57A246B6"/>
@@ -10913,7 +11350,7 @@
       </w:rPr>
     </w:lvl>
   </w:abstractNum>
-  <w:abstractNum w:abstractNumId="7">
+  <w:abstractNum w:abstractNumId="7" w15:restartNumberingAfterBreak="0">
     <w:nsid w:val="53E6687B"/>
     <w:multiLevelType w:val="hybridMultilevel"/>
     <w:tmpl w:val="0C14CFF2"/>
@@ -10999,7 +11436,7 @@
       </w:pPr>
     </w:lvl>
   </w:abstractNum>
-  <w:abstractNum w:abstractNumId="8">
+  <w:abstractNum w:abstractNumId="8" w15:restartNumberingAfterBreak="0">
     <w:nsid w:val="60B846CC"/>
     <w:multiLevelType w:val="hybridMultilevel"/>
     <w:tmpl w:val="6AA0F462"/>
@@ -11116,7 +11553,7 @@
 </file>
 
 <file path=word/styles.xml><?xml version="1.0" encoding="utf-8"?>
-<w:styles xmlns:r="http://schemas.openxmlformats.org/officeDocument/2006/relationships" xmlns:w="http://schemas.openxmlformats.org/wordprocessingml/2006/main">
+<w:styles xmlns:mc="http://schemas.openxmlformats.org/markup-compatibility/2006" xmlns:r="http://schemas.openxmlformats.org/officeDocument/2006/relationships" xmlns:w="http://schemas.openxmlformats.org/wordprocessingml/2006/main" xmlns:w14="http://schemas.microsoft.com/office/word/2010/wordml" xmlns:w15="http://schemas.microsoft.com/office/word/2012/wordml" mc:Ignorable="w14 w15">
   <w:docDefaults>
     <w:rPrDefault>
       <w:rPr>
@@ -11132,144 +11569,378 @@
       </w:pPr>
     </w:pPrDefault>
   </w:docDefaults>
-  <w:latentStyles w:defLockedState="0" w:defUIPriority="99" w:defSemiHidden="1" w:defUnhideWhenUsed="1" w:defQFormat="0" w:count="267">
-    <w:lsdException w:name="Normal" w:semiHidden="0" w:uiPriority="0" w:unhideWhenUsed="0" w:qFormat="1"/>
-    <w:lsdException w:name="heading 1" w:semiHidden="0" w:uiPriority="9" w:unhideWhenUsed="0" w:qFormat="1"/>
-    <w:lsdException w:name="heading 2" w:uiPriority="9" w:qFormat="1"/>
-    <w:lsdException w:name="heading 3" w:uiPriority="9" w:qFormat="1"/>
-    <w:lsdException w:name="heading 4" w:uiPriority="9" w:qFormat="1"/>
-    <w:lsdException w:name="heading 5" w:uiPriority="9" w:qFormat="1"/>
-    <w:lsdException w:name="heading 6" w:uiPriority="9" w:qFormat="1"/>
-    <w:lsdException w:name="heading 7" w:uiPriority="9" w:qFormat="1"/>
-    <w:lsdException w:name="heading 8" w:uiPriority="9" w:qFormat="1"/>
-    <w:lsdException w:name="heading 9" w:uiPriority="9" w:qFormat="1"/>
-    <w:lsdException w:name="toc 1" w:uiPriority="39"/>
-    <w:lsdException w:name="toc 2" w:uiPriority="39"/>
-    <w:lsdException w:name="toc 3" w:uiPriority="39"/>
-    <w:lsdException w:name="toc 4" w:uiPriority="39"/>
-    <w:lsdException w:name="toc 5" w:uiPriority="39"/>
-    <w:lsdException w:name="toc 6" w:uiPriority="39"/>
-    <w:lsdException w:name="toc 7" w:uiPriority="39"/>
-    <w:lsdException w:name="toc 8" w:uiPriority="39"/>
-    <w:lsdException w:name="toc 9" w:uiPriority="39"/>
-    <w:lsdException w:name="caption" w:uiPriority="35" w:qFormat="1"/>
-    <w:lsdException w:name="Title" w:semiHidden="0" w:uiPriority="10" w:unhideWhenUsed="0" w:qFormat="1"/>
-    <w:lsdException w:name="Default Paragraph Font" w:uiPriority="1"/>
-    <w:lsdException w:name="Subtitle" w:semiHidden="0" w:uiPriority="11" w:unhideWhenUsed="0" w:qFormat="1"/>
-    <w:lsdException w:name="Strong" w:semiHidden="0" w:uiPriority="22" w:unhideWhenUsed="0" w:qFormat="1"/>
-    <w:lsdException w:name="Emphasis" w:semiHidden="0" w:uiPriority="20" w:unhideWhenUsed="0" w:qFormat="1"/>
-    <w:lsdException w:name="Table Grid" w:semiHidden="0" w:uiPriority="59" w:unhideWhenUsed="0"/>
-    <w:lsdException w:name="Placeholder Text" w:unhideWhenUsed="0"/>
-    <w:lsdException w:name="No Spacing" w:semiHidden="0" w:uiPriority="1" w:unhideWhenUsed="0" w:qFormat="1"/>
-    <w:lsdException w:name="Light Shading" w:semiHidden="0" w:uiPriority="60" w:unhideWhenUsed="0"/>
-    <w:lsdException w:name="Light List" w:semiHidden="0" w:uiPriority="61" w:unhideWhenUsed="0"/>
-    <w:lsdException w:name="Light Grid" w:semiHidden="0" w:uiPriority="62" w:unhideWhenUsed="0"/>
-    <w:lsdException w:name="Medium Shading 1" w:semiHidden="0" w:uiPriority="63" w:unhideWhenUsed="0"/>
-    <w:lsdException w:name="Medium Shading 2" w:semiHidden="0" w:uiPriority="64" w:unhideWhenUsed="0"/>
-    <w:lsdException w:name="Medium List 1" w:semiHidden="0" w:uiPriority="65" w:unhideWhenUsed="0"/>
-    <w:lsdException w:name="Medium List 2" w:semiHidden="0" w:uiPriority="66" w:unhideWhenUsed="0"/>
-    <w:lsdException w:name="Medium Grid 1" w:semiHidden="0" w:uiPriority="67" w:unhideWhenUsed="0"/>
-    <w:lsdException w:name="Medium Grid 2" w:semiHidden="0" w:uiPriority="68" w:unhideWhenUsed="0"/>
-    <w:lsdException w:name="Medium Grid 3" w:semiHidden="0" w:uiPriority="69" w:unhideWhenUsed="0"/>
-    <w:lsdException w:name="Dark List" w:semiHidden="0" w:uiPriority="70" w:unhideWhenUsed="0"/>
-    <w:lsdException w:name="Colorful Shading" w:semiHidden="0" w:uiPriority="71" w:unhideWhenUsed="0"/>
-    <w:lsdException w:name="Colorful List" w:semiHidden="0" w:uiPriority="72" w:unhideWhenUsed="0"/>
-    <w:lsdException w:name="Colorful Grid" w:semiHidden="0" w:uiPriority="73" w:unhideWhenUsed="0"/>
-    <w:lsdException w:name="Light Shading Accent 1" w:semiHidden="0" w:uiPriority="60" w:unhideWhenUsed="0"/>
-    <w:lsdException w:name="Light List Accent 1" w:semiHidden="0" w:uiPriority="61" w:unhideWhenUsed="0"/>
-    <w:lsdException w:name="Light Grid Accent 1" w:semiHidden="0" w:uiPriority="62" w:unhideWhenUsed="0"/>
-    <w:lsdException w:name="Medium Shading 1 Accent 1" w:semiHidden="0" w:uiPriority="63" w:unhideWhenUsed="0"/>
-    <w:lsdException w:name="Medium Shading 2 Accent 1" w:semiHidden="0" w:uiPriority="64" w:unhideWhenUsed="0"/>
-    <w:lsdException w:name="Medium List 1 Accent 1" w:semiHidden="0" w:uiPriority="65" w:unhideWhenUsed="0"/>
-    <w:lsdException w:name="Revision" w:unhideWhenUsed="0"/>
-    <w:lsdException w:name="List Paragraph" w:semiHidden="0" w:uiPriority="34" w:unhideWhenUsed="0" w:qFormat="1"/>
-    <w:lsdException w:name="Quote" w:semiHidden="0" w:uiPriority="29" w:unhideWhenUsed="0" w:qFormat="1"/>
-    <w:lsdException w:name="Intense Quote" w:semiHidden="0" w:uiPriority="30" w:unhideWhenUsed="0" w:qFormat="1"/>
-    <w:lsdException w:name="Medium List 2 Accent 1" w:semiHidden="0" w:uiPriority="66" w:unhideWhenUsed="0"/>
-    <w:lsdException w:name="Medium Grid 1 Accent 1" w:semiHidden="0" w:uiPriority="67" w:unhideWhenUsed="0"/>
-    <w:lsdException w:name="Medium Grid 2 Accent 1" w:semiHidden="0" w:uiPriority="68" w:unhideWhenUsed="0"/>
-    <w:lsdException w:name="Medium Grid 3 Accent 1" w:semiHidden="0" w:uiPriority="69" w:unhideWhenUsed="0"/>
-    <w:lsdException w:name="Dark List Accent 1" w:semiHidden="0" w:uiPriority="70" w:unhideWhenUsed="0"/>
-    <w:lsdException w:name="Colorful Shading Accent 1" w:semiHidden="0" w:uiPriority="71" w:unhideWhenUsed="0"/>
-    <w:lsdException w:name="Colorful List Accent 1" w:semiHidden="0" w:uiPriority="72" w:unhideWhenUsed="0"/>
-    <w:lsdException w:name="Colorful Grid Accent 1" w:semiHidden="0" w:uiPriority="73" w:unhideWhenUsed="0"/>
-    <w:lsdException w:name="Light Shading Accent 2" w:semiHidden="0" w:uiPriority="60" w:unhideWhenUsed="0"/>
-    <w:lsdException w:name="Light List Accent 2" w:semiHidden="0" w:uiPriority="61" w:unhideWhenUsed="0"/>
-    <w:lsdException w:name="Light Grid Accent 2" w:semiHidden="0" w:uiPriority="62" w:unhideWhenUsed="0"/>
-    <w:lsdException w:name="Medium Shading 1 Accent 2" w:semiHidden="0" w:uiPriority="63" w:unhideWhenUsed="0"/>
-    <w:lsdException w:name="Medium Shading 2 Accent 2" w:semiHidden="0" w:uiPriority="64" w:unhideWhenUsed="0"/>
-    <w:lsdException w:name="Medium List 1 Accent 2" w:semiHidden="0" w:uiPriority="65" w:unhideWhenUsed="0"/>
-    <w:lsdException w:name="Medium List 2 Accent 2" w:semiHidden="0" w:uiPriority="66" w:unhideWhenUsed="0"/>
-    <w:lsdException w:name="Medium Grid 1 Accent 2" w:semiHidden="0" w:uiPriority="67" w:unhideWhenUsed="0"/>
-    <w:lsdException w:name="Medium Grid 2 Accent 2" w:semiHidden="0" w:uiPriority="68" w:unhideWhenUsed="0"/>
-    <w:lsdException w:name="Medium Grid 3 Accent 2" w:semiHidden="0" w:uiPriority="69" w:unhideWhenUsed="0"/>
-    <w:lsdException w:name="Dark List Accent 2" w:semiHidden="0" w:uiPriority="70" w:unhideWhenUsed="0"/>
-    <w:lsdException w:name="Colorful Shading Accent 2" w:semiHidden="0" w:uiPriority="71" w:unhideWhenUsed="0"/>
-    <w:lsdException w:name="Colorful List Accent 2" w:semiHidden="0" w:uiPriority="72" w:unhideWhenUsed="0"/>
-    <w:lsdException w:name="Colorful Grid Accent 2" w:semiHidden="0" w:uiPriority="73" w:unhideWhenUsed="0"/>
-    <w:lsdException w:name="Light Shading Accent 3" w:semiHidden="0" w:uiPriority="60" w:unhideWhenUsed="0"/>
-    <w:lsdException w:name="Light List Accent 3" w:semiHidden="0" w:uiPriority="61" w:unhideWhenUsed="0"/>
-    <w:lsdException w:name="Light Grid Accent 3" w:semiHidden="0" w:uiPriority="62" w:unhideWhenUsed="0"/>
-    <w:lsdException w:name="Medium Shading 1 Accent 3" w:semiHidden="0" w:uiPriority="63" w:unhideWhenUsed="0"/>
-    <w:lsdException w:name="Medium Shading 2 Accent 3" w:semiHidden="0" w:uiPriority="64" w:unhideWhenUsed="0"/>
-    <w:lsdException w:name="Medium List 1 Accent 3" w:semiHidden="0" w:uiPriority="65" w:unhideWhenUsed="0"/>
-    <w:lsdException w:name="Medium List 2 Accent 3" w:semiHidden="0" w:uiPriority="66" w:unhideWhenUsed="0"/>
-    <w:lsdException w:name="Medium Grid 1 Accent 3" w:semiHidden="0" w:uiPriority="67" w:unhideWhenUsed="0"/>
-    <w:lsdException w:name="Medium Grid 2 Accent 3" w:semiHidden="0" w:uiPriority="68" w:unhideWhenUsed="0"/>
-    <w:lsdException w:name="Medium Grid 3 Accent 3" w:semiHidden="0" w:uiPriority="69" w:unhideWhenUsed="0"/>
-    <w:lsdException w:name="Dark List Accent 3" w:semiHidden="0" w:uiPriority="70" w:unhideWhenUsed="0"/>
-    <w:lsdException w:name="Colorful Shading Accent 3" w:semiHidden="0" w:uiPriority="71" w:unhideWhenUsed="0"/>
-    <w:lsdException w:name="Colorful List Accent 3" w:semiHidden="0" w:uiPriority="72" w:unhideWhenUsed="0"/>
-    <w:lsdException w:name="Colorful Grid Accent 3" w:semiHidden="0" w:uiPriority="73" w:unhideWhenUsed="0"/>
-    <w:lsdException w:name="Light Shading Accent 4" w:semiHidden="0" w:uiPriority="60" w:unhideWhenUsed="0"/>
-    <w:lsdException w:name="Light List Accent 4" w:semiHidden="0" w:uiPriority="61" w:unhideWhenUsed="0"/>
-    <w:lsdException w:name="Light Grid Accent 4" w:semiHidden="0" w:uiPriority="62" w:unhideWhenUsed="0"/>
-    <w:lsdException w:name="Medium Shading 1 Accent 4" w:semiHidden="0" w:uiPriority="63" w:unhideWhenUsed="0"/>
-    <w:lsdException w:name="Medium Shading 2 Accent 4" w:semiHidden="0" w:uiPriority="64" w:unhideWhenUsed="0"/>
-    <w:lsdException w:name="Medium List 1 Accent 4" w:semiHidden="0" w:uiPriority="65" w:unhideWhenUsed="0"/>
-    <w:lsdException w:name="Medium List 2 Accent 4" w:semiHidden="0" w:uiPriority="66" w:unhideWhenUsed="0"/>
-    <w:lsdException w:name="Medium Grid 1 Accent 4" w:semiHidden="0" w:uiPriority="67" w:unhideWhenUsed="0"/>
-    <w:lsdException w:name="Medium Grid 2 Accent 4" w:semiHidden="0" w:uiPriority="68" w:unhideWhenUsed="0"/>
-    <w:lsdException w:name="Medium Grid 3 Accent 4" w:semiHidden="0" w:uiPriority="69" w:unhideWhenUsed="0"/>
-    <w:lsdException w:name="Dark List Accent 4" w:semiHidden="0" w:uiPriority="70" w:unhideWhenUsed="0"/>
-    <w:lsdException w:name="Colorful Shading Accent 4" w:semiHidden="0" w:uiPriority="71" w:unhideWhenUsed="0"/>
-    <w:lsdException w:name="Colorful List Accent 4" w:semiHidden="0" w:uiPriority="72" w:unhideWhenUsed="0"/>
-    <w:lsdException w:name="Colorful Grid Accent 4" w:semiHidden="0" w:uiPriority="73" w:unhideWhenUsed="0"/>
-    <w:lsdException w:name="Light Shading Accent 5" w:semiHidden="0" w:uiPriority="60" w:unhideWhenUsed="0"/>
-    <w:lsdException w:name="Light List Accent 5" w:semiHidden="0" w:uiPriority="61" w:unhideWhenUsed="0"/>
-    <w:lsdException w:name="Light Grid Accent 5" w:semiHidden="0" w:uiPriority="62" w:unhideWhenUsed="0"/>
-    <w:lsdException w:name="Medium Shading 1 Accent 5" w:semiHidden="0" w:uiPriority="63" w:unhideWhenUsed="0"/>
-    <w:lsdException w:name="Medium Shading 2 Accent 5" w:semiHidden="0" w:uiPriority="64" w:unhideWhenUsed="0"/>
-    <w:lsdException w:name="Medium List 1 Accent 5" w:semiHidden="0" w:uiPriority="65" w:unhideWhenUsed="0"/>
-    <w:lsdException w:name="Medium List 2 Accent 5" w:semiHidden="0" w:uiPriority="66" w:unhideWhenUsed="0"/>
-    <w:lsdException w:name="Medium Grid 1 Accent 5" w:semiHidden="0" w:uiPriority="67" w:unhideWhenUsed="0"/>
-    <w:lsdException w:name="Medium Grid 2 Accent 5" w:semiHidden="0" w:uiPriority="68" w:unhideWhenUsed="0"/>
-    <w:lsdException w:name="Medium Grid 3 Accent 5" w:semiHidden="0" w:uiPriority="69" w:unhideWhenUsed="0"/>
-    <w:lsdException w:name="Dark List Accent 5" w:semiHidden="0" w:uiPriority="70" w:unhideWhenUsed="0"/>
-    <w:lsdException w:name="Colorful Shading Accent 5" w:semiHidden="0" w:uiPriority="71" w:unhideWhenUsed="0"/>
-    <w:lsdException w:name="Colorful List Accent 5" w:semiHidden="0" w:uiPriority="72" w:unhideWhenUsed="0"/>
-    <w:lsdException w:name="Colorful Grid Accent 5" w:semiHidden="0" w:uiPriority="73" w:unhideWhenUsed="0"/>
-    <w:lsdException w:name="Light Shading Accent 6" w:semiHidden="0" w:uiPriority="60" w:unhideWhenUsed="0"/>
-    <w:lsdException w:name="Light List Accent 6" w:semiHidden="0" w:uiPriority="61" w:unhideWhenUsed="0"/>
-    <w:lsdException w:name="Light Grid Accent 6" w:semiHidden="0" w:uiPriority="62" w:unhideWhenUsed="0"/>
-    <w:lsdException w:name="Medium Shading 1 Accent 6" w:semiHidden="0" w:uiPriority="63" w:unhideWhenUsed="0"/>
-    <w:lsdException w:name="Medium Shading 2 Accent 6" w:semiHidden="0" w:uiPriority="64" w:unhideWhenUsed="0"/>
-    <w:lsdException w:name="Medium List 1 Accent 6" w:semiHidden="0" w:uiPriority="65" w:unhideWhenUsed="0"/>
-    <w:lsdException w:name="Medium List 2 Accent 6" w:semiHidden="0" w:uiPriority="66" w:unhideWhenUsed="0"/>
-    <w:lsdException w:name="Medium Grid 1 Accent 6" w:semiHidden="0" w:uiPriority="67" w:unhideWhenUsed="0"/>
-    <w:lsdException w:name="Medium Grid 2 Accent 6" w:semiHidden="0" w:uiPriority="68" w:unhideWhenUsed="0"/>
-    <w:lsdException w:name="Medium Grid 3 Accent 6" w:semiHidden="0" w:uiPriority="69" w:unhideWhenUsed="0"/>
-    <w:lsdException w:name="Dark List Accent 6" w:semiHidden="0" w:uiPriority="70" w:unhideWhenUsed="0"/>
-    <w:lsdException w:name="Colorful Shading Accent 6" w:semiHidden="0" w:uiPriority="71" w:unhideWhenUsed="0"/>
-    <w:lsdException w:name="Colorful List Accent 6" w:semiHidden="0" w:uiPriority="72" w:unhideWhenUsed="0"/>
-    <w:lsdException w:name="Colorful Grid Accent 6" w:semiHidden="0" w:uiPriority="73" w:unhideWhenUsed="0"/>
-    <w:lsdException w:name="Subtle Emphasis" w:semiHidden="0" w:uiPriority="19" w:unhideWhenUsed="0" w:qFormat="1"/>
-    <w:lsdException w:name="Intense Emphasis" w:semiHidden="0" w:uiPriority="21" w:unhideWhenUsed="0" w:qFormat="1"/>
-    <w:lsdException w:name="Subtle Reference" w:semiHidden="0" w:uiPriority="31" w:unhideWhenUsed="0" w:qFormat="1"/>
-    <w:lsdException w:name="Intense Reference" w:semiHidden="0" w:uiPriority="32" w:unhideWhenUsed="0" w:qFormat="1"/>
-    <w:lsdException w:name="Book Title" w:semiHidden="0" w:uiPriority="33" w:unhideWhenUsed="0" w:qFormat="1"/>
-    <w:lsdException w:name="Bibliography" w:uiPriority="37"/>
-    <w:lsdException w:name="TOC Heading" w:uiPriority="39" w:qFormat="1"/>
+  <w:latentStyles w:defLockedState="0" w:defUIPriority="99" w:defSemiHidden="0" w:defUnhideWhenUsed="0" w:defQFormat="0" w:count="371">
+    <w:lsdException w:name="Normal" w:uiPriority="0" w:qFormat="1"/>
+    <w:lsdException w:name="heading 1" w:uiPriority="9" w:qFormat="1"/>
+    <w:lsdException w:name="heading 2" w:semiHidden="1" w:uiPriority="9" w:unhideWhenUsed="1" w:qFormat="1"/>
+    <w:lsdException w:name="heading 3" w:semiHidden="1" w:uiPriority="9" w:unhideWhenUsed="1" w:qFormat="1"/>
+    <w:lsdException w:name="heading 4" w:semiHidden="1" w:uiPriority="9" w:unhideWhenUsed="1" w:qFormat="1"/>
+    <w:lsdException w:name="heading 5" w:semiHidden="1" w:uiPriority="9" w:unhideWhenUsed="1" w:qFormat="1"/>
+    <w:lsdException w:name="heading 6" w:semiHidden="1" w:uiPriority="9" w:unhideWhenUsed="1" w:qFormat="1"/>
+    <w:lsdException w:name="heading 7" w:semiHidden="1" w:uiPriority="9" w:unhideWhenUsed="1" w:qFormat="1"/>
+    <w:lsdException w:name="heading 8" w:semiHidden="1" w:uiPriority="9" w:unhideWhenUsed="1" w:qFormat="1"/>
+    <w:lsdException w:name="heading 9" w:semiHidden="1" w:uiPriority="9" w:unhideWhenUsed="1" w:qFormat="1"/>
+    <w:lsdException w:name="index 1" w:semiHidden="1" w:unhideWhenUsed="1"/>
+    <w:lsdException w:name="index 2" w:semiHidden="1" w:unhideWhenUsed="1"/>
+    <w:lsdException w:name="index 3" w:semiHidden="1" w:unhideWhenUsed="1"/>
+    <w:lsdException w:name="index 4" w:semiHidden="1" w:unhideWhenUsed="1"/>
+    <w:lsdException w:name="index 5" w:semiHidden="1" w:unhideWhenUsed="1"/>
+    <w:lsdException w:name="index 6" w:semiHidden="1" w:unhideWhenUsed="1"/>
+    <w:lsdException w:name="index 7" w:semiHidden="1" w:unhideWhenUsed="1"/>
+    <w:lsdException w:name="index 8" w:semiHidden="1" w:unhideWhenUsed="1"/>
+    <w:lsdException w:name="index 9" w:semiHidden="1" w:unhideWhenUsed="1"/>
+    <w:lsdException w:name="toc 1" w:semiHidden="1" w:uiPriority="39" w:unhideWhenUsed="1"/>
+    <w:lsdException w:name="toc 2" w:semiHidden="1" w:uiPriority="39" w:unhideWhenUsed="1"/>
+    <w:lsdException w:name="toc 3" w:semiHidden="1" w:uiPriority="39" w:unhideWhenUsed="1"/>
+    <w:lsdException w:name="toc 4" w:semiHidden="1" w:uiPriority="39" w:unhideWhenUsed="1"/>
+    <w:lsdException w:name="toc 5" w:semiHidden="1" w:uiPriority="39" w:unhideWhenUsed="1"/>
+    <w:lsdException w:name="toc 6" w:semiHidden="1" w:uiPriority="39" w:unhideWhenUsed="1"/>
+    <w:lsdException w:name="toc 7" w:semiHidden="1" w:uiPriority="39" w:unhideWhenUsed="1"/>
+    <w:lsdException w:name="toc 8" w:semiHidden="1" w:uiPriority="39" w:unhideWhenUsed="1"/>
+    <w:lsdException w:name="toc 9" w:semiHidden="1" w:uiPriority="39" w:unhideWhenUsed="1"/>
+    <w:lsdException w:name="Normal Indent" w:semiHidden="1" w:unhideWhenUsed="1"/>
+    <w:lsdException w:name="footnote text" w:semiHidden="1" w:unhideWhenUsed="1"/>
+    <w:lsdException w:name="annotation text" w:semiHidden="1" w:unhideWhenUsed="1"/>
+    <w:lsdException w:name="header" w:semiHidden="1" w:unhideWhenUsed="1"/>
+    <w:lsdException w:name="footer" w:semiHidden="1" w:unhideWhenUsed="1"/>
+    <w:lsdException w:name="index heading" w:semiHidden="1" w:unhideWhenUsed="1"/>
+    <w:lsdException w:name="caption" w:semiHidden="1" w:uiPriority="35" w:unhideWhenUsed="1" w:qFormat="1"/>
+    <w:lsdException w:name="table of figures" w:semiHidden="1" w:unhideWhenUsed="1"/>
+    <w:lsdException w:name="envelope address" w:semiHidden="1" w:unhideWhenUsed="1"/>
+    <w:lsdException w:name="envelope return" w:semiHidden="1" w:unhideWhenUsed="1"/>
+    <w:lsdException w:name="footnote reference" w:semiHidden="1" w:unhideWhenUsed="1"/>
+    <w:lsdException w:name="annotation reference" w:semiHidden="1" w:unhideWhenUsed="1"/>
+    <w:lsdException w:name="line number" w:semiHidden="1" w:unhideWhenUsed="1"/>
+    <w:lsdException w:name="page number" w:semiHidden="1" w:unhideWhenUsed="1"/>
+    <w:lsdException w:name="endnote reference" w:semiHidden="1" w:unhideWhenUsed="1"/>
+    <w:lsdException w:name="endnote text" w:semiHidden="1" w:unhideWhenUsed="1"/>
+    <w:lsdException w:name="table of authorities" w:semiHidden="1" w:unhideWhenUsed="1"/>
+    <w:lsdException w:name="macro" w:semiHidden="1" w:unhideWhenUsed="1"/>
+    <w:lsdException w:name="toa heading" w:semiHidden="1" w:unhideWhenUsed="1"/>
+    <w:lsdException w:name="List" w:semiHidden="1" w:unhideWhenUsed="1"/>
+    <w:lsdException w:name="List Bullet" w:semiHidden="1" w:unhideWhenUsed="1"/>
+    <w:lsdException w:name="List Number" w:semiHidden="1" w:unhideWhenUsed="1"/>
+    <w:lsdException w:name="List 2" w:semiHidden="1" w:unhideWhenUsed="1"/>
+    <w:lsdException w:name="List 3" w:semiHidden="1" w:unhideWhenUsed="1"/>
+    <w:lsdException w:name="List 4" w:semiHidden="1" w:unhideWhenUsed="1"/>
+    <w:lsdException w:name="List 5" w:semiHidden="1" w:unhideWhenUsed="1"/>
+    <w:lsdException w:name="List Bullet 2" w:semiHidden="1" w:unhideWhenUsed="1"/>
+    <w:lsdException w:name="List Bullet 3" w:semiHidden="1" w:unhideWhenUsed="1"/>
+    <w:lsdException w:name="List Bullet 4" w:semiHidden="1" w:unhideWhenUsed="1"/>
+    <w:lsdException w:name="List Bullet 5" w:semiHidden="1" w:unhideWhenUsed="1"/>
+    <w:lsdException w:name="List Number 2" w:semiHidden="1" w:unhideWhenUsed="1"/>
+    <w:lsdException w:name="List Number 3" w:semiHidden="1" w:unhideWhenUsed="1"/>
+    <w:lsdException w:name="List Number 4" w:semiHidden="1" w:unhideWhenUsed="1"/>
+    <w:lsdException w:name="List Number 5" w:semiHidden="1" w:unhideWhenUsed="1"/>
+    <w:lsdException w:name="Title" w:uiPriority="10" w:qFormat="1"/>
+    <w:lsdException w:name="Closing" w:semiHidden="1" w:unhideWhenUsed="1"/>
+    <w:lsdException w:name="Signature" w:semiHidden="1" w:unhideWhenUsed="1"/>
+    <w:lsdException w:name="Default Paragraph Font" w:semiHidden="1" w:uiPriority="1" w:unhideWhenUsed="1"/>
+    <w:lsdException w:name="Body Text" w:semiHidden="1" w:unhideWhenUsed="1"/>
+    <w:lsdException w:name="Body Text Indent" w:semiHidden="1" w:unhideWhenUsed="1"/>
+    <w:lsdException w:name="List Continue" w:semiHidden="1" w:unhideWhenUsed="1"/>
+    <w:lsdException w:name="List Continue 2" w:semiHidden="1" w:unhideWhenUsed="1"/>
+    <w:lsdException w:name="List Continue 3" w:semiHidden="1" w:unhideWhenUsed="1"/>
+    <w:lsdException w:name="List Continue 4" w:semiHidden="1" w:unhideWhenUsed="1"/>
+    <w:lsdException w:name="List Continue 5" w:semiHidden="1" w:unhideWhenUsed="1"/>
+    <w:lsdException w:name="Message Header" w:semiHidden="1" w:unhideWhenUsed="1"/>
+    <w:lsdException w:name="Subtitle" w:uiPriority="11" w:qFormat="1"/>
+    <w:lsdException w:name="Salutation" w:semiHidden="1" w:unhideWhenUsed="1"/>
+    <w:lsdException w:name="Date" w:semiHidden="1" w:unhideWhenUsed="1"/>
+    <w:lsdException w:name="Body Text First Indent" w:semiHidden="1" w:unhideWhenUsed="1"/>
+    <w:lsdException w:name="Body Text First Indent 2" w:semiHidden="1" w:unhideWhenUsed="1"/>
+    <w:lsdException w:name="Note Heading" w:semiHidden="1" w:unhideWhenUsed="1"/>
+    <w:lsdException w:name="Body Text 2" w:semiHidden="1" w:unhideWhenUsed="1"/>
+    <w:lsdException w:name="Body Text 3" w:semiHidden="1" w:unhideWhenUsed="1"/>
+    <w:lsdException w:name="Body Text Indent 2" w:semiHidden="1" w:unhideWhenUsed="1"/>
+    <w:lsdException w:name="Body Text Indent 3" w:semiHidden="1" w:unhideWhenUsed="1"/>
+    <w:lsdException w:name="Block Text" w:semiHidden="1" w:unhideWhenUsed="1"/>
+    <w:lsdException w:name="Hyperlink" w:semiHidden="1" w:unhideWhenUsed="1"/>
+    <w:lsdException w:name="FollowedHyperlink" w:semiHidden="1" w:unhideWhenUsed="1"/>
+    <w:lsdException w:name="Strong" w:uiPriority="22" w:qFormat="1"/>
+    <w:lsdException w:name="Emphasis" w:uiPriority="20" w:qFormat="1"/>
+    <w:lsdException w:name="Document Map" w:semiHidden="1" w:unhideWhenUsed="1"/>
+    <w:lsdException w:name="Plain Text" w:semiHidden="1" w:unhideWhenUsed="1"/>
+    <w:lsdException w:name="E-mail Signature" w:semiHidden="1" w:unhideWhenUsed="1"/>
+    <w:lsdException w:name="HTML Top of Form" w:semiHidden="1" w:unhideWhenUsed="1"/>
+    <w:lsdException w:name="HTML Bottom of Form" w:semiHidden="1" w:unhideWhenUsed="1"/>
+    <w:lsdException w:name="Normal (Web)" w:semiHidden="1" w:unhideWhenUsed="1"/>
+    <w:lsdException w:name="HTML Acronym" w:semiHidden="1" w:unhideWhenUsed="1"/>
+    <w:lsdException w:name="HTML Address" w:semiHidden="1" w:unhideWhenUsed="1"/>
+    <w:lsdException w:name="HTML Cite" w:semiHidden="1" w:unhideWhenUsed="1"/>
+    <w:lsdException w:name="HTML Code" w:semiHidden="1" w:unhideWhenUsed="1"/>
+    <w:lsdException w:name="HTML Definition" w:semiHidden="1" w:unhideWhenUsed="1"/>
+    <w:lsdException w:name="HTML Keyboard" w:semiHidden="1" w:unhideWhenUsed="1"/>
+    <w:lsdException w:name="HTML Preformatted" w:semiHidden="1" w:unhideWhenUsed="1"/>
+    <w:lsdException w:name="HTML Sample" w:semiHidden="1" w:unhideWhenUsed="1"/>
+    <w:lsdException w:name="HTML Typewriter" w:semiHidden="1" w:unhideWhenUsed="1"/>
+    <w:lsdException w:name="HTML Variable" w:semiHidden="1" w:unhideWhenUsed="1"/>
+    <w:lsdException w:name="Normal Table" w:semiHidden="1" w:unhideWhenUsed="1"/>
+    <w:lsdException w:name="annotation subject" w:semiHidden="1" w:unhideWhenUsed="1"/>
+    <w:lsdException w:name="No List" w:semiHidden="1" w:unhideWhenUsed="1"/>
+    <w:lsdException w:name="Outline List 1" w:semiHidden="1" w:unhideWhenUsed="1"/>
+    <w:lsdException w:name="Outline List 2" w:semiHidden="1" w:unhideWhenUsed="1"/>
+    <w:lsdException w:name="Outline List 3" w:semiHidden="1" w:unhideWhenUsed="1"/>
+    <w:lsdException w:name="Table Simple 1" w:semiHidden="1" w:unhideWhenUsed="1"/>
+    <w:lsdException w:name="Table Simple 2" w:semiHidden="1" w:unhideWhenUsed="1"/>
+    <w:lsdException w:name="Table Simple 3" w:semiHidden="1" w:unhideWhenUsed="1"/>
+    <w:lsdException w:name="Table Classic 1" w:semiHidden="1" w:unhideWhenUsed="1"/>
+    <w:lsdException w:name="Table Classic 2" w:semiHidden="1" w:unhideWhenUsed="1"/>
+    <w:lsdException w:name="Table Classic 3" w:semiHidden="1" w:unhideWhenUsed="1"/>
+    <w:lsdException w:name="Table Classic 4" w:semiHidden="1" w:unhideWhenUsed="1"/>
+    <w:lsdException w:name="Table Colorful 1" w:semiHidden="1" w:unhideWhenUsed="1"/>
+    <w:lsdException w:name="Table Colorful 2" w:semiHidden="1" w:unhideWhenUsed="1"/>
+    <w:lsdException w:name="Table Colorful 3" w:semiHidden="1" w:unhideWhenUsed="1"/>
+    <w:lsdException w:name="Table Columns 1" w:semiHidden="1" w:unhideWhenUsed="1"/>
+    <w:lsdException w:name="Table Columns 2" w:semiHidden="1" w:unhideWhenUsed="1"/>
+    <w:lsdException w:name="Table Columns 3" w:semiHidden="1" w:unhideWhenUsed="1"/>
+    <w:lsdException w:name="Table Columns 4" w:semiHidden="1" w:unhideWhenUsed="1"/>
+    <w:lsdException w:name="Table Columns 5" w:semiHidden="1" w:unhideWhenUsed="1"/>
+    <w:lsdException w:name="Table Grid 1" w:semiHidden="1" w:unhideWhenUsed="1"/>
+    <w:lsdException w:name="Table Grid 2" w:semiHidden="1" w:unhideWhenUsed="1"/>
+    <w:lsdException w:name="Table Grid 3" w:semiHidden="1" w:unhideWhenUsed="1"/>
+    <w:lsdException w:name="Table Grid 4" w:semiHidden="1" w:unhideWhenUsed="1"/>
+    <w:lsdException w:name="Table Grid 5" w:semiHidden="1" w:unhideWhenUsed="1"/>
+    <w:lsdException w:name="Table Grid 6" w:semiHidden="1" w:unhideWhenUsed="1"/>
+    <w:lsdException w:name="Table Grid 7" w:semiHidden="1" w:unhideWhenUsed="1"/>
+    <w:lsdException w:name="Table Grid 8" w:semiHidden="1" w:unhideWhenUsed="1"/>
+    <w:lsdException w:name="Table List 1" w:semiHidden="1" w:unhideWhenUsed="1"/>
+    <w:lsdException w:name="Table List 2" w:semiHidden="1" w:unhideWhenUsed="1"/>
+    <w:lsdException w:name="Table List 3" w:semiHidden="1" w:unhideWhenUsed="1"/>
+    <w:lsdException w:name="Table List 4" w:semiHidden="1" w:unhideWhenUsed="1"/>
+    <w:lsdException w:name="Table List 5" w:semiHidden="1" w:unhideWhenUsed="1"/>
+    <w:lsdException w:name="Table List 6" w:semiHidden="1" w:unhideWhenUsed="1"/>
+    <w:lsdException w:name="Table List 7" w:semiHidden="1" w:unhideWhenUsed="1"/>
+    <w:lsdException w:name="Table List 8" w:semiHidden="1" w:unhideWhenUsed="1"/>
+    <w:lsdException w:name="Table 3D effects 1" w:semiHidden="1" w:unhideWhenUsed="1"/>
+    <w:lsdException w:name="Table 3D effects 2" w:semiHidden="1" w:unhideWhenUsed="1"/>
+    <w:lsdException w:name="Table 3D effects 3" w:semiHidden="1" w:unhideWhenUsed="1"/>
+    <w:lsdException w:name="Table Contemporary" w:semiHidden="1" w:unhideWhenUsed="1"/>
+    <w:lsdException w:name="Table Elegant" w:semiHidden="1" w:unhideWhenUsed="1"/>
+    <w:lsdException w:name="Table Professional" w:semiHidden="1" w:unhideWhenUsed="1"/>
+    <w:lsdException w:name="Table Subtle 1" w:semiHidden="1" w:unhideWhenUsed="1"/>
+    <w:lsdException w:name="Table Subtle 2" w:semiHidden="1" w:unhideWhenUsed="1"/>
+    <w:lsdException w:name="Table Web 1" w:semiHidden="1" w:unhideWhenUsed="1"/>
+    <w:lsdException w:name="Table Web 2" w:semiHidden="1" w:unhideWhenUsed="1"/>
+    <w:lsdException w:name="Table Web 3" w:semiHidden="1" w:unhideWhenUsed="1"/>
+    <w:lsdException w:name="Balloon Text" w:semiHidden="1" w:unhideWhenUsed="1"/>
+    <w:lsdException w:name="Table Grid" w:uiPriority="59"/>
+    <w:lsdException w:name="Table Theme" w:semiHidden="1" w:unhideWhenUsed="1"/>
+    <w:lsdException w:name="Placeholder Text" w:semiHidden="1"/>
+    <w:lsdException w:name="No Spacing" w:uiPriority="1" w:qFormat="1"/>
+    <w:lsdException w:name="Light Shading" w:uiPriority="60"/>
+    <w:lsdException w:name="Light List" w:uiPriority="61"/>
+    <w:lsdException w:name="Light Grid" w:uiPriority="62"/>
+    <w:lsdException w:name="Medium Shading 1" w:uiPriority="63"/>
+    <w:lsdException w:name="Medium Shading 2" w:uiPriority="64"/>
+    <w:lsdException w:name="Medium List 1" w:uiPriority="65"/>
+    <w:lsdException w:name="Medium List 2" w:uiPriority="66"/>
+    <w:lsdException w:name="Medium Grid 1" w:uiPriority="67"/>
+    <w:lsdException w:name="Medium Grid 2" w:uiPriority="68"/>
+    <w:lsdException w:name="Medium Grid 3" w:uiPriority="69"/>
+    <w:lsdException w:name="Dark List" w:uiPriority="70"/>
+    <w:lsdException w:name="Colorful Shading" w:uiPriority="71"/>
+    <w:lsdException w:name="Colorful List" w:uiPriority="72"/>
+    <w:lsdException w:name="Colorful Grid" w:uiPriority="73"/>
+    <w:lsdException w:name="Light Shading Accent 1" w:uiPriority="60"/>
+    <w:lsdException w:name="Light List Accent 1" w:uiPriority="61"/>
+    <w:lsdException w:name="Light Grid Accent 1" w:uiPriority="62"/>
+    <w:lsdException w:name="Medium Shading 1 Accent 1" w:uiPriority="63"/>
+    <w:lsdException w:name="Medium Shading 2 Accent 1" w:uiPriority="64"/>
+    <w:lsdException w:name="Medium List 1 Accent 1" w:uiPriority="65"/>
+    <w:lsdException w:name="Revision" w:semiHidden="1"/>
+    <w:lsdException w:name="List Paragraph" w:uiPriority="34" w:qFormat="1"/>
+    <w:lsdException w:name="Quote" w:uiPriority="29" w:qFormat="1"/>
+    <w:lsdException w:name="Intense Quote" w:uiPriority="30" w:qFormat="1"/>
+    <w:lsdException w:name="Medium List 2 Accent 1" w:uiPriority="66"/>
+    <w:lsdException w:name="Medium Grid 1 Accent 1" w:uiPriority="67"/>
+    <w:lsdException w:name="Medium Grid 2 Accent 1" w:uiPriority="68"/>
+    <w:lsdException w:name="Medium Grid 3 Accent 1" w:uiPriority="69"/>
+    <w:lsdException w:name="Dark List Accent 1" w:uiPriority="70"/>
+    <w:lsdException w:name="Colorful Shading Accent 1" w:uiPriority="71"/>
+    <w:lsdException w:name="Colorful List Accent 1" w:uiPriority="72"/>
+    <w:lsdException w:name="Colorful Grid Accent 1" w:uiPriority="73"/>
+    <w:lsdException w:name="Light Shading Accent 2" w:uiPriority="60"/>
+    <w:lsdException w:name="Light List Accent 2" w:uiPriority="61"/>
+    <w:lsdException w:name="Light Grid Accent 2" w:uiPriority="62"/>
+    <w:lsdException w:name="Medium Shading 1 Accent 2" w:uiPriority="63"/>
+    <w:lsdException w:name="Medium Shading 2 Accent 2" w:uiPriority="64"/>
+    <w:lsdException w:name="Medium List 1 Accent 2" w:uiPriority="65"/>
+    <w:lsdException w:name="Medium List 2 Accent 2" w:uiPriority="66"/>
+    <w:lsdException w:name="Medium Grid 1 Accent 2" w:uiPriority="67"/>
+    <w:lsdException w:name="Medium Grid 2 Accent 2" w:uiPriority="68"/>
+    <w:lsdException w:name="Medium Grid 3 Accent 2" w:uiPriority="69"/>
+    <w:lsdException w:name="Dark List Accent 2" w:uiPriority="70"/>
+    <w:lsdException w:name="Colorful Shading Accent 2" w:uiPriority="71"/>
+    <w:lsdException w:name="Colorful List Accent 2" w:uiPriority="72"/>
+    <w:lsdException w:name="Colorful Grid Accent 2" w:uiPriority="73"/>
+    <w:lsdException w:name="Light Shading Accent 3" w:uiPriority="60"/>
+    <w:lsdException w:name="Light List Accent 3" w:uiPriority="61"/>
+    <w:lsdException w:name="Light Grid Accent 3" w:uiPriority="62"/>
+    <w:lsdException w:name="Medium Shading 1 Accent 3" w:uiPriority="63"/>
+    <w:lsdException w:name="Medium Shading 2 Accent 3" w:uiPriority="64"/>
+    <w:lsdException w:name="Medium List 1 Accent 3" w:uiPriority="65"/>
+    <w:lsdException w:name="Medium List 2 Accent 3" w:uiPriority="66"/>
+    <w:lsdException w:name="Medium Grid 1 Accent 3" w:uiPriority="67"/>
+    <w:lsdException w:name="Medium Grid 2 Accent 3" w:uiPriority="68"/>
+    <w:lsdException w:name="Medium Grid 3 Accent 3" w:uiPriority="69"/>
+    <w:lsdException w:name="Dark List Accent 3" w:uiPriority="70"/>
+    <w:lsdException w:name="Colorful Shading Accent 3" w:uiPriority="71"/>
+    <w:lsdException w:name="Colorful List Accent 3" w:uiPriority="72"/>
+    <w:lsdException w:name="Colorful Grid Accent 3" w:uiPriority="73"/>
+    <w:lsdException w:name="Light Shading Accent 4" w:uiPriority="60"/>
+    <w:lsdException w:name="Light List Accent 4" w:uiPriority="61"/>
+    <w:lsdException w:name="Light Grid Accent 4" w:uiPriority="62"/>
+    <w:lsdException w:name="Medium Shading 1 Accent 4" w:uiPriority="63"/>
+    <w:lsdException w:name="Medium Shading 2 Accent 4" w:uiPriority="64"/>
+    <w:lsdException w:name="Medium List 1 Accent 4" w:uiPriority="65"/>
+    <w:lsdException w:name="Medium List 2 Accent 4" w:uiPriority="66"/>
+    <w:lsdException w:name="Medium Grid 1 Accent 4" w:uiPriority="67"/>
+    <w:lsdException w:name="Medium Grid 2 Accent 4" w:uiPriority="68"/>
+    <w:lsdException w:name="Medium Grid 3 Accent 4" w:uiPriority="69"/>
+    <w:lsdException w:name="Dark List Accent 4" w:uiPriority="70"/>
+    <w:lsdException w:name="Colorful Shading Accent 4" w:uiPriority="71"/>
+    <w:lsdException w:name="Colorful List Accent 4" w:uiPriority="72"/>
+    <w:lsdException w:name="Colorful Grid Accent 4" w:uiPriority="73"/>
+    <w:lsdException w:name="Light Shading Accent 5" w:uiPriority="60"/>
+    <w:lsdException w:name="Light List Accent 5" w:uiPriority="61"/>
+    <w:lsdException w:name="Light Grid Accent 5" w:uiPriority="62"/>
+    <w:lsdException w:name="Medium Shading 1 Accent 5" w:uiPriority="63"/>
+    <w:lsdException w:name="Medium Shading 2 Accent 5" w:uiPriority="64"/>
+    <w:lsdException w:name="Medium List 1 Accent 5" w:uiPriority="65"/>
+    <w:lsdException w:name="Medium List 2 Accent 5" w:uiPriority="66"/>
+    <w:lsdException w:name="Medium Grid 1 Accent 5" w:uiPriority="67"/>
+    <w:lsdException w:name="Medium Grid 2 Accent 5" w:uiPriority="68"/>
+    <w:lsdException w:name="Medium Grid 3 Accent 5" w:uiPriority="69"/>
+    <w:lsdException w:name="Dark List Accent 5" w:uiPriority="70"/>
+    <w:lsdException w:name="Colorful Shading Accent 5" w:uiPriority="71"/>
+    <w:lsdException w:name="Colorful List Accent 5" w:uiPriority="72"/>
+    <w:lsdException w:name="Colorful Grid Accent 5" w:uiPriority="73"/>
+    <w:lsdException w:name="Light Shading Accent 6" w:uiPriority="60"/>
+    <w:lsdException w:name="Light List Accent 6" w:uiPriority="61"/>
+    <w:lsdException w:name="Light Grid Accent 6" w:uiPriority="62"/>
+    <w:lsdException w:name="Medium Shading 1 Accent 6" w:uiPriority="63"/>
+    <w:lsdException w:name="Medium Shading 2 Accent 6" w:uiPriority="64"/>
+    <w:lsdException w:name="Medium List 1 Accent 6" w:uiPriority="65"/>
+    <w:lsdException w:name="Medium List 2 Accent 6" w:uiPriority="66"/>
+    <w:lsdException w:name="Medium Grid 1 Accent 6" w:uiPriority="67"/>
+    <w:lsdException w:name="Medium Grid 2 Accent 6" w:uiPriority="68"/>
+    <w:lsdException w:name="Medium Grid 3 Accent 6" w:uiPriority="69"/>
+    <w:lsdException w:name="Dark List Accent 6" w:uiPriority="70"/>
+    <w:lsdException w:name="Colorful Shading Accent 6" w:uiPriority="71"/>
+    <w:lsdException w:name="Colorful List Accent 6" w:uiPriority="72"/>
+    <w:lsdException w:name="Colorful Grid Accent 6" w:uiPriority="73"/>
+    <w:lsdException w:name="Subtle Emphasis" w:uiPriority="19" w:qFormat="1"/>
+    <w:lsdException w:name="Intense Emphasis" w:uiPriority="21" w:qFormat="1"/>
+    <w:lsdException w:name="Subtle Reference" w:uiPriority="31" w:qFormat="1"/>
+    <w:lsdException w:name="Intense Reference" w:uiPriority="32" w:qFormat="1"/>
+    <w:lsdException w:name="Book Title" w:uiPriority="33" w:qFormat="1"/>
+    <w:lsdException w:name="Bibliography" w:semiHidden="1" w:uiPriority="37" w:unhideWhenUsed="1"/>
+    <w:lsdException w:name="TOC Heading" w:semiHidden="1" w:uiPriority="39" w:unhideWhenUsed="1" w:qFormat="1"/>
+    <w:lsdException w:name="Plain Table 1" w:uiPriority="41"/>
+    <w:lsdException w:name="Plain Table 2" w:uiPriority="42"/>
+    <w:lsdException w:name="Plain Table 3" w:uiPriority="43"/>
+    <w:lsdException w:name="Plain Table 4" w:uiPriority="44"/>
+    <w:lsdException w:name="Plain Table 5" w:uiPriority="45"/>
+    <w:lsdException w:name="Grid Table Light" w:uiPriority="40"/>
+    <w:lsdException w:name="Grid Table 1 Light" w:uiPriority="46"/>
+    <w:lsdException w:name="Grid Table 2" w:uiPriority="47"/>
+    <w:lsdException w:name="Grid Table 3" w:uiPriority="48"/>
+    <w:lsdException w:name="Grid Table 4" w:uiPriority="49"/>
+    <w:lsdException w:name="Grid Table 5 Dark" w:uiPriority="50"/>
+    <w:lsdException w:name="Grid Table 6 Colorful" w:uiPriority="51"/>
+    <w:lsdException w:name="Grid Table 7 Colorful" w:uiPriority="52"/>
+    <w:lsdException w:name="Grid Table 1 Light Accent 1" w:uiPriority="46"/>
+    <w:lsdException w:name="Grid Table 2 Accent 1" w:uiPriority="47"/>
+    <w:lsdException w:name="Grid Table 3 Accent 1" w:uiPriority="48"/>
+    <w:lsdException w:name="Grid Table 4 Accent 1" w:uiPriority="49"/>
+    <w:lsdException w:name="Grid Table 5 Dark Accent 1" w:uiPriority="50"/>
+    <w:lsdException w:name="Grid Table 6 Colorful Accent 1" w:uiPriority="51"/>
+    <w:lsdException w:name="Grid Table 7 Colorful Accent 1" w:uiPriority="52"/>
+    <w:lsdException w:name="Grid Table 1 Light Accent 2" w:uiPriority="46"/>
+    <w:lsdException w:name="Grid Table 2 Accent 2" w:uiPriority="47"/>
+    <w:lsdException w:name="Grid Table 3 Accent 2" w:uiPriority="48"/>
+    <w:lsdException w:name="Grid Table 4 Accent 2" w:uiPriority="49"/>
+    <w:lsdException w:name="Grid Table 5 Dark Accent 2" w:uiPriority="50"/>
+    <w:lsdException w:name="Grid Table 6 Colorful Accent 2" w:uiPriority="51"/>
+    <w:lsdException w:name="Grid Table 7 Colorful Accent 2" w:uiPriority="52"/>
+    <w:lsdException w:name="Grid Table 1 Light Accent 3" w:uiPriority="46"/>
+    <w:lsdException w:name="Grid Table 2 Accent 3" w:uiPriority="47"/>
+    <w:lsdException w:name="Grid Table 3 Accent 3" w:uiPriority="48"/>
+    <w:lsdException w:name="Grid Table 4 Accent 3" w:uiPriority="49"/>
+    <w:lsdException w:name="Grid Table 5 Dark Accent 3" w:uiPriority="50"/>
+    <w:lsdException w:name="Grid Table 6 Colorful Accent 3" w:uiPriority="51"/>
+    <w:lsdException w:name="Grid Table 7 Colorful Accent 3" w:uiPriority="52"/>
+    <w:lsdException w:name="Grid Table 1 Light Accent 4" w:uiPriority="46"/>
+    <w:lsdException w:name="Grid Table 2 Accent 4" w:uiPriority="47"/>
+    <w:lsdException w:name="Grid Table 3 Accent 4" w:uiPriority="48"/>
+    <w:lsdException w:name="Grid Table 4 Accent 4" w:uiPriority="49"/>
+    <w:lsdException w:name="Grid Table 5 Dark Accent 4" w:uiPriority="50"/>
+    <w:lsdException w:name="Grid Table 6 Colorful Accent 4" w:uiPriority="51"/>
+    <w:lsdException w:name="Grid Table 7 Colorful Accent 4" w:uiPriority="52"/>
+    <w:lsdException w:name="Grid Table 1 Light Accent 5" w:uiPriority="46"/>
+    <w:lsdException w:name="Grid Table 2 Accent 5" w:uiPriority="47"/>
+    <w:lsdException w:name="Grid Table 3 Accent 5" w:uiPriority="48"/>
+    <w:lsdException w:name="Grid Table 4 Accent 5" w:uiPriority="49"/>
+    <w:lsdException w:name="Grid Table 5 Dark Accent 5" w:uiPriority="50"/>
+    <w:lsdException w:name="Grid Table 6 Colorful Accent 5" w:uiPriority="51"/>
+    <w:lsdException w:name="Grid Table 7 Colorful Accent 5" w:uiPriority="52"/>
+    <w:lsdException w:name="Grid Table 1 Light Accent 6" w:uiPriority="46"/>
+    <w:lsdException w:name="Grid Table 2 Accent 6" w:uiPriority="47"/>
+    <w:lsdException w:name="Grid Table 3 Accent 6" w:uiPriority="48"/>
+    <w:lsdException w:name="Grid Table 4 Accent 6" w:uiPriority="49"/>
+    <w:lsdException w:name="Grid Table 5 Dark Accent 6" w:uiPriority="50"/>
+    <w:lsdException w:name="Grid Table 6 Colorful Accent 6" w:uiPriority="51"/>
+    <w:lsdException w:name="Grid Table 7 Colorful Accent 6" w:uiPriority="52"/>
+    <w:lsdException w:name="List Table 1 Light" w:uiPriority="46"/>
+    <w:lsdException w:name="List Table 2" w:uiPriority="47"/>
+    <w:lsdException w:name="List Table 3" w:uiPriority="48"/>
+    <w:lsdException w:name="List Table 4" w:uiPriority="49"/>
+    <w:lsdException w:name="List Table 5 Dark" w:uiPriority="50"/>
+    <w:lsdException w:name="List Table 6 Colorful" w:uiPriority="51"/>
+    <w:lsdException w:name="List Table 7 Colorful" w:uiPriority="52"/>
+    <w:lsdException w:name="List Table 1 Light Accent 1" w:uiPriority="46"/>
+    <w:lsdException w:name="List Table 2 Accent 1" w:uiPriority="47"/>
+    <w:lsdException w:name="List Table 3 Accent 1" w:uiPriority="48"/>
+    <w:lsdException w:name="List Table 4 Accent 1" w:uiPriority="49"/>
+    <w:lsdException w:name="List Table 5 Dark Accent 1" w:uiPriority="50"/>
+    <w:lsdException w:name="List Table 6 Colorful Accent 1" w:uiPriority="51"/>
+    <w:lsdException w:name="List Table 7 Colorful Accent 1" w:uiPriority="52"/>
+    <w:lsdException w:name="List Table 1 Light Accent 2" w:uiPriority="46"/>
+    <w:lsdException w:name="List Table 2 Accent 2" w:uiPriority="47"/>
+    <w:lsdException w:name="List Table 3 Accent 2" w:uiPriority="48"/>
+    <w:lsdException w:name="List Table 4 Accent 2" w:uiPriority="49"/>
+    <w:lsdException w:name="List Table 5 Dark Accent 2" w:uiPriority="50"/>
+    <w:lsdException w:name="List Table 6 Colorful Accent 2" w:uiPriority="51"/>
+    <w:lsdException w:name="List Table 7 Colorful Accent 2" w:uiPriority="52"/>
+    <w:lsdException w:name="List Table 1 Light Accent 3" w:uiPriority="46"/>
+    <w:lsdException w:name="List Table 2 Accent 3" w:uiPriority="47"/>
+    <w:lsdException w:name="List Table 3 Accent 3" w:uiPriority="48"/>
+    <w:lsdException w:name="List Table 4 Accent 3" w:uiPriority="49"/>
+    <w:lsdException w:name="List Table 5 Dark Accent 3" w:uiPriority="50"/>
+    <w:lsdException w:name="List Table 6 Colorful Accent 3" w:uiPriority="51"/>
+    <w:lsdException w:name="List Table 7 Colorful Accent 3" w:uiPriority="52"/>
+    <w:lsdException w:name="List Table 1 Light Accent 4" w:uiPriority="46"/>
+    <w:lsdException w:name="List Table 2 Accent 4" w:uiPriority="47"/>
+    <w:lsdException w:name="List Table 3 Accent 4" w:uiPriority="48"/>
+    <w:lsdException w:name="List Table 4 Accent 4" w:uiPriority="49"/>
+    <w:lsdException w:name="List Table 5 Dark Accent 4" w:uiPriority="50"/>
+    <w:lsdException w:name="List Table 6 Colorful Accent 4" w:uiPriority="51"/>
+    <w:lsdException w:name="List Table 7 Colorful Accent 4" w:uiPriority="52"/>
+    <w:lsdException w:name="List Table 1 Light Accent 5" w:uiPriority="46"/>
+    <w:lsdException w:name="List Table 2 Accent 5" w:uiPriority="47"/>
+    <w:lsdException w:name="List Table 3 Accent 5" w:uiPriority="48"/>
+    <w:lsdException w:name="List Table 4 Accent 5" w:uiPriority="49"/>
+    <w:lsdException w:name="List Table 5 Dark Accent 5" w:uiPriority="50"/>
+    <w:lsdException w:name="List Table 6 Colorful Accent 5" w:uiPriority="51"/>
+    <w:lsdException w:name="List Table 7 Colorful Accent 5" w:uiPriority="52"/>
+    <w:lsdException w:name="List Table 1 Light Accent 6" w:uiPriority="46"/>
+    <w:lsdException w:name="List Table 2 Accent 6" w:uiPriority="47"/>
+    <w:lsdException w:name="List Table 3 Accent 6" w:uiPriority="48"/>
+    <w:lsdException w:name="List Table 4 Accent 6" w:uiPriority="49"/>
+    <w:lsdException w:name="List Table 5 Dark Accent 6" w:uiPriority="50"/>
+    <w:lsdException w:name="List Table 6 Colorful Accent 6" w:uiPriority="51"/>
+    <w:lsdException w:name="List Table 7 Colorful Accent 6" w:uiPriority="52"/>
   </w:latentStyles>
   <w:style w:type="paragraph" w:default="1" w:styleId="Standard">
     <w:name w:val="Normal"/>
@@ -11342,7 +12013,6 @@
     <w:uiPriority w:val="99"/>
     <w:semiHidden/>
     <w:unhideWhenUsed/>
-    <w:qFormat/>
     <w:tblPr>
       <w:tblInd w:w="0" w:type="dxa"/>
       <w:tblCellMar>
@@ -11583,7 +12253,7 @@
       <w:lang w:eastAsia="de-DE"/>
     </w:rPr>
   </w:style>
-  <w:style w:type="table" w:styleId="Tabellengitternetz">
+  <w:style w:type="table" w:styleId="Tabellenraster">
     <w:name w:val="Table Grid"/>
     <w:basedOn w:val="NormaleTabelle"/>
     <w:uiPriority w:val="59"/>
@@ -11596,7 +12266,6 @@
       <w:lang w:eastAsia="de-DE"/>
     </w:rPr>
     <w:tblPr>
-      <w:tblInd w:w="0" w:type="dxa"/>
       <w:tblBorders>
         <w:top w:val="single" w:sz="4" w:space="0" w:color="auto"/>
         <w:left w:val="single" w:sz="4" w:space="0" w:color="auto"/>
@@ -11605,12 +12274,6 @@
         <w:insideH w:val="single" w:sz="4" w:space="0" w:color="auto"/>
         <w:insideV w:val="single" w:sz="4" w:space="0" w:color="auto"/>
       </w:tblBorders>
-      <w:tblCellMar>
-        <w:top w:w="0" w:type="dxa"/>
-        <w:left w:w="108" w:type="dxa"/>
-        <w:bottom w:w="0" w:type="dxa"/>
-        <w:right w:w="108" w:type="dxa"/>
-      </w:tblCellMar>
     </w:tblPr>
   </w:style>
 </w:styles>
@@ -11904,7 +12567,7 @@
 </file>
 
 <file path=customXml/itemProps1.xml><?xml version="1.0" encoding="utf-8"?>
-<ds:datastoreItem xmlns:ds="http://schemas.openxmlformats.org/officeDocument/2006/customXml" ds:itemID="{64CBB36E-9F86-4A3F-8336-7E6D3BBD15EB}">
+<ds:datastoreItem xmlns:ds="http://schemas.openxmlformats.org/officeDocument/2006/customXml" ds:itemID="{15F58039-EBFF-4558-B35F-263390103669}">
   <ds:schemaRefs>
     <ds:schemaRef ds:uri="http://schemas.openxmlformats.org/officeDocument/2006/bibliography"/>
   </ds:schemaRefs>

</xml_diff>